<commit_message>
add filter interface 4 resume
</commit_message>
<xml_diff>
--- a/document/03.系统设计/03.程序设计/taolijie接口设计.docx
+++ b/document/03.系统设计/03.程序设计/taolijie接口设计.docx
@@ -27312,8 +27312,6 @@
               </w:rPr>
               <w:t>/api/user/name</w:t>
             </w:r>
-            <w:bookmarkStart w:id="218" w:name="_GoBack"/>
-            <w:bookmarkEnd w:id="218"/>
           </w:p>
         </w:tc>
       </w:tr>
@@ -27331,18 +27329,19 @@
       <w:pPr>
         <w:pStyle w:val="Heading2"/>
       </w:pPr>
-      <w:bookmarkStart w:id="219" w:name="_Toc425864834"/>
-      <w:bookmarkStart w:id="220" w:name="_Toc425886405"/>
-      <w:bookmarkStart w:id="221" w:name="_Toc425887370"/>
-      <w:bookmarkStart w:id="222" w:name="_Toc425929499"/>
-      <w:bookmarkStart w:id="223" w:name="_Toc425947800"/>
-      <w:bookmarkStart w:id="224" w:name="_Toc425949311"/>
-      <w:bookmarkStart w:id="225" w:name="_Toc425971418"/>
-      <w:bookmarkStart w:id="226" w:name="_Toc426202061"/>
-      <w:bookmarkStart w:id="227" w:name="_Toc426287456"/>
+      <w:bookmarkStart w:id="218" w:name="_Toc425864834"/>
+      <w:bookmarkStart w:id="219" w:name="_Toc425886405"/>
+      <w:bookmarkStart w:id="220" w:name="_Toc425887370"/>
+      <w:bookmarkStart w:id="221" w:name="_Toc425929499"/>
+      <w:bookmarkStart w:id="222" w:name="_Toc425947800"/>
+      <w:bookmarkStart w:id="223" w:name="_Toc425949311"/>
+      <w:bookmarkStart w:id="224" w:name="_Toc425971418"/>
+      <w:bookmarkStart w:id="225" w:name="_Toc426202061"/>
+      <w:bookmarkStart w:id="226" w:name="_Toc426287456"/>
       <w:r>
         <w:t>查询全部用户</w:t>
       </w:r>
+      <w:bookmarkEnd w:id="218"/>
       <w:bookmarkEnd w:id="219"/>
       <w:bookmarkEnd w:id="220"/>
       <w:bookmarkEnd w:id="221"/>
@@ -27351,24 +27350,24 @@
       <w:bookmarkEnd w:id="224"/>
       <w:bookmarkEnd w:id="225"/>
       <w:bookmarkEnd w:id="226"/>
-      <w:bookmarkEnd w:id="227"/>
     </w:p>
     <w:p>
       <w:pPr>
         <w:pStyle w:val="Heading3"/>
       </w:pPr>
-      <w:bookmarkStart w:id="228" w:name="_Toc425864835"/>
-      <w:bookmarkStart w:id="229" w:name="_Toc425886406"/>
-      <w:bookmarkStart w:id="230" w:name="_Toc425887371"/>
-      <w:bookmarkStart w:id="231" w:name="_Toc425929500"/>
-      <w:bookmarkStart w:id="232" w:name="_Toc425947801"/>
-      <w:bookmarkStart w:id="233" w:name="_Toc425949312"/>
-      <w:bookmarkStart w:id="234" w:name="_Toc425971419"/>
-      <w:bookmarkStart w:id="235" w:name="_Toc426202062"/>
-      <w:bookmarkStart w:id="236" w:name="_Toc426287457"/>
+      <w:bookmarkStart w:id="227" w:name="_Toc425864835"/>
+      <w:bookmarkStart w:id="228" w:name="_Toc425886406"/>
+      <w:bookmarkStart w:id="229" w:name="_Toc425887371"/>
+      <w:bookmarkStart w:id="230" w:name="_Toc425929500"/>
+      <w:bookmarkStart w:id="231" w:name="_Toc425947801"/>
+      <w:bookmarkStart w:id="232" w:name="_Toc425949312"/>
+      <w:bookmarkStart w:id="233" w:name="_Toc425971419"/>
+      <w:bookmarkStart w:id="234" w:name="_Toc426202062"/>
+      <w:bookmarkStart w:id="235" w:name="_Toc426287457"/>
       <w:r>
         <w:t>功能说明</w:t>
       </w:r>
+      <w:bookmarkEnd w:id="227"/>
       <w:bookmarkEnd w:id="228"/>
       <w:bookmarkEnd w:id="229"/>
       <w:bookmarkEnd w:id="230"/>
@@ -27377,7 +27376,6 @@
       <w:bookmarkEnd w:id="233"/>
       <w:bookmarkEnd w:id="234"/>
       <w:bookmarkEnd w:id="235"/>
-      <w:bookmarkEnd w:id="236"/>
     </w:p>
     <w:p>
       <w:pPr>
@@ -27424,18 +27422,19 @@
       <w:pPr>
         <w:pStyle w:val="Heading3"/>
       </w:pPr>
-      <w:bookmarkStart w:id="237" w:name="_Toc425864836"/>
-      <w:bookmarkStart w:id="238" w:name="_Toc425886407"/>
-      <w:bookmarkStart w:id="239" w:name="_Toc425887372"/>
-      <w:bookmarkStart w:id="240" w:name="_Toc425929501"/>
-      <w:bookmarkStart w:id="241" w:name="_Toc425947802"/>
-      <w:bookmarkStart w:id="242" w:name="_Toc425949313"/>
-      <w:bookmarkStart w:id="243" w:name="_Toc425971420"/>
-      <w:bookmarkStart w:id="244" w:name="_Toc426202063"/>
-      <w:bookmarkStart w:id="245" w:name="_Toc426287458"/>
+      <w:bookmarkStart w:id="236" w:name="_Toc425864836"/>
+      <w:bookmarkStart w:id="237" w:name="_Toc425886407"/>
+      <w:bookmarkStart w:id="238" w:name="_Toc425887372"/>
+      <w:bookmarkStart w:id="239" w:name="_Toc425929501"/>
+      <w:bookmarkStart w:id="240" w:name="_Toc425947802"/>
+      <w:bookmarkStart w:id="241" w:name="_Toc425949313"/>
+      <w:bookmarkStart w:id="242" w:name="_Toc425971420"/>
+      <w:bookmarkStart w:id="243" w:name="_Toc426202063"/>
+      <w:bookmarkStart w:id="244" w:name="_Toc426287458"/>
       <w:r>
         <w:t>接口说明</w:t>
       </w:r>
+      <w:bookmarkEnd w:id="236"/>
       <w:bookmarkEnd w:id="237"/>
       <w:bookmarkEnd w:id="238"/>
       <w:bookmarkEnd w:id="239"/>
@@ -27444,7 +27443,6 @@
       <w:bookmarkEnd w:id="242"/>
       <w:bookmarkEnd w:id="243"/>
       <w:bookmarkEnd w:id="244"/>
-      <w:bookmarkEnd w:id="245"/>
     </w:p>
     <w:tbl>
       <w:tblPr>
@@ -27993,18 +27991,19 @@
       <w:pPr>
         <w:pStyle w:val="Heading2"/>
       </w:pPr>
-      <w:bookmarkStart w:id="246" w:name="_Toc425864837"/>
-      <w:bookmarkStart w:id="247" w:name="_Toc425886408"/>
-      <w:bookmarkStart w:id="248" w:name="_Toc425887373"/>
-      <w:bookmarkStart w:id="249" w:name="_Toc425929502"/>
-      <w:bookmarkStart w:id="250" w:name="_Toc425947803"/>
-      <w:bookmarkStart w:id="251" w:name="_Toc425949314"/>
-      <w:bookmarkStart w:id="252" w:name="_Toc425971421"/>
-      <w:bookmarkStart w:id="253" w:name="_Toc426202064"/>
-      <w:bookmarkStart w:id="254" w:name="_Toc426287459"/>
+      <w:bookmarkStart w:id="245" w:name="_Toc425864837"/>
+      <w:bookmarkStart w:id="246" w:name="_Toc425886408"/>
+      <w:bookmarkStart w:id="247" w:name="_Toc425887373"/>
+      <w:bookmarkStart w:id="248" w:name="_Toc425929502"/>
+      <w:bookmarkStart w:id="249" w:name="_Toc425947803"/>
+      <w:bookmarkStart w:id="250" w:name="_Toc425949314"/>
+      <w:bookmarkStart w:id="251" w:name="_Toc425971421"/>
+      <w:bookmarkStart w:id="252" w:name="_Toc426202064"/>
+      <w:bookmarkStart w:id="253" w:name="_Toc426287459"/>
       <w:r>
         <w:t>修改用户信息</w:t>
       </w:r>
+      <w:bookmarkEnd w:id="245"/>
       <w:bookmarkEnd w:id="246"/>
       <w:bookmarkEnd w:id="247"/>
       <w:bookmarkEnd w:id="248"/>
@@ -28013,24 +28012,24 @@
       <w:bookmarkEnd w:id="251"/>
       <w:bookmarkEnd w:id="252"/>
       <w:bookmarkEnd w:id="253"/>
-      <w:bookmarkEnd w:id="254"/>
     </w:p>
     <w:p>
       <w:pPr>
         <w:pStyle w:val="Heading3"/>
       </w:pPr>
-      <w:bookmarkStart w:id="255" w:name="_Toc425864838"/>
-      <w:bookmarkStart w:id="256" w:name="_Toc425886409"/>
-      <w:bookmarkStart w:id="257" w:name="_Toc425887374"/>
-      <w:bookmarkStart w:id="258" w:name="_Toc425929503"/>
-      <w:bookmarkStart w:id="259" w:name="_Toc425947804"/>
-      <w:bookmarkStart w:id="260" w:name="_Toc425949315"/>
-      <w:bookmarkStart w:id="261" w:name="_Toc425971422"/>
-      <w:bookmarkStart w:id="262" w:name="_Toc426202065"/>
-      <w:bookmarkStart w:id="263" w:name="_Toc426287460"/>
+      <w:bookmarkStart w:id="254" w:name="_Toc425864838"/>
+      <w:bookmarkStart w:id="255" w:name="_Toc425886409"/>
+      <w:bookmarkStart w:id="256" w:name="_Toc425887374"/>
+      <w:bookmarkStart w:id="257" w:name="_Toc425929503"/>
+      <w:bookmarkStart w:id="258" w:name="_Toc425947804"/>
+      <w:bookmarkStart w:id="259" w:name="_Toc425949315"/>
+      <w:bookmarkStart w:id="260" w:name="_Toc425971422"/>
+      <w:bookmarkStart w:id="261" w:name="_Toc426202065"/>
+      <w:bookmarkStart w:id="262" w:name="_Toc426287460"/>
       <w:r>
         <w:t>功能说明</w:t>
       </w:r>
+      <w:bookmarkEnd w:id="254"/>
       <w:bookmarkEnd w:id="255"/>
       <w:bookmarkEnd w:id="256"/>
       <w:bookmarkEnd w:id="257"/>
@@ -28039,7 +28038,6 @@
       <w:bookmarkEnd w:id="260"/>
       <w:bookmarkEnd w:id="261"/>
       <w:bookmarkEnd w:id="262"/>
-      <w:bookmarkEnd w:id="263"/>
     </w:p>
     <w:p>
       <w:r>
@@ -28062,19 +28060,20 @@
       <w:pPr>
         <w:pStyle w:val="Heading3"/>
       </w:pPr>
-      <w:bookmarkStart w:id="264" w:name="_Toc425864839"/>
-      <w:bookmarkStart w:id="265" w:name="_Toc425886410"/>
-      <w:bookmarkStart w:id="266" w:name="_Toc425887375"/>
-      <w:bookmarkStart w:id="267" w:name="_Toc425929504"/>
-      <w:bookmarkStart w:id="268" w:name="_Toc425947805"/>
-      <w:bookmarkStart w:id="269" w:name="_Toc425949316"/>
-      <w:bookmarkStart w:id="270" w:name="_Toc425971423"/>
-      <w:bookmarkStart w:id="271" w:name="_Toc426202066"/>
-      <w:bookmarkStart w:id="272" w:name="_Toc426287461"/>
+      <w:bookmarkStart w:id="263" w:name="_Toc425864839"/>
+      <w:bookmarkStart w:id="264" w:name="_Toc425886410"/>
+      <w:bookmarkStart w:id="265" w:name="_Toc425887375"/>
+      <w:bookmarkStart w:id="266" w:name="_Toc425929504"/>
+      <w:bookmarkStart w:id="267" w:name="_Toc425947805"/>
+      <w:bookmarkStart w:id="268" w:name="_Toc425949316"/>
+      <w:bookmarkStart w:id="269" w:name="_Toc425971423"/>
+      <w:bookmarkStart w:id="270" w:name="_Toc426202066"/>
+      <w:bookmarkStart w:id="271" w:name="_Toc426287461"/>
       <w:r>
         <w:lastRenderedPageBreak/>
         <w:t>接口说明</w:t>
       </w:r>
+      <w:bookmarkEnd w:id="263"/>
       <w:bookmarkEnd w:id="264"/>
       <w:bookmarkEnd w:id="265"/>
       <w:bookmarkEnd w:id="266"/>
@@ -28083,7 +28082,6 @@
       <w:bookmarkEnd w:id="269"/>
       <w:bookmarkEnd w:id="270"/>
       <w:bookmarkEnd w:id="271"/>
-      <w:bookmarkEnd w:id="272"/>
     </w:p>
     <w:tbl>
       <w:tblPr>
@@ -28426,21 +28424,22 @@
       <w:pPr>
         <w:pStyle w:val="Heading1"/>
       </w:pPr>
-      <w:bookmarkStart w:id="273" w:name="_Toc425864840"/>
-      <w:bookmarkStart w:id="274" w:name="_Toc425886411"/>
-      <w:bookmarkStart w:id="275" w:name="_Toc425887376"/>
-      <w:bookmarkStart w:id="276" w:name="_Toc425929505"/>
-      <w:bookmarkStart w:id="277" w:name="_Toc425947806"/>
-      <w:bookmarkStart w:id="278" w:name="_Toc425949317"/>
-      <w:bookmarkStart w:id="279" w:name="_Toc425971424"/>
-      <w:bookmarkStart w:id="280" w:name="_Toc426202067"/>
-      <w:bookmarkStart w:id="281" w:name="_Toc426287462"/>
+      <w:bookmarkStart w:id="272" w:name="_Toc425864840"/>
+      <w:bookmarkStart w:id="273" w:name="_Toc425886411"/>
+      <w:bookmarkStart w:id="274" w:name="_Toc425887376"/>
+      <w:bookmarkStart w:id="275" w:name="_Toc425929505"/>
+      <w:bookmarkStart w:id="276" w:name="_Toc425947806"/>
+      <w:bookmarkStart w:id="277" w:name="_Toc425949317"/>
+      <w:bookmarkStart w:id="278" w:name="_Toc425971424"/>
+      <w:bookmarkStart w:id="279" w:name="_Toc426202067"/>
+      <w:bookmarkStart w:id="280" w:name="_Toc426287462"/>
       <w:r>
         <w:t>角色</w:t>
       </w:r>
       <w:r>
         <w:t>(role)</w:t>
       </w:r>
+      <w:bookmarkEnd w:id="272"/>
       <w:bookmarkEnd w:id="273"/>
       <w:bookmarkEnd w:id="274"/>
       <w:bookmarkEnd w:id="275"/>
@@ -28449,27 +28448,27 @@
       <w:bookmarkEnd w:id="278"/>
       <w:bookmarkEnd w:id="279"/>
       <w:bookmarkEnd w:id="280"/>
-      <w:bookmarkEnd w:id="281"/>
     </w:p>
     <w:p>
       <w:pPr>
         <w:pStyle w:val="Heading2"/>
       </w:pPr>
-      <w:bookmarkStart w:id="282" w:name="_Toc425864841"/>
-      <w:bookmarkStart w:id="283" w:name="_Toc425886412"/>
-      <w:bookmarkStart w:id="284" w:name="_Toc425887377"/>
-      <w:bookmarkStart w:id="285" w:name="_Toc425929506"/>
-      <w:bookmarkStart w:id="286" w:name="_Toc425947807"/>
-      <w:bookmarkStart w:id="287" w:name="_Toc425949318"/>
-      <w:bookmarkStart w:id="288" w:name="_Toc425971425"/>
-      <w:bookmarkStart w:id="289" w:name="_Toc426202068"/>
-      <w:bookmarkStart w:id="290" w:name="_Toc426287463"/>
+      <w:bookmarkStart w:id="281" w:name="_Toc425864841"/>
+      <w:bookmarkStart w:id="282" w:name="_Toc425886412"/>
+      <w:bookmarkStart w:id="283" w:name="_Toc425887377"/>
+      <w:bookmarkStart w:id="284" w:name="_Toc425929506"/>
+      <w:bookmarkStart w:id="285" w:name="_Toc425947807"/>
+      <w:bookmarkStart w:id="286" w:name="_Toc425949318"/>
+      <w:bookmarkStart w:id="287" w:name="_Toc425971425"/>
+      <w:bookmarkStart w:id="288" w:name="_Toc426202068"/>
+      <w:bookmarkStart w:id="289" w:name="_Toc426287463"/>
       <w:r>
         <w:t>查询单个角色信息</w:t>
       </w:r>
       <w:r>
         <w:t>(id)</w:t>
       </w:r>
+      <w:bookmarkEnd w:id="281"/>
       <w:bookmarkEnd w:id="282"/>
       <w:bookmarkEnd w:id="283"/>
       <w:bookmarkEnd w:id="284"/>
@@ -28478,24 +28477,24 @@
       <w:bookmarkEnd w:id="287"/>
       <w:bookmarkEnd w:id="288"/>
       <w:bookmarkEnd w:id="289"/>
-      <w:bookmarkEnd w:id="290"/>
     </w:p>
     <w:p>
       <w:pPr>
         <w:pStyle w:val="Heading3"/>
       </w:pPr>
-      <w:bookmarkStart w:id="291" w:name="_Toc425864842"/>
-      <w:bookmarkStart w:id="292" w:name="_Toc425886413"/>
-      <w:bookmarkStart w:id="293" w:name="_Toc425887378"/>
-      <w:bookmarkStart w:id="294" w:name="_Toc425929507"/>
-      <w:bookmarkStart w:id="295" w:name="_Toc425947808"/>
-      <w:bookmarkStart w:id="296" w:name="_Toc425949319"/>
-      <w:bookmarkStart w:id="297" w:name="_Toc425971426"/>
-      <w:bookmarkStart w:id="298" w:name="_Toc426202069"/>
-      <w:bookmarkStart w:id="299" w:name="_Toc426287464"/>
+      <w:bookmarkStart w:id="290" w:name="_Toc425864842"/>
+      <w:bookmarkStart w:id="291" w:name="_Toc425886413"/>
+      <w:bookmarkStart w:id="292" w:name="_Toc425887378"/>
+      <w:bookmarkStart w:id="293" w:name="_Toc425929507"/>
+      <w:bookmarkStart w:id="294" w:name="_Toc425947808"/>
+      <w:bookmarkStart w:id="295" w:name="_Toc425949319"/>
+      <w:bookmarkStart w:id="296" w:name="_Toc425971426"/>
+      <w:bookmarkStart w:id="297" w:name="_Toc426202069"/>
+      <w:bookmarkStart w:id="298" w:name="_Toc426287464"/>
       <w:r>
         <w:t>功能说明</w:t>
       </w:r>
+      <w:bookmarkEnd w:id="290"/>
       <w:bookmarkEnd w:id="291"/>
       <w:bookmarkEnd w:id="292"/>
       <w:bookmarkEnd w:id="293"/>
@@ -28504,24 +28503,24 @@
       <w:bookmarkEnd w:id="296"/>
       <w:bookmarkEnd w:id="297"/>
       <w:bookmarkEnd w:id="298"/>
-      <w:bookmarkEnd w:id="299"/>
     </w:p>
     <w:p>
       <w:pPr>
         <w:pStyle w:val="Heading3"/>
       </w:pPr>
-      <w:bookmarkStart w:id="300" w:name="_Toc425864843"/>
-      <w:bookmarkStart w:id="301" w:name="_Toc425886414"/>
-      <w:bookmarkStart w:id="302" w:name="_Toc425887379"/>
-      <w:bookmarkStart w:id="303" w:name="_Toc425929508"/>
-      <w:bookmarkStart w:id="304" w:name="_Toc425947809"/>
-      <w:bookmarkStart w:id="305" w:name="_Toc425949320"/>
-      <w:bookmarkStart w:id="306" w:name="_Toc425971427"/>
-      <w:bookmarkStart w:id="307" w:name="_Toc426202070"/>
-      <w:bookmarkStart w:id="308" w:name="_Toc426287465"/>
+      <w:bookmarkStart w:id="299" w:name="_Toc425864843"/>
+      <w:bookmarkStart w:id="300" w:name="_Toc425886414"/>
+      <w:bookmarkStart w:id="301" w:name="_Toc425887379"/>
+      <w:bookmarkStart w:id="302" w:name="_Toc425929508"/>
+      <w:bookmarkStart w:id="303" w:name="_Toc425947809"/>
+      <w:bookmarkStart w:id="304" w:name="_Toc425949320"/>
+      <w:bookmarkStart w:id="305" w:name="_Toc425971427"/>
+      <w:bookmarkStart w:id="306" w:name="_Toc426202070"/>
+      <w:bookmarkStart w:id="307" w:name="_Toc426287465"/>
       <w:r>
         <w:t>接口说明</w:t>
       </w:r>
+      <w:bookmarkEnd w:id="299"/>
       <w:bookmarkEnd w:id="300"/>
       <w:bookmarkEnd w:id="301"/>
       <w:bookmarkEnd w:id="302"/>
@@ -28530,7 +28529,6 @@
       <w:bookmarkEnd w:id="305"/>
       <w:bookmarkEnd w:id="306"/>
       <w:bookmarkEnd w:id="307"/>
-      <w:bookmarkEnd w:id="308"/>
     </w:p>
     <w:tbl>
       <w:tblPr>
@@ -28983,21 +28981,22 @@
       <w:pPr>
         <w:pStyle w:val="Heading2"/>
       </w:pPr>
-      <w:bookmarkStart w:id="309" w:name="_Toc425864844"/>
-      <w:bookmarkStart w:id="310" w:name="_Toc425886415"/>
-      <w:bookmarkStart w:id="311" w:name="_Toc425887380"/>
-      <w:bookmarkStart w:id="312" w:name="_Toc425929509"/>
-      <w:bookmarkStart w:id="313" w:name="_Toc425947810"/>
-      <w:bookmarkStart w:id="314" w:name="_Toc425949321"/>
-      <w:bookmarkStart w:id="315" w:name="_Toc425971428"/>
-      <w:bookmarkStart w:id="316" w:name="_Toc426202071"/>
-      <w:bookmarkStart w:id="317" w:name="_Toc426287466"/>
+      <w:bookmarkStart w:id="308" w:name="_Toc425864844"/>
+      <w:bookmarkStart w:id="309" w:name="_Toc425886415"/>
+      <w:bookmarkStart w:id="310" w:name="_Toc425887380"/>
+      <w:bookmarkStart w:id="311" w:name="_Toc425929509"/>
+      <w:bookmarkStart w:id="312" w:name="_Toc425947810"/>
+      <w:bookmarkStart w:id="313" w:name="_Toc425949321"/>
+      <w:bookmarkStart w:id="314" w:name="_Toc425971428"/>
+      <w:bookmarkStart w:id="315" w:name="_Toc426202071"/>
+      <w:bookmarkStart w:id="316" w:name="_Toc426287466"/>
       <w:r>
         <w:t>查询单个角色信息</w:t>
       </w:r>
       <w:r>
         <w:t>(roleName)</w:t>
       </w:r>
+      <w:bookmarkEnd w:id="308"/>
       <w:bookmarkEnd w:id="309"/>
       <w:bookmarkEnd w:id="310"/>
       <w:bookmarkEnd w:id="311"/>
@@ -29006,24 +29005,24 @@
       <w:bookmarkEnd w:id="314"/>
       <w:bookmarkEnd w:id="315"/>
       <w:bookmarkEnd w:id="316"/>
-      <w:bookmarkEnd w:id="317"/>
     </w:p>
     <w:p>
       <w:pPr>
         <w:pStyle w:val="Heading3"/>
       </w:pPr>
-      <w:bookmarkStart w:id="318" w:name="_Toc425864845"/>
-      <w:bookmarkStart w:id="319" w:name="_Toc425886416"/>
-      <w:bookmarkStart w:id="320" w:name="_Toc425887381"/>
-      <w:bookmarkStart w:id="321" w:name="_Toc425929510"/>
-      <w:bookmarkStart w:id="322" w:name="_Toc425947811"/>
-      <w:bookmarkStart w:id="323" w:name="_Toc425949322"/>
-      <w:bookmarkStart w:id="324" w:name="_Toc425971429"/>
-      <w:bookmarkStart w:id="325" w:name="_Toc426202072"/>
-      <w:bookmarkStart w:id="326" w:name="_Toc426287467"/>
+      <w:bookmarkStart w:id="317" w:name="_Toc425864845"/>
+      <w:bookmarkStart w:id="318" w:name="_Toc425886416"/>
+      <w:bookmarkStart w:id="319" w:name="_Toc425887381"/>
+      <w:bookmarkStart w:id="320" w:name="_Toc425929510"/>
+      <w:bookmarkStart w:id="321" w:name="_Toc425947811"/>
+      <w:bookmarkStart w:id="322" w:name="_Toc425949322"/>
+      <w:bookmarkStart w:id="323" w:name="_Toc425971429"/>
+      <w:bookmarkStart w:id="324" w:name="_Toc426202072"/>
+      <w:bookmarkStart w:id="325" w:name="_Toc426287467"/>
       <w:r>
         <w:t>功能说明</w:t>
       </w:r>
+      <w:bookmarkEnd w:id="317"/>
       <w:bookmarkEnd w:id="318"/>
       <w:bookmarkEnd w:id="319"/>
       <w:bookmarkEnd w:id="320"/>
@@ -29032,24 +29031,24 @@
       <w:bookmarkEnd w:id="323"/>
       <w:bookmarkEnd w:id="324"/>
       <w:bookmarkEnd w:id="325"/>
-      <w:bookmarkEnd w:id="326"/>
     </w:p>
     <w:p>
       <w:pPr>
         <w:pStyle w:val="Heading3"/>
       </w:pPr>
-      <w:bookmarkStart w:id="327" w:name="_Toc425864846"/>
-      <w:bookmarkStart w:id="328" w:name="_Toc425886417"/>
-      <w:bookmarkStart w:id="329" w:name="_Toc425887382"/>
-      <w:bookmarkStart w:id="330" w:name="_Toc425929511"/>
-      <w:bookmarkStart w:id="331" w:name="_Toc425947812"/>
-      <w:bookmarkStart w:id="332" w:name="_Toc425949323"/>
-      <w:bookmarkStart w:id="333" w:name="_Toc425971430"/>
-      <w:bookmarkStart w:id="334" w:name="_Toc426202073"/>
-      <w:bookmarkStart w:id="335" w:name="_Toc426287468"/>
+      <w:bookmarkStart w:id="326" w:name="_Toc425864846"/>
+      <w:bookmarkStart w:id="327" w:name="_Toc425886417"/>
+      <w:bookmarkStart w:id="328" w:name="_Toc425887382"/>
+      <w:bookmarkStart w:id="329" w:name="_Toc425929511"/>
+      <w:bookmarkStart w:id="330" w:name="_Toc425947812"/>
+      <w:bookmarkStart w:id="331" w:name="_Toc425949323"/>
+      <w:bookmarkStart w:id="332" w:name="_Toc425971430"/>
+      <w:bookmarkStart w:id="333" w:name="_Toc426202073"/>
+      <w:bookmarkStart w:id="334" w:name="_Toc426287468"/>
       <w:r>
         <w:t>接口说明</w:t>
       </w:r>
+      <w:bookmarkEnd w:id="326"/>
       <w:bookmarkEnd w:id="327"/>
       <w:bookmarkEnd w:id="328"/>
       <w:bookmarkEnd w:id="329"/>
@@ -29058,7 +29057,6 @@
       <w:bookmarkEnd w:id="332"/>
       <w:bookmarkEnd w:id="333"/>
       <w:bookmarkEnd w:id="334"/>
-      <w:bookmarkEnd w:id="335"/>
     </w:p>
     <w:tbl>
       <w:tblPr>
@@ -29499,19 +29497,20 @@
       <w:pPr>
         <w:pStyle w:val="Heading1"/>
       </w:pPr>
-      <w:bookmarkStart w:id="336" w:name="_Toc425864847"/>
-      <w:bookmarkStart w:id="337" w:name="_Toc425886418"/>
-      <w:bookmarkStart w:id="338" w:name="_Toc425887383"/>
-      <w:bookmarkStart w:id="339" w:name="_Toc425929512"/>
-      <w:bookmarkStart w:id="340" w:name="_Toc425947813"/>
-      <w:bookmarkStart w:id="341" w:name="_Toc425949324"/>
-      <w:bookmarkStart w:id="342" w:name="_Toc425971431"/>
-      <w:bookmarkStart w:id="343" w:name="_Toc426202074"/>
-      <w:bookmarkStart w:id="344" w:name="_Toc426287469"/>
+      <w:bookmarkStart w:id="335" w:name="_Toc425864847"/>
+      <w:bookmarkStart w:id="336" w:name="_Toc425886418"/>
+      <w:bookmarkStart w:id="337" w:name="_Toc425887383"/>
+      <w:bookmarkStart w:id="338" w:name="_Toc425929512"/>
+      <w:bookmarkStart w:id="339" w:name="_Toc425947813"/>
+      <w:bookmarkStart w:id="340" w:name="_Toc425949324"/>
+      <w:bookmarkStart w:id="341" w:name="_Toc425971431"/>
+      <w:bookmarkStart w:id="342" w:name="_Toc426202074"/>
+      <w:bookmarkStart w:id="343" w:name="_Toc426287469"/>
       <w:r>
         <w:lastRenderedPageBreak/>
         <w:t>兼职</w:t>
       </w:r>
+      <w:bookmarkEnd w:id="335"/>
       <w:bookmarkEnd w:id="336"/>
       <w:bookmarkEnd w:id="337"/>
       <w:bookmarkEnd w:id="338"/>
@@ -29520,24 +29519,24 @@
       <w:bookmarkEnd w:id="341"/>
       <w:bookmarkEnd w:id="342"/>
       <w:bookmarkEnd w:id="343"/>
-      <w:bookmarkEnd w:id="344"/>
     </w:p>
     <w:p>
       <w:pPr>
         <w:pStyle w:val="Heading2"/>
       </w:pPr>
-      <w:bookmarkStart w:id="345" w:name="_Toc425864848"/>
-      <w:bookmarkStart w:id="346" w:name="_Toc425886419"/>
-      <w:bookmarkStart w:id="347" w:name="_Toc425887384"/>
-      <w:bookmarkStart w:id="348" w:name="_Toc425929513"/>
-      <w:bookmarkStart w:id="349" w:name="_Toc425947814"/>
-      <w:bookmarkStart w:id="350" w:name="_Toc425949325"/>
-      <w:bookmarkStart w:id="351" w:name="_Toc425971432"/>
-      <w:bookmarkStart w:id="352" w:name="_Toc426202075"/>
-      <w:bookmarkStart w:id="353" w:name="_Toc426287470"/>
+      <w:bookmarkStart w:id="344" w:name="_Toc425864848"/>
+      <w:bookmarkStart w:id="345" w:name="_Toc425886419"/>
+      <w:bookmarkStart w:id="346" w:name="_Toc425887384"/>
+      <w:bookmarkStart w:id="347" w:name="_Toc425929513"/>
+      <w:bookmarkStart w:id="348" w:name="_Toc425947814"/>
+      <w:bookmarkStart w:id="349" w:name="_Toc425949325"/>
+      <w:bookmarkStart w:id="350" w:name="_Toc425971432"/>
+      <w:bookmarkStart w:id="351" w:name="_Toc426202075"/>
+      <w:bookmarkStart w:id="352" w:name="_Toc426287470"/>
       <w:r>
         <w:t>查询所有兼职信息</w:t>
       </w:r>
+      <w:bookmarkEnd w:id="344"/>
       <w:bookmarkEnd w:id="345"/>
       <w:bookmarkEnd w:id="346"/>
       <w:bookmarkEnd w:id="347"/>
@@ -29546,24 +29545,24 @@
       <w:bookmarkEnd w:id="350"/>
       <w:bookmarkEnd w:id="351"/>
       <w:bookmarkEnd w:id="352"/>
-      <w:bookmarkEnd w:id="353"/>
     </w:p>
     <w:p>
       <w:pPr>
         <w:pStyle w:val="Heading3"/>
       </w:pPr>
-      <w:bookmarkStart w:id="354" w:name="_Toc425864849"/>
-      <w:bookmarkStart w:id="355" w:name="_Toc425886420"/>
-      <w:bookmarkStart w:id="356" w:name="_Toc425887385"/>
-      <w:bookmarkStart w:id="357" w:name="_Toc425929514"/>
-      <w:bookmarkStart w:id="358" w:name="_Toc425947815"/>
-      <w:bookmarkStart w:id="359" w:name="_Toc425949326"/>
-      <w:bookmarkStart w:id="360" w:name="_Toc425971433"/>
-      <w:bookmarkStart w:id="361" w:name="_Toc426202076"/>
-      <w:bookmarkStart w:id="362" w:name="_Toc426287471"/>
+      <w:bookmarkStart w:id="353" w:name="_Toc425864849"/>
+      <w:bookmarkStart w:id="354" w:name="_Toc425886420"/>
+      <w:bookmarkStart w:id="355" w:name="_Toc425887385"/>
+      <w:bookmarkStart w:id="356" w:name="_Toc425929514"/>
+      <w:bookmarkStart w:id="357" w:name="_Toc425947815"/>
+      <w:bookmarkStart w:id="358" w:name="_Toc425949326"/>
+      <w:bookmarkStart w:id="359" w:name="_Toc425971433"/>
+      <w:bookmarkStart w:id="360" w:name="_Toc426202076"/>
+      <w:bookmarkStart w:id="361" w:name="_Toc426287471"/>
       <w:r>
         <w:t>功能说明</w:t>
       </w:r>
+      <w:bookmarkEnd w:id="353"/>
       <w:bookmarkEnd w:id="354"/>
       <w:bookmarkEnd w:id="355"/>
       <w:bookmarkEnd w:id="356"/>
@@ -29572,7 +29571,6 @@
       <w:bookmarkEnd w:id="359"/>
       <w:bookmarkEnd w:id="360"/>
       <w:bookmarkEnd w:id="361"/>
-      <w:bookmarkEnd w:id="362"/>
     </w:p>
     <w:p>
       <w:pPr>
@@ -29619,18 +29617,19 @@
       <w:pPr>
         <w:pStyle w:val="Heading3"/>
       </w:pPr>
-      <w:bookmarkStart w:id="363" w:name="_Toc425864850"/>
-      <w:bookmarkStart w:id="364" w:name="_Toc425886421"/>
-      <w:bookmarkStart w:id="365" w:name="_Toc425887386"/>
-      <w:bookmarkStart w:id="366" w:name="_Toc425929515"/>
-      <w:bookmarkStart w:id="367" w:name="_Toc425947816"/>
-      <w:bookmarkStart w:id="368" w:name="_Toc425949327"/>
-      <w:bookmarkStart w:id="369" w:name="_Toc425971434"/>
-      <w:bookmarkStart w:id="370" w:name="_Toc426202077"/>
-      <w:bookmarkStart w:id="371" w:name="_Toc426287472"/>
+      <w:bookmarkStart w:id="362" w:name="_Toc425864850"/>
+      <w:bookmarkStart w:id="363" w:name="_Toc425886421"/>
+      <w:bookmarkStart w:id="364" w:name="_Toc425887386"/>
+      <w:bookmarkStart w:id="365" w:name="_Toc425929515"/>
+      <w:bookmarkStart w:id="366" w:name="_Toc425947816"/>
+      <w:bookmarkStart w:id="367" w:name="_Toc425949327"/>
+      <w:bookmarkStart w:id="368" w:name="_Toc425971434"/>
+      <w:bookmarkStart w:id="369" w:name="_Toc426202077"/>
+      <w:bookmarkStart w:id="370" w:name="_Toc426287472"/>
       <w:r>
         <w:t>接口说明</w:t>
       </w:r>
+      <w:bookmarkEnd w:id="362"/>
       <w:bookmarkEnd w:id="363"/>
       <w:bookmarkEnd w:id="364"/>
       <w:bookmarkEnd w:id="365"/>
@@ -29639,7 +29638,6 @@
       <w:bookmarkEnd w:id="368"/>
       <w:bookmarkEnd w:id="369"/>
       <w:bookmarkEnd w:id="370"/>
-      <w:bookmarkEnd w:id="371"/>
     </w:p>
     <w:tbl>
       <w:tblPr>
@@ -29921,18 +29919,19 @@
       <w:pPr>
         <w:pStyle w:val="Heading2"/>
       </w:pPr>
-      <w:bookmarkStart w:id="372" w:name="_Toc425864851"/>
-      <w:bookmarkStart w:id="373" w:name="_Toc425886422"/>
-      <w:bookmarkStart w:id="374" w:name="_Toc425887387"/>
-      <w:bookmarkStart w:id="375" w:name="_Toc425929516"/>
-      <w:bookmarkStart w:id="376" w:name="_Toc425947817"/>
-      <w:bookmarkStart w:id="377" w:name="_Toc425949328"/>
-      <w:bookmarkStart w:id="378" w:name="_Toc425971435"/>
-      <w:bookmarkStart w:id="379" w:name="_Toc426202078"/>
-      <w:bookmarkStart w:id="380" w:name="_Toc426287473"/>
+      <w:bookmarkStart w:id="371" w:name="_Toc425864851"/>
+      <w:bookmarkStart w:id="372" w:name="_Toc425886422"/>
+      <w:bookmarkStart w:id="373" w:name="_Toc425887387"/>
+      <w:bookmarkStart w:id="374" w:name="_Toc425929516"/>
+      <w:bookmarkStart w:id="375" w:name="_Toc425947817"/>
+      <w:bookmarkStart w:id="376" w:name="_Toc425949328"/>
+      <w:bookmarkStart w:id="377" w:name="_Toc425971435"/>
+      <w:bookmarkStart w:id="378" w:name="_Toc426202078"/>
+      <w:bookmarkStart w:id="379" w:name="_Toc426287473"/>
       <w:r>
         <w:t>查询某个用户发的兼职</w:t>
       </w:r>
+      <w:bookmarkEnd w:id="371"/>
       <w:bookmarkEnd w:id="372"/>
       <w:bookmarkEnd w:id="373"/>
       <w:bookmarkEnd w:id="374"/>
@@ -29941,24 +29940,24 @@
       <w:bookmarkEnd w:id="377"/>
       <w:bookmarkEnd w:id="378"/>
       <w:bookmarkEnd w:id="379"/>
-      <w:bookmarkEnd w:id="380"/>
     </w:p>
     <w:p>
       <w:pPr>
         <w:pStyle w:val="Heading3"/>
       </w:pPr>
-      <w:bookmarkStart w:id="381" w:name="_Toc425864852"/>
-      <w:bookmarkStart w:id="382" w:name="_Toc425886423"/>
-      <w:bookmarkStart w:id="383" w:name="_Toc425887388"/>
-      <w:bookmarkStart w:id="384" w:name="_Toc425929517"/>
-      <w:bookmarkStart w:id="385" w:name="_Toc425947818"/>
-      <w:bookmarkStart w:id="386" w:name="_Toc425949329"/>
-      <w:bookmarkStart w:id="387" w:name="_Toc425971436"/>
-      <w:bookmarkStart w:id="388" w:name="_Toc426202079"/>
-      <w:bookmarkStart w:id="389" w:name="_Toc426287474"/>
+      <w:bookmarkStart w:id="380" w:name="_Toc425864852"/>
+      <w:bookmarkStart w:id="381" w:name="_Toc425886423"/>
+      <w:bookmarkStart w:id="382" w:name="_Toc425887388"/>
+      <w:bookmarkStart w:id="383" w:name="_Toc425929517"/>
+      <w:bookmarkStart w:id="384" w:name="_Toc425947818"/>
+      <w:bookmarkStart w:id="385" w:name="_Toc425949329"/>
+      <w:bookmarkStart w:id="386" w:name="_Toc425971436"/>
+      <w:bookmarkStart w:id="387" w:name="_Toc426202079"/>
+      <w:bookmarkStart w:id="388" w:name="_Toc426287474"/>
       <w:r>
         <w:t>功能说明</w:t>
       </w:r>
+      <w:bookmarkEnd w:id="380"/>
       <w:bookmarkEnd w:id="381"/>
       <w:bookmarkEnd w:id="382"/>
       <w:bookmarkEnd w:id="383"/>
@@ -29967,24 +29966,24 @@
       <w:bookmarkEnd w:id="386"/>
       <w:bookmarkEnd w:id="387"/>
       <w:bookmarkEnd w:id="388"/>
-      <w:bookmarkEnd w:id="389"/>
     </w:p>
     <w:p>
       <w:pPr>
         <w:pStyle w:val="Heading3"/>
       </w:pPr>
-      <w:bookmarkStart w:id="390" w:name="_Toc425864853"/>
-      <w:bookmarkStart w:id="391" w:name="_Toc425886424"/>
-      <w:bookmarkStart w:id="392" w:name="_Toc425887389"/>
-      <w:bookmarkStart w:id="393" w:name="_Toc425929518"/>
-      <w:bookmarkStart w:id="394" w:name="_Toc425947819"/>
-      <w:bookmarkStart w:id="395" w:name="_Toc425949330"/>
-      <w:bookmarkStart w:id="396" w:name="_Toc425971437"/>
-      <w:bookmarkStart w:id="397" w:name="_Toc426202080"/>
-      <w:bookmarkStart w:id="398" w:name="_Toc426287475"/>
+      <w:bookmarkStart w:id="389" w:name="_Toc425864853"/>
+      <w:bookmarkStart w:id="390" w:name="_Toc425886424"/>
+      <w:bookmarkStart w:id="391" w:name="_Toc425887389"/>
+      <w:bookmarkStart w:id="392" w:name="_Toc425929518"/>
+      <w:bookmarkStart w:id="393" w:name="_Toc425947819"/>
+      <w:bookmarkStart w:id="394" w:name="_Toc425949330"/>
+      <w:bookmarkStart w:id="395" w:name="_Toc425971437"/>
+      <w:bookmarkStart w:id="396" w:name="_Toc426202080"/>
+      <w:bookmarkStart w:id="397" w:name="_Toc426287475"/>
       <w:r>
         <w:t>接口说明</w:t>
       </w:r>
+      <w:bookmarkEnd w:id="389"/>
       <w:bookmarkEnd w:id="390"/>
       <w:bookmarkEnd w:id="391"/>
       <w:bookmarkEnd w:id="392"/>
@@ -29993,7 +29992,6 @@
       <w:bookmarkEnd w:id="395"/>
       <w:bookmarkEnd w:id="396"/>
       <w:bookmarkEnd w:id="397"/>
-      <w:bookmarkEnd w:id="398"/>
     </w:p>
     <w:tbl>
       <w:tblPr>
@@ -30366,19 +30364,20 @@
       <w:pPr>
         <w:pStyle w:val="Heading2"/>
       </w:pPr>
-      <w:bookmarkStart w:id="399" w:name="_Toc425864854"/>
-      <w:bookmarkStart w:id="400" w:name="_Toc425886425"/>
-      <w:bookmarkStart w:id="401" w:name="_Toc425887390"/>
-      <w:bookmarkStart w:id="402" w:name="_Toc425929519"/>
-      <w:bookmarkStart w:id="403" w:name="_Toc425947820"/>
-      <w:bookmarkStart w:id="404" w:name="_Toc425949331"/>
-      <w:bookmarkStart w:id="405" w:name="_Toc425971438"/>
-      <w:bookmarkStart w:id="406" w:name="_Toc426202081"/>
-      <w:bookmarkStart w:id="407" w:name="_Toc426287476"/>
+      <w:bookmarkStart w:id="398" w:name="_Toc425864854"/>
+      <w:bookmarkStart w:id="399" w:name="_Toc425886425"/>
+      <w:bookmarkStart w:id="400" w:name="_Toc425887390"/>
+      <w:bookmarkStart w:id="401" w:name="_Toc425929519"/>
+      <w:bookmarkStart w:id="402" w:name="_Toc425947820"/>
+      <w:bookmarkStart w:id="403" w:name="_Toc425949331"/>
+      <w:bookmarkStart w:id="404" w:name="_Toc425971438"/>
+      <w:bookmarkStart w:id="405" w:name="_Toc426202081"/>
+      <w:bookmarkStart w:id="406" w:name="_Toc426287476"/>
       <w:r>
         <w:lastRenderedPageBreak/>
         <w:t>查询指定分类下的兼职信息</w:t>
       </w:r>
+      <w:bookmarkEnd w:id="398"/>
       <w:bookmarkEnd w:id="399"/>
       <w:bookmarkEnd w:id="400"/>
       <w:bookmarkEnd w:id="401"/>
@@ -30387,24 +30386,24 @@
       <w:bookmarkEnd w:id="404"/>
       <w:bookmarkEnd w:id="405"/>
       <w:bookmarkEnd w:id="406"/>
-      <w:bookmarkEnd w:id="407"/>
     </w:p>
     <w:p>
       <w:pPr>
         <w:pStyle w:val="Heading3"/>
       </w:pPr>
-      <w:bookmarkStart w:id="408" w:name="_Toc425864855"/>
-      <w:bookmarkStart w:id="409" w:name="_Toc425886426"/>
-      <w:bookmarkStart w:id="410" w:name="_Toc425887391"/>
-      <w:bookmarkStart w:id="411" w:name="_Toc425929520"/>
-      <w:bookmarkStart w:id="412" w:name="_Toc425947821"/>
-      <w:bookmarkStart w:id="413" w:name="_Toc425949332"/>
-      <w:bookmarkStart w:id="414" w:name="_Toc425971439"/>
-      <w:bookmarkStart w:id="415" w:name="_Toc426202082"/>
-      <w:bookmarkStart w:id="416" w:name="_Toc426287477"/>
+      <w:bookmarkStart w:id="407" w:name="_Toc425864855"/>
+      <w:bookmarkStart w:id="408" w:name="_Toc425886426"/>
+      <w:bookmarkStart w:id="409" w:name="_Toc425887391"/>
+      <w:bookmarkStart w:id="410" w:name="_Toc425929520"/>
+      <w:bookmarkStart w:id="411" w:name="_Toc425947821"/>
+      <w:bookmarkStart w:id="412" w:name="_Toc425949332"/>
+      <w:bookmarkStart w:id="413" w:name="_Toc425971439"/>
+      <w:bookmarkStart w:id="414" w:name="_Toc426202082"/>
+      <w:bookmarkStart w:id="415" w:name="_Toc426287477"/>
       <w:r>
         <w:t>功能说明</w:t>
       </w:r>
+      <w:bookmarkEnd w:id="407"/>
       <w:bookmarkEnd w:id="408"/>
       <w:bookmarkEnd w:id="409"/>
       <w:bookmarkEnd w:id="410"/>
@@ -30413,21 +30412,20 @@
       <w:bookmarkEnd w:id="413"/>
       <w:bookmarkEnd w:id="414"/>
       <w:bookmarkEnd w:id="415"/>
-      <w:bookmarkEnd w:id="416"/>
     </w:p>
     <w:p>
       <w:pPr>
         <w:pStyle w:val="Heading3"/>
       </w:pPr>
-      <w:bookmarkStart w:id="417" w:name="_Toc425864856"/>
-      <w:bookmarkStart w:id="418" w:name="_Toc425886427"/>
-      <w:bookmarkStart w:id="419" w:name="_Toc425887392"/>
-      <w:bookmarkStart w:id="420" w:name="_Toc425929521"/>
-      <w:bookmarkStart w:id="421" w:name="_Toc425947822"/>
-      <w:bookmarkStart w:id="422" w:name="_Toc425949333"/>
-      <w:bookmarkStart w:id="423" w:name="_Toc425971440"/>
-      <w:bookmarkStart w:id="424" w:name="_Toc426202083"/>
-      <w:bookmarkStart w:id="425" w:name="_Toc426287478"/>
+      <w:bookmarkStart w:id="416" w:name="_Toc425864856"/>
+      <w:bookmarkStart w:id="417" w:name="_Toc425886427"/>
+      <w:bookmarkStart w:id="418" w:name="_Toc425887392"/>
+      <w:bookmarkStart w:id="419" w:name="_Toc425929521"/>
+      <w:bookmarkStart w:id="420" w:name="_Toc425947822"/>
+      <w:bookmarkStart w:id="421" w:name="_Toc425949333"/>
+      <w:bookmarkStart w:id="422" w:name="_Toc425971440"/>
+      <w:bookmarkStart w:id="423" w:name="_Toc426202083"/>
+      <w:bookmarkStart w:id="424" w:name="_Toc426287478"/>
       <w:r>
         <w:rPr>
           <w:rFonts w:hint="eastAsia"/>
@@ -30437,6 +30435,7 @@
       <w:r>
         <w:t>说明</w:t>
       </w:r>
+      <w:bookmarkEnd w:id="416"/>
       <w:bookmarkEnd w:id="417"/>
       <w:bookmarkEnd w:id="418"/>
       <w:bookmarkEnd w:id="419"/>
@@ -30445,7 +30444,6 @@
       <w:bookmarkEnd w:id="422"/>
       <w:bookmarkEnd w:id="423"/>
       <w:bookmarkEnd w:id="424"/>
-      <w:bookmarkEnd w:id="425"/>
     </w:p>
     <w:tbl>
       <w:tblPr>
@@ -30818,18 +30816,19 @@
       <w:pPr>
         <w:pStyle w:val="Heading2"/>
       </w:pPr>
-      <w:bookmarkStart w:id="426" w:name="_Toc425864857"/>
-      <w:bookmarkStart w:id="427" w:name="_Toc425886428"/>
-      <w:bookmarkStart w:id="428" w:name="_Toc425887393"/>
-      <w:bookmarkStart w:id="429" w:name="_Toc425929522"/>
-      <w:bookmarkStart w:id="430" w:name="_Toc425947823"/>
-      <w:bookmarkStart w:id="431" w:name="_Toc425949334"/>
-      <w:bookmarkStart w:id="432" w:name="_Toc425971441"/>
-      <w:bookmarkStart w:id="433" w:name="_Toc426202084"/>
-      <w:bookmarkStart w:id="434" w:name="_Toc426287479"/>
+      <w:bookmarkStart w:id="425" w:name="_Toc425864857"/>
+      <w:bookmarkStart w:id="426" w:name="_Toc425886428"/>
+      <w:bookmarkStart w:id="427" w:name="_Toc425887393"/>
+      <w:bookmarkStart w:id="428" w:name="_Toc425929522"/>
+      <w:bookmarkStart w:id="429" w:name="_Toc425947823"/>
+      <w:bookmarkStart w:id="430" w:name="_Toc425949334"/>
+      <w:bookmarkStart w:id="431" w:name="_Toc425971441"/>
+      <w:bookmarkStart w:id="432" w:name="_Toc426202084"/>
+      <w:bookmarkStart w:id="433" w:name="_Toc426287479"/>
       <w:r>
         <w:t>查询单条兼职信息</w:t>
       </w:r>
+      <w:bookmarkEnd w:id="425"/>
       <w:bookmarkEnd w:id="426"/>
       <w:bookmarkEnd w:id="427"/>
       <w:bookmarkEnd w:id="428"/>
@@ -30838,24 +30837,24 @@
       <w:bookmarkEnd w:id="431"/>
       <w:bookmarkEnd w:id="432"/>
       <w:bookmarkEnd w:id="433"/>
-      <w:bookmarkEnd w:id="434"/>
     </w:p>
     <w:p>
       <w:pPr>
         <w:pStyle w:val="Heading3"/>
       </w:pPr>
-      <w:bookmarkStart w:id="435" w:name="_Toc425864858"/>
-      <w:bookmarkStart w:id="436" w:name="_Toc425886429"/>
-      <w:bookmarkStart w:id="437" w:name="_Toc425887394"/>
-      <w:bookmarkStart w:id="438" w:name="_Toc425929523"/>
-      <w:bookmarkStart w:id="439" w:name="_Toc425947824"/>
-      <w:bookmarkStart w:id="440" w:name="_Toc425949335"/>
-      <w:bookmarkStart w:id="441" w:name="_Toc425971442"/>
-      <w:bookmarkStart w:id="442" w:name="_Toc426202085"/>
-      <w:bookmarkStart w:id="443" w:name="_Toc426287480"/>
+      <w:bookmarkStart w:id="434" w:name="_Toc425864858"/>
+      <w:bookmarkStart w:id="435" w:name="_Toc425886429"/>
+      <w:bookmarkStart w:id="436" w:name="_Toc425887394"/>
+      <w:bookmarkStart w:id="437" w:name="_Toc425929523"/>
+      <w:bookmarkStart w:id="438" w:name="_Toc425947824"/>
+      <w:bookmarkStart w:id="439" w:name="_Toc425949335"/>
+      <w:bookmarkStart w:id="440" w:name="_Toc425971442"/>
+      <w:bookmarkStart w:id="441" w:name="_Toc426202085"/>
+      <w:bookmarkStart w:id="442" w:name="_Toc426287480"/>
       <w:r>
         <w:t>功能说明</w:t>
       </w:r>
+      <w:bookmarkEnd w:id="434"/>
       <w:bookmarkEnd w:id="435"/>
       <w:bookmarkEnd w:id="436"/>
       <w:bookmarkEnd w:id="437"/>
@@ -30864,21 +30863,20 @@
       <w:bookmarkEnd w:id="440"/>
       <w:bookmarkEnd w:id="441"/>
       <w:bookmarkEnd w:id="442"/>
-      <w:bookmarkEnd w:id="443"/>
     </w:p>
     <w:p>
       <w:pPr>
         <w:pStyle w:val="Heading3"/>
       </w:pPr>
-      <w:bookmarkStart w:id="444" w:name="_Toc425864859"/>
-      <w:bookmarkStart w:id="445" w:name="_Toc425886430"/>
-      <w:bookmarkStart w:id="446" w:name="_Toc425887395"/>
-      <w:bookmarkStart w:id="447" w:name="_Toc425929524"/>
-      <w:bookmarkStart w:id="448" w:name="_Toc425947825"/>
-      <w:bookmarkStart w:id="449" w:name="_Toc425949336"/>
-      <w:bookmarkStart w:id="450" w:name="_Toc425971443"/>
-      <w:bookmarkStart w:id="451" w:name="_Toc426202086"/>
-      <w:bookmarkStart w:id="452" w:name="_Toc426287481"/>
+      <w:bookmarkStart w:id="443" w:name="_Toc425864859"/>
+      <w:bookmarkStart w:id="444" w:name="_Toc425886430"/>
+      <w:bookmarkStart w:id="445" w:name="_Toc425887395"/>
+      <w:bookmarkStart w:id="446" w:name="_Toc425929524"/>
+      <w:bookmarkStart w:id="447" w:name="_Toc425947825"/>
+      <w:bookmarkStart w:id="448" w:name="_Toc425949336"/>
+      <w:bookmarkStart w:id="449" w:name="_Toc425971443"/>
+      <w:bookmarkStart w:id="450" w:name="_Toc426202086"/>
+      <w:bookmarkStart w:id="451" w:name="_Toc426287481"/>
       <w:r>
         <w:rPr>
           <w:rFonts w:hint="eastAsia"/>
@@ -30888,6 +30886,7 @@
       <w:r>
         <w:t>说明</w:t>
       </w:r>
+      <w:bookmarkEnd w:id="443"/>
       <w:bookmarkEnd w:id="444"/>
       <w:bookmarkEnd w:id="445"/>
       <w:bookmarkEnd w:id="446"/>
@@ -30896,7 +30895,6 @@
       <w:bookmarkEnd w:id="449"/>
       <w:bookmarkEnd w:id="450"/>
       <w:bookmarkEnd w:id="451"/>
-      <w:bookmarkEnd w:id="452"/>
     </w:p>
     <w:tbl>
       <w:tblPr>
@@ -31140,25 +31138,25 @@
       <w:pPr>
         <w:pStyle w:val="Heading2"/>
       </w:pPr>
-      <w:bookmarkStart w:id="453" w:name="_Toc426202087"/>
-      <w:bookmarkStart w:id="454" w:name="_Toc426287482"/>
+      <w:bookmarkStart w:id="452" w:name="_Toc426202087"/>
+      <w:bookmarkStart w:id="453" w:name="_Toc426287482"/>
       <w:r>
         <w:t>过虑查询兼职信息</w:t>
       </w:r>
+      <w:bookmarkEnd w:id="452"/>
       <w:bookmarkEnd w:id="453"/>
-      <w:bookmarkEnd w:id="454"/>
     </w:p>
     <w:p>
       <w:pPr>
         <w:pStyle w:val="Heading3"/>
       </w:pPr>
-      <w:bookmarkStart w:id="455" w:name="_Toc426202088"/>
-      <w:bookmarkStart w:id="456" w:name="_Toc426287483"/>
+      <w:bookmarkStart w:id="454" w:name="_Toc426202088"/>
+      <w:bookmarkStart w:id="455" w:name="_Toc426287483"/>
       <w:r>
         <w:t>功能说明</w:t>
       </w:r>
+      <w:bookmarkEnd w:id="454"/>
       <w:bookmarkEnd w:id="455"/>
-      <w:bookmarkEnd w:id="456"/>
     </w:p>
     <w:p>
       <w:r>
@@ -31190,13 +31188,13 @@
       <w:pPr>
         <w:pStyle w:val="Heading3"/>
       </w:pPr>
-      <w:bookmarkStart w:id="457" w:name="_Toc426202089"/>
-      <w:bookmarkStart w:id="458" w:name="_Toc426287484"/>
+      <w:bookmarkStart w:id="456" w:name="_Toc426202089"/>
+      <w:bookmarkStart w:id="457" w:name="_Toc426287484"/>
       <w:r>
         <w:t>接口说明</w:t>
       </w:r>
+      <w:bookmarkEnd w:id="456"/>
       <w:bookmarkEnd w:id="457"/>
-      <w:bookmarkEnd w:id="458"/>
     </w:p>
     <w:tbl>
       <w:tblPr>
@@ -31388,15 +31386,15 @@
       <w:pPr>
         <w:pStyle w:val="Heading2"/>
       </w:pPr>
-      <w:bookmarkStart w:id="459" w:name="_Toc425864860"/>
-      <w:bookmarkStart w:id="460" w:name="_Toc425886431"/>
-      <w:bookmarkStart w:id="461" w:name="_Toc425887396"/>
-      <w:bookmarkStart w:id="462" w:name="_Toc425929525"/>
-      <w:bookmarkStart w:id="463" w:name="_Toc425947826"/>
-      <w:bookmarkStart w:id="464" w:name="_Toc425949337"/>
-      <w:bookmarkStart w:id="465" w:name="_Toc425971444"/>
-      <w:bookmarkStart w:id="466" w:name="_Toc426202090"/>
-      <w:bookmarkStart w:id="467" w:name="_Toc426287485"/>
+      <w:bookmarkStart w:id="458" w:name="_Toc425864860"/>
+      <w:bookmarkStart w:id="459" w:name="_Toc425886431"/>
+      <w:bookmarkStart w:id="460" w:name="_Toc425887396"/>
+      <w:bookmarkStart w:id="461" w:name="_Toc425929525"/>
+      <w:bookmarkStart w:id="462" w:name="_Toc425947826"/>
+      <w:bookmarkStart w:id="463" w:name="_Toc425949337"/>
+      <w:bookmarkStart w:id="464" w:name="_Toc425971444"/>
+      <w:bookmarkStart w:id="465" w:name="_Toc426202090"/>
+      <w:bookmarkStart w:id="466" w:name="_Toc426287485"/>
       <w:r>
         <w:rPr>
           <w:rFonts w:hint="eastAsia"/>
@@ -31406,6 +31404,7 @@
       <w:r>
         <w:t>兼职信息</w:t>
       </w:r>
+      <w:bookmarkEnd w:id="458"/>
       <w:bookmarkEnd w:id="459"/>
       <w:bookmarkEnd w:id="460"/>
       <w:bookmarkEnd w:id="461"/>
@@ -31414,24 +31413,24 @@
       <w:bookmarkEnd w:id="464"/>
       <w:bookmarkEnd w:id="465"/>
       <w:bookmarkEnd w:id="466"/>
-      <w:bookmarkEnd w:id="467"/>
     </w:p>
     <w:p>
       <w:pPr>
         <w:pStyle w:val="Heading3"/>
       </w:pPr>
-      <w:bookmarkStart w:id="468" w:name="_Toc425864861"/>
-      <w:bookmarkStart w:id="469" w:name="_Toc425886432"/>
-      <w:bookmarkStart w:id="470" w:name="_Toc425887397"/>
-      <w:bookmarkStart w:id="471" w:name="_Toc425929526"/>
-      <w:bookmarkStart w:id="472" w:name="_Toc425947827"/>
-      <w:bookmarkStart w:id="473" w:name="_Toc425949338"/>
-      <w:bookmarkStart w:id="474" w:name="_Toc425971445"/>
-      <w:bookmarkStart w:id="475" w:name="_Toc426202091"/>
-      <w:bookmarkStart w:id="476" w:name="_Toc426287486"/>
+      <w:bookmarkStart w:id="467" w:name="_Toc425864861"/>
+      <w:bookmarkStart w:id="468" w:name="_Toc425886432"/>
+      <w:bookmarkStart w:id="469" w:name="_Toc425887397"/>
+      <w:bookmarkStart w:id="470" w:name="_Toc425929526"/>
+      <w:bookmarkStart w:id="471" w:name="_Toc425947827"/>
+      <w:bookmarkStart w:id="472" w:name="_Toc425949338"/>
+      <w:bookmarkStart w:id="473" w:name="_Toc425971445"/>
+      <w:bookmarkStart w:id="474" w:name="_Toc426202091"/>
+      <w:bookmarkStart w:id="475" w:name="_Toc426287486"/>
       <w:r>
         <w:t>功能说明</w:t>
       </w:r>
+      <w:bookmarkEnd w:id="467"/>
       <w:bookmarkEnd w:id="468"/>
       <w:bookmarkEnd w:id="469"/>
       <w:bookmarkEnd w:id="470"/>
@@ -31440,7 +31439,6 @@
       <w:bookmarkEnd w:id="473"/>
       <w:bookmarkEnd w:id="474"/>
       <w:bookmarkEnd w:id="475"/>
-      <w:bookmarkEnd w:id="476"/>
     </w:p>
     <w:p>
       <w:r>
@@ -31451,15 +31449,15 @@
       <w:pPr>
         <w:pStyle w:val="Heading3"/>
       </w:pPr>
-      <w:bookmarkStart w:id="477" w:name="_Toc425864862"/>
-      <w:bookmarkStart w:id="478" w:name="_Toc425886433"/>
-      <w:bookmarkStart w:id="479" w:name="_Toc425887398"/>
-      <w:bookmarkStart w:id="480" w:name="_Toc425929527"/>
-      <w:bookmarkStart w:id="481" w:name="_Toc425947828"/>
-      <w:bookmarkStart w:id="482" w:name="_Toc425949339"/>
-      <w:bookmarkStart w:id="483" w:name="_Toc425971446"/>
-      <w:bookmarkStart w:id="484" w:name="_Toc426202092"/>
-      <w:bookmarkStart w:id="485" w:name="_Toc426287487"/>
+      <w:bookmarkStart w:id="476" w:name="_Toc425864862"/>
+      <w:bookmarkStart w:id="477" w:name="_Toc425886433"/>
+      <w:bookmarkStart w:id="478" w:name="_Toc425887398"/>
+      <w:bookmarkStart w:id="479" w:name="_Toc425929527"/>
+      <w:bookmarkStart w:id="480" w:name="_Toc425947828"/>
+      <w:bookmarkStart w:id="481" w:name="_Toc425949339"/>
+      <w:bookmarkStart w:id="482" w:name="_Toc425971446"/>
+      <w:bookmarkStart w:id="483" w:name="_Toc426202092"/>
+      <w:bookmarkStart w:id="484" w:name="_Toc426287487"/>
       <w:r>
         <w:rPr>
           <w:rFonts w:hint="eastAsia"/>
@@ -31469,6 +31467,7 @@
       <w:r>
         <w:t>说明</w:t>
       </w:r>
+      <w:bookmarkEnd w:id="476"/>
       <w:bookmarkEnd w:id="477"/>
       <w:bookmarkEnd w:id="478"/>
       <w:bookmarkEnd w:id="479"/>
@@ -31477,7 +31476,6 @@
       <w:bookmarkEnd w:id="482"/>
       <w:bookmarkEnd w:id="483"/>
       <w:bookmarkEnd w:id="484"/>
-      <w:bookmarkEnd w:id="485"/>
     </w:p>
     <w:tbl>
       <w:tblPr>
@@ -31870,15 +31868,15 @@
       <w:pPr>
         <w:pStyle w:val="Heading2"/>
       </w:pPr>
-      <w:bookmarkStart w:id="486" w:name="_Toc425864863"/>
-      <w:bookmarkStart w:id="487" w:name="_Toc425886434"/>
-      <w:bookmarkStart w:id="488" w:name="_Toc425887399"/>
-      <w:bookmarkStart w:id="489" w:name="_Toc425929528"/>
-      <w:bookmarkStart w:id="490" w:name="_Toc425947829"/>
-      <w:bookmarkStart w:id="491" w:name="_Toc425949340"/>
-      <w:bookmarkStart w:id="492" w:name="_Toc425971447"/>
-      <w:bookmarkStart w:id="493" w:name="_Toc426202093"/>
-      <w:bookmarkStart w:id="494" w:name="_Toc426287488"/>
+      <w:bookmarkStart w:id="485" w:name="_Toc425864863"/>
+      <w:bookmarkStart w:id="486" w:name="_Toc425886434"/>
+      <w:bookmarkStart w:id="487" w:name="_Toc425887399"/>
+      <w:bookmarkStart w:id="488" w:name="_Toc425929528"/>
+      <w:bookmarkStart w:id="489" w:name="_Toc425947829"/>
+      <w:bookmarkStart w:id="490" w:name="_Toc425949340"/>
+      <w:bookmarkStart w:id="491" w:name="_Toc425971447"/>
+      <w:bookmarkStart w:id="492" w:name="_Toc426202093"/>
+      <w:bookmarkStart w:id="493" w:name="_Toc426287488"/>
       <w:r>
         <w:rPr>
           <w:rFonts w:hint="eastAsia"/>
@@ -31897,6 +31895,7 @@
       <w:r>
         <w:t>分类</w:t>
       </w:r>
+      <w:bookmarkEnd w:id="485"/>
       <w:bookmarkEnd w:id="486"/>
       <w:bookmarkEnd w:id="487"/>
       <w:bookmarkEnd w:id="488"/>
@@ -31905,21 +31904,20 @@
       <w:bookmarkEnd w:id="491"/>
       <w:bookmarkEnd w:id="492"/>
       <w:bookmarkEnd w:id="493"/>
-      <w:bookmarkEnd w:id="494"/>
     </w:p>
     <w:p>
       <w:pPr>
         <w:pStyle w:val="Heading3"/>
       </w:pPr>
-      <w:bookmarkStart w:id="495" w:name="_Toc425864864"/>
-      <w:bookmarkStart w:id="496" w:name="_Toc425886435"/>
-      <w:bookmarkStart w:id="497" w:name="_Toc425887400"/>
-      <w:bookmarkStart w:id="498" w:name="_Toc425929529"/>
-      <w:bookmarkStart w:id="499" w:name="_Toc425947830"/>
-      <w:bookmarkStart w:id="500" w:name="_Toc425949341"/>
-      <w:bookmarkStart w:id="501" w:name="_Toc425971448"/>
-      <w:bookmarkStart w:id="502" w:name="_Toc426202094"/>
-      <w:bookmarkStart w:id="503" w:name="_Toc426287489"/>
+      <w:bookmarkStart w:id="494" w:name="_Toc425864864"/>
+      <w:bookmarkStart w:id="495" w:name="_Toc425886435"/>
+      <w:bookmarkStart w:id="496" w:name="_Toc425887400"/>
+      <w:bookmarkStart w:id="497" w:name="_Toc425929529"/>
+      <w:bookmarkStart w:id="498" w:name="_Toc425947830"/>
+      <w:bookmarkStart w:id="499" w:name="_Toc425949341"/>
+      <w:bookmarkStart w:id="500" w:name="_Toc425971448"/>
+      <w:bookmarkStart w:id="501" w:name="_Toc426202094"/>
+      <w:bookmarkStart w:id="502" w:name="_Toc426287489"/>
       <w:r>
         <w:rPr>
           <w:rFonts w:hint="eastAsia"/>
@@ -31929,6 +31927,7 @@
       <w:r>
         <w:t>说明</w:t>
       </w:r>
+      <w:bookmarkEnd w:id="494"/>
       <w:bookmarkEnd w:id="495"/>
       <w:bookmarkEnd w:id="496"/>
       <w:bookmarkEnd w:id="497"/>
@@ -31937,7 +31936,6 @@
       <w:bookmarkEnd w:id="500"/>
       <w:bookmarkEnd w:id="501"/>
       <w:bookmarkEnd w:id="502"/>
-      <w:bookmarkEnd w:id="503"/>
     </w:p>
     <w:p>
       <w:r>
@@ -31963,15 +31961,15 @@
       <w:pPr>
         <w:pStyle w:val="Heading3"/>
       </w:pPr>
-      <w:bookmarkStart w:id="504" w:name="_Toc425864865"/>
-      <w:bookmarkStart w:id="505" w:name="_Toc425886436"/>
-      <w:bookmarkStart w:id="506" w:name="_Toc425887401"/>
-      <w:bookmarkStart w:id="507" w:name="_Toc425929530"/>
-      <w:bookmarkStart w:id="508" w:name="_Toc425947831"/>
-      <w:bookmarkStart w:id="509" w:name="_Toc425949342"/>
-      <w:bookmarkStart w:id="510" w:name="_Toc425971449"/>
-      <w:bookmarkStart w:id="511" w:name="_Toc426202095"/>
-      <w:bookmarkStart w:id="512" w:name="_Toc426287490"/>
+      <w:bookmarkStart w:id="503" w:name="_Toc425864865"/>
+      <w:bookmarkStart w:id="504" w:name="_Toc425886436"/>
+      <w:bookmarkStart w:id="505" w:name="_Toc425887401"/>
+      <w:bookmarkStart w:id="506" w:name="_Toc425929530"/>
+      <w:bookmarkStart w:id="507" w:name="_Toc425947831"/>
+      <w:bookmarkStart w:id="508" w:name="_Toc425949342"/>
+      <w:bookmarkStart w:id="509" w:name="_Toc425971449"/>
+      <w:bookmarkStart w:id="510" w:name="_Toc426202095"/>
+      <w:bookmarkStart w:id="511" w:name="_Toc426287490"/>
       <w:r>
         <w:rPr>
           <w:rFonts w:hint="eastAsia"/>
@@ -31981,6 +31979,7 @@
       <w:r>
         <w:t>说明</w:t>
       </w:r>
+      <w:bookmarkEnd w:id="503"/>
       <w:bookmarkEnd w:id="504"/>
       <w:bookmarkEnd w:id="505"/>
       <w:bookmarkEnd w:id="506"/>
@@ -31989,7 +31988,6 @@
       <w:bookmarkEnd w:id="509"/>
       <w:bookmarkEnd w:id="510"/>
       <w:bookmarkEnd w:id="511"/>
-      <w:bookmarkEnd w:id="512"/>
     </w:p>
     <w:tbl>
       <w:tblPr>
@@ -32224,15 +32222,15 @@
       <w:pPr>
         <w:pStyle w:val="Heading2"/>
       </w:pPr>
-      <w:bookmarkStart w:id="513" w:name="_Toc425864866"/>
-      <w:bookmarkStart w:id="514" w:name="_Toc425886437"/>
-      <w:bookmarkStart w:id="515" w:name="_Toc425887402"/>
-      <w:bookmarkStart w:id="516" w:name="_Toc425929531"/>
-      <w:bookmarkStart w:id="517" w:name="_Toc425947832"/>
-      <w:bookmarkStart w:id="518" w:name="_Toc425949343"/>
-      <w:bookmarkStart w:id="519" w:name="_Toc425971450"/>
-      <w:bookmarkStart w:id="520" w:name="_Toc426202096"/>
-      <w:bookmarkStart w:id="521" w:name="_Toc426287491"/>
+      <w:bookmarkStart w:id="512" w:name="_Toc425864866"/>
+      <w:bookmarkStart w:id="513" w:name="_Toc425886437"/>
+      <w:bookmarkStart w:id="514" w:name="_Toc425887402"/>
+      <w:bookmarkStart w:id="515" w:name="_Toc425929531"/>
+      <w:bookmarkStart w:id="516" w:name="_Toc425947832"/>
+      <w:bookmarkStart w:id="517" w:name="_Toc425949343"/>
+      <w:bookmarkStart w:id="518" w:name="_Toc425971450"/>
+      <w:bookmarkStart w:id="519" w:name="_Toc426202096"/>
+      <w:bookmarkStart w:id="520" w:name="_Toc426287491"/>
       <w:r>
         <w:rPr>
           <w:rFonts w:hint="eastAsia"/>
@@ -32243,6 +32241,7 @@
       <w:r>
         <w:t>全部兼职分类</w:t>
       </w:r>
+      <w:bookmarkEnd w:id="512"/>
       <w:bookmarkEnd w:id="513"/>
       <w:bookmarkEnd w:id="514"/>
       <w:bookmarkEnd w:id="515"/>
@@ -32251,21 +32250,20 @@
       <w:bookmarkEnd w:id="518"/>
       <w:bookmarkEnd w:id="519"/>
       <w:bookmarkEnd w:id="520"/>
-      <w:bookmarkEnd w:id="521"/>
     </w:p>
     <w:p>
       <w:pPr>
         <w:pStyle w:val="Heading3"/>
       </w:pPr>
-      <w:bookmarkStart w:id="522" w:name="_Toc425864867"/>
-      <w:bookmarkStart w:id="523" w:name="_Toc425886438"/>
-      <w:bookmarkStart w:id="524" w:name="_Toc425887403"/>
-      <w:bookmarkStart w:id="525" w:name="_Toc425929532"/>
-      <w:bookmarkStart w:id="526" w:name="_Toc425947833"/>
-      <w:bookmarkStart w:id="527" w:name="_Toc425949344"/>
-      <w:bookmarkStart w:id="528" w:name="_Toc425971451"/>
-      <w:bookmarkStart w:id="529" w:name="_Toc426202097"/>
-      <w:bookmarkStart w:id="530" w:name="_Toc426287492"/>
+      <w:bookmarkStart w:id="521" w:name="_Toc425864867"/>
+      <w:bookmarkStart w:id="522" w:name="_Toc425886438"/>
+      <w:bookmarkStart w:id="523" w:name="_Toc425887403"/>
+      <w:bookmarkStart w:id="524" w:name="_Toc425929532"/>
+      <w:bookmarkStart w:id="525" w:name="_Toc425947833"/>
+      <w:bookmarkStart w:id="526" w:name="_Toc425949344"/>
+      <w:bookmarkStart w:id="527" w:name="_Toc425971451"/>
+      <w:bookmarkStart w:id="528" w:name="_Toc426202097"/>
+      <w:bookmarkStart w:id="529" w:name="_Toc426287492"/>
       <w:r>
         <w:rPr>
           <w:rFonts w:hint="eastAsia"/>
@@ -32275,6 +32273,7 @@
       <w:r>
         <w:t>说明</w:t>
       </w:r>
+      <w:bookmarkEnd w:id="521"/>
       <w:bookmarkEnd w:id="522"/>
       <w:bookmarkEnd w:id="523"/>
       <w:bookmarkEnd w:id="524"/>
@@ -32283,21 +32282,20 @@
       <w:bookmarkEnd w:id="527"/>
       <w:bookmarkEnd w:id="528"/>
       <w:bookmarkEnd w:id="529"/>
-      <w:bookmarkEnd w:id="530"/>
     </w:p>
     <w:p>
       <w:pPr>
         <w:pStyle w:val="Heading3"/>
       </w:pPr>
-      <w:bookmarkStart w:id="531" w:name="_Toc425864868"/>
-      <w:bookmarkStart w:id="532" w:name="_Toc425886439"/>
-      <w:bookmarkStart w:id="533" w:name="_Toc425887404"/>
-      <w:bookmarkStart w:id="534" w:name="_Toc425929533"/>
-      <w:bookmarkStart w:id="535" w:name="_Toc425947834"/>
-      <w:bookmarkStart w:id="536" w:name="_Toc425949345"/>
-      <w:bookmarkStart w:id="537" w:name="_Toc425971452"/>
-      <w:bookmarkStart w:id="538" w:name="_Toc426202098"/>
-      <w:bookmarkStart w:id="539" w:name="_Toc426287493"/>
+      <w:bookmarkStart w:id="530" w:name="_Toc425864868"/>
+      <w:bookmarkStart w:id="531" w:name="_Toc425886439"/>
+      <w:bookmarkStart w:id="532" w:name="_Toc425887404"/>
+      <w:bookmarkStart w:id="533" w:name="_Toc425929533"/>
+      <w:bookmarkStart w:id="534" w:name="_Toc425947834"/>
+      <w:bookmarkStart w:id="535" w:name="_Toc425949345"/>
+      <w:bookmarkStart w:id="536" w:name="_Toc425971452"/>
+      <w:bookmarkStart w:id="537" w:name="_Toc426202098"/>
+      <w:bookmarkStart w:id="538" w:name="_Toc426287493"/>
       <w:r>
         <w:rPr>
           <w:rFonts w:hint="eastAsia"/>
@@ -32307,6 +32305,7 @@
       <w:r>
         <w:t>说明</w:t>
       </w:r>
+      <w:bookmarkEnd w:id="530"/>
       <w:bookmarkEnd w:id="531"/>
       <w:bookmarkEnd w:id="532"/>
       <w:bookmarkEnd w:id="533"/>
@@ -32315,7 +32314,6 @@
       <w:bookmarkEnd w:id="536"/>
       <w:bookmarkEnd w:id="537"/>
       <w:bookmarkEnd w:id="538"/>
-      <w:bookmarkEnd w:id="539"/>
     </w:p>
     <w:tbl>
       <w:tblPr>
@@ -32524,15 +32522,15 @@
       <w:pPr>
         <w:pStyle w:val="Heading2"/>
       </w:pPr>
-      <w:bookmarkStart w:id="540" w:name="_Toc425864869"/>
-      <w:bookmarkStart w:id="541" w:name="_Toc425886440"/>
-      <w:bookmarkStart w:id="542" w:name="_Toc425887405"/>
-      <w:bookmarkStart w:id="543" w:name="_Toc425929534"/>
-      <w:bookmarkStart w:id="544" w:name="_Toc425947835"/>
-      <w:bookmarkStart w:id="545" w:name="_Toc425949346"/>
-      <w:bookmarkStart w:id="546" w:name="_Toc425971453"/>
-      <w:bookmarkStart w:id="547" w:name="_Toc426202099"/>
-      <w:bookmarkStart w:id="548" w:name="_Toc426287494"/>
+      <w:bookmarkStart w:id="539" w:name="_Toc425864869"/>
+      <w:bookmarkStart w:id="540" w:name="_Toc425886440"/>
+      <w:bookmarkStart w:id="541" w:name="_Toc425887405"/>
+      <w:bookmarkStart w:id="542" w:name="_Toc425929534"/>
+      <w:bookmarkStart w:id="543" w:name="_Toc425947835"/>
+      <w:bookmarkStart w:id="544" w:name="_Toc425949346"/>
+      <w:bookmarkStart w:id="545" w:name="_Toc425971453"/>
+      <w:bookmarkStart w:id="546" w:name="_Toc426202099"/>
+      <w:bookmarkStart w:id="547" w:name="_Toc426287494"/>
       <w:r>
         <w:t>发</w:t>
       </w:r>
@@ -32545,6 +32543,7 @@
       <w:r>
         <w:t>兼职</w:t>
       </w:r>
+      <w:bookmarkEnd w:id="539"/>
       <w:bookmarkEnd w:id="540"/>
       <w:bookmarkEnd w:id="541"/>
       <w:bookmarkEnd w:id="542"/>
@@ -32553,24 +32552,24 @@
       <w:bookmarkEnd w:id="545"/>
       <w:bookmarkEnd w:id="546"/>
       <w:bookmarkEnd w:id="547"/>
-      <w:bookmarkEnd w:id="548"/>
     </w:p>
     <w:p>
       <w:pPr>
         <w:pStyle w:val="Heading3"/>
       </w:pPr>
-      <w:bookmarkStart w:id="549" w:name="_Toc425864870"/>
-      <w:bookmarkStart w:id="550" w:name="_Toc425886441"/>
-      <w:bookmarkStart w:id="551" w:name="_Toc425887406"/>
-      <w:bookmarkStart w:id="552" w:name="_Toc425929535"/>
-      <w:bookmarkStart w:id="553" w:name="_Toc425947836"/>
-      <w:bookmarkStart w:id="554" w:name="_Toc425949347"/>
-      <w:bookmarkStart w:id="555" w:name="_Toc425971454"/>
-      <w:bookmarkStart w:id="556" w:name="_Toc426202100"/>
-      <w:bookmarkStart w:id="557" w:name="_Toc426287495"/>
+      <w:bookmarkStart w:id="548" w:name="_Toc425864870"/>
+      <w:bookmarkStart w:id="549" w:name="_Toc425886441"/>
+      <w:bookmarkStart w:id="550" w:name="_Toc425887406"/>
+      <w:bookmarkStart w:id="551" w:name="_Toc425929535"/>
+      <w:bookmarkStart w:id="552" w:name="_Toc425947836"/>
+      <w:bookmarkStart w:id="553" w:name="_Toc425949347"/>
+      <w:bookmarkStart w:id="554" w:name="_Toc425971454"/>
+      <w:bookmarkStart w:id="555" w:name="_Toc426202100"/>
+      <w:bookmarkStart w:id="556" w:name="_Toc426287495"/>
       <w:r>
         <w:t>功能说明</w:t>
       </w:r>
+      <w:bookmarkEnd w:id="548"/>
       <w:bookmarkEnd w:id="549"/>
       <w:bookmarkEnd w:id="550"/>
       <w:bookmarkEnd w:id="551"/>
@@ -32579,24 +32578,24 @@
       <w:bookmarkEnd w:id="554"/>
       <w:bookmarkEnd w:id="555"/>
       <w:bookmarkEnd w:id="556"/>
-      <w:bookmarkEnd w:id="557"/>
     </w:p>
     <w:p>
       <w:pPr>
         <w:pStyle w:val="Heading3"/>
       </w:pPr>
-      <w:bookmarkStart w:id="558" w:name="_Toc425864871"/>
-      <w:bookmarkStart w:id="559" w:name="_Toc425886442"/>
-      <w:bookmarkStart w:id="560" w:name="_Toc425887407"/>
-      <w:bookmarkStart w:id="561" w:name="_Toc425929536"/>
-      <w:bookmarkStart w:id="562" w:name="_Toc425947837"/>
-      <w:bookmarkStart w:id="563" w:name="_Toc425949348"/>
-      <w:bookmarkStart w:id="564" w:name="_Toc425971455"/>
-      <w:bookmarkStart w:id="565" w:name="_Toc426202101"/>
-      <w:bookmarkStart w:id="566" w:name="_Toc426287496"/>
+      <w:bookmarkStart w:id="557" w:name="_Toc425864871"/>
+      <w:bookmarkStart w:id="558" w:name="_Toc425886442"/>
+      <w:bookmarkStart w:id="559" w:name="_Toc425887407"/>
+      <w:bookmarkStart w:id="560" w:name="_Toc425929536"/>
+      <w:bookmarkStart w:id="561" w:name="_Toc425947837"/>
+      <w:bookmarkStart w:id="562" w:name="_Toc425949348"/>
+      <w:bookmarkStart w:id="563" w:name="_Toc425971455"/>
+      <w:bookmarkStart w:id="564" w:name="_Toc426202101"/>
+      <w:bookmarkStart w:id="565" w:name="_Toc426287496"/>
       <w:r>
         <w:t>接口说明</w:t>
       </w:r>
+      <w:bookmarkEnd w:id="557"/>
       <w:bookmarkEnd w:id="558"/>
       <w:bookmarkEnd w:id="559"/>
       <w:bookmarkEnd w:id="560"/>
@@ -32605,7 +32604,6 @@
       <w:bookmarkEnd w:id="563"/>
       <w:bookmarkEnd w:id="564"/>
       <w:bookmarkEnd w:id="565"/>
-      <w:bookmarkEnd w:id="566"/>
     </w:p>
     <w:tbl>
       <w:tblPr>
@@ -32791,15 +32789,15 @@
       <w:pPr>
         <w:pStyle w:val="Heading2"/>
       </w:pPr>
-      <w:bookmarkStart w:id="567" w:name="_Toc425864872"/>
-      <w:bookmarkStart w:id="568" w:name="_Toc425886443"/>
-      <w:bookmarkStart w:id="569" w:name="_Toc425887408"/>
-      <w:bookmarkStart w:id="570" w:name="_Toc425929537"/>
-      <w:bookmarkStart w:id="571" w:name="_Toc425947838"/>
-      <w:bookmarkStart w:id="572" w:name="_Toc425949349"/>
-      <w:bookmarkStart w:id="573" w:name="_Toc425971456"/>
-      <w:bookmarkStart w:id="574" w:name="_Toc426202102"/>
-      <w:bookmarkStart w:id="575" w:name="_Toc426287497"/>
+      <w:bookmarkStart w:id="566" w:name="_Toc425864872"/>
+      <w:bookmarkStart w:id="567" w:name="_Toc425886443"/>
+      <w:bookmarkStart w:id="568" w:name="_Toc425887408"/>
+      <w:bookmarkStart w:id="569" w:name="_Toc425929537"/>
+      <w:bookmarkStart w:id="570" w:name="_Toc425947838"/>
+      <w:bookmarkStart w:id="571" w:name="_Toc425949349"/>
+      <w:bookmarkStart w:id="572" w:name="_Toc425971456"/>
+      <w:bookmarkStart w:id="573" w:name="_Toc426202102"/>
+      <w:bookmarkStart w:id="574" w:name="_Toc426287497"/>
       <w:r>
         <w:rPr>
           <w:rFonts w:hint="eastAsia"/>
@@ -32812,6 +32810,7 @@
       <w:r>
         <w:t>(id)</w:t>
       </w:r>
+      <w:bookmarkEnd w:id="566"/>
       <w:bookmarkEnd w:id="567"/>
       <w:bookmarkEnd w:id="568"/>
       <w:bookmarkEnd w:id="569"/>
@@ -32820,21 +32819,20 @@
       <w:bookmarkEnd w:id="572"/>
       <w:bookmarkEnd w:id="573"/>
       <w:bookmarkEnd w:id="574"/>
-      <w:bookmarkEnd w:id="575"/>
     </w:p>
     <w:p>
       <w:pPr>
         <w:pStyle w:val="Heading3"/>
       </w:pPr>
-      <w:bookmarkStart w:id="576" w:name="_Toc425864873"/>
-      <w:bookmarkStart w:id="577" w:name="_Toc425886444"/>
-      <w:bookmarkStart w:id="578" w:name="_Toc425887409"/>
-      <w:bookmarkStart w:id="579" w:name="_Toc425929538"/>
-      <w:bookmarkStart w:id="580" w:name="_Toc425947839"/>
-      <w:bookmarkStart w:id="581" w:name="_Toc425949350"/>
-      <w:bookmarkStart w:id="582" w:name="_Toc425971457"/>
-      <w:bookmarkStart w:id="583" w:name="_Toc426202103"/>
-      <w:bookmarkStart w:id="584" w:name="_Toc426287498"/>
+      <w:bookmarkStart w:id="575" w:name="_Toc425864873"/>
+      <w:bookmarkStart w:id="576" w:name="_Toc425886444"/>
+      <w:bookmarkStart w:id="577" w:name="_Toc425887409"/>
+      <w:bookmarkStart w:id="578" w:name="_Toc425929538"/>
+      <w:bookmarkStart w:id="579" w:name="_Toc425947839"/>
+      <w:bookmarkStart w:id="580" w:name="_Toc425949350"/>
+      <w:bookmarkStart w:id="581" w:name="_Toc425971457"/>
+      <w:bookmarkStart w:id="582" w:name="_Toc426202103"/>
+      <w:bookmarkStart w:id="583" w:name="_Toc426287498"/>
       <w:r>
         <w:rPr>
           <w:rFonts w:hint="eastAsia"/>
@@ -32844,6 +32842,7 @@
       <w:r>
         <w:t>说明</w:t>
       </w:r>
+      <w:bookmarkEnd w:id="575"/>
       <w:bookmarkEnd w:id="576"/>
       <w:bookmarkEnd w:id="577"/>
       <w:bookmarkEnd w:id="578"/>
@@ -32852,21 +32851,20 @@
       <w:bookmarkEnd w:id="581"/>
       <w:bookmarkEnd w:id="582"/>
       <w:bookmarkEnd w:id="583"/>
-      <w:bookmarkEnd w:id="584"/>
     </w:p>
     <w:p>
       <w:pPr>
         <w:pStyle w:val="Heading3"/>
       </w:pPr>
-      <w:bookmarkStart w:id="585" w:name="_Toc425864874"/>
-      <w:bookmarkStart w:id="586" w:name="_Toc425886445"/>
-      <w:bookmarkStart w:id="587" w:name="_Toc425887410"/>
-      <w:bookmarkStart w:id="588" w:name="_Toc425929539"/>
-      <w:bookmarkStart w:id="589" w:name="_Toc425947840"/>
-      <w:bookmarkStart w:id="590" w:name="_Toc425949351"/>
-      <w:bookmarkStart w:id="591" w:name="_Toc425971458"/>
-      <w:bookmarkStart w:id="592" w:name="_Toc426202104"/>
-      <w:bookmarkStart w:id="593" w:name="_Toc426287499"/>
+      <w:bookmarkStart w:id="584" w:name="_Toc425864874"/>
+      <w:bookmarkStart w:id="585" w:name="_Toc425886445"/>
+      <w:bookmarkStart w:id="586" w:name="_Toc425887410"/>
+      <w:bookmarkStart w:id="587" w:name="_Toc425929539"/>
+      <w:bookmarkStart w:id="588" w:name="_Toc425947840"/>
+      <w:bookmarkStart w:id="589" w:name="_Toc425949351"/>
+      <w:bookmarkStart w:id="590" w:name="_Toc425971458"/>
+      <w:bookmarkStart w:id="591" w:name="_Toc426202104"/>
+      <w:bookmarkStart w:id="592" w:name="_Toc426287499"/>
       <w:r>
         <w:rPr>
           <w:rFonts w:hint="eastAsia"/>
@@ -32876,6 +32874,7 @@
       <w:r>
         <w:t>说明</w:t>
       </w:r>
+      <w:bookmarkEnd w:id="584"/>
       <w:bookmarkEnd w:id="585"/>
       <w:bookmarkEnd w:id="586"/>
       <w:bookmarkEnd w:id="587"/>
@@ -32884,7 +32883,6 @@
       <w:bookmarkEnd w:id="590"/>
       <w:bookmarkEnd w:id="591"/>
       <w:bookmarkEnd w:id="592"/>
-      <w:bookmarkEnd w:id="593"/>
     </w:p>
     <w:tbl>
       <w:tblPr>
@@ -33166,15 +33164,15 @@
       <w:pPr>
         <w:pStyle w:val="Heading2"/>
       </w:pPr>
-      <w:bookmarkStart w:id="594" w:name="_Toc425864875"/>
-      <w:bookmarkStart w:id="595" w:name="_Toc425886446"/>
-      <w:bookmarkStart w:id="596" w:name="_Toc425887411"/>
-      <w:bookmarkStart w:id="597" w:name="_Toc425929540"/>
-      <w:bookmarkStart w:id="598" w:name="_Toc425947841"/>
-      <w:bookmarkStart w:id="599" w:name="_Toc425949352"/>
-      <w:bookmarkStart w:id="600" w:name="_Toc425971459"/>
-      <w:bookmarkStart w:id="601" w:name="_Toc426202105"/>
-      <w:bookmarkStart w:id="602" w:name="_Toc426287500"/>
+      <w:bookmarkStart w:id="593" w:name="_Toc425864875"/>
+      <w:bookmarkStart w:id="594" w:name="_Toc425886446"/>
+      <w:bookmarkStart w:id="595" w:name="_Toc425887411"/>
+      <w:bookmarkStart w:id="596" w:name="_Toc425929540"/>
+      <w:bookmarkStart w:id="597" w:name="_Toc425947841"/>
+      <w:bookmarkStart w:id="598" w:name="_Toc425949352"/>
+      <w:bookmarkStart w:id="599" w:name="_Toc425971459"/>
+      <w:bookmarkStart w:id="600" w:name="_Toc426202105"/>
+      <w:bookmarkStart w:id="601" w:name="_Toc426287500"/>
       <w:r>
         <w:rPr>
           <w:rFonts w:hint="eastAsia"/>
@@ -33185,6 +33183,7 @@
       <w:r>
         <w:t>兼职</w:t>
       </w:r>
+      <w:bookmarkEnd w:id="593"/>
       <w:bookmarkEnd w:id="594"/>
       <w:bookmarkEnd w:id="595"/>
       <w:bookmarkEnd w:id="596"/>
@@ -33193,21 +33192,20 @@
       <w:bookmarkEnd w:id="599"/>
       <w:bookmarkEnd w:id="600"/>
       <w:bookmarkEnd w:id="601"/>
-      <w:bookmarkEnd w:id="602"/>
     </w:p>
     <w:p>
       <w:pPr>
         <w:pStyle w:val="Heading3"/>
       </w:pPr>
-      <w:bookmarkStart w:id="603" w:name="_Toc425864876"/>
-      <w:bookmarkStart w:id="604" w:name="_Toc425886447"/>
-      <w:bookmarkStart w:id="605" w:name="_Toc425887412"/>
-      <w:bookmarkStart w:id="606" w:name="_Toc425929541"/>
-      <w:bookmarkStart w:id="607" w:name="_Toc425947842"/>
-      <w:bookmarkStart w:id="608" w:name="_Toc425949353"/>
-      <w:bookmarkStart w:id="609" w:name="_Toc425971460"/>
-      <w:bookmarkStart w:id="610" w:name="_Toc426202106"/>
-      <w:bookmarkStart w:id="611" w:name="_Toc426287501"/>
+      <w:bookmarkStart w:id="602" w:name="_Toc425864876"/>
+      <w:bookmarkStart w:id="603" w:name="_Toc425886447"/>
+      <w:bookmarkStart w:id="604" w:name="_Toc425887412"/>
+      <w:bookmarkStart w:id="605" w:name="_Toc425929541"/>
+      <w:bookmarkStart w:id="606" w:name="_Toc425947842"/>
+      <w:bookmarkStart w:id="607" w:name="_Toc425949353"/>
+      <w:bookmarkStart w:id="608" w:name="_Toc425971460"/>
+      <w:bookmarkStart w:id="609" w:name="_Toc426202106"/>
+      <w:bookmarkStart w:id="610" w:name="_Toc426287501"/>
       <w:r>
         <w:rPr>
           <w:rFonts w:hint="eastAsia"/>
@@ -33217,6 +33215,7 @@
       <w:r>
         <w:t>说明</w:t>
       </w:r>
+      <w:bookmarkEnd w:id="602"/>
       <w:bookmarkEnd w:id="603"/>
       <w:bookmarkEnd w:id="604"/>
       <w:bookmarkEnd w:id="605"/>
@@ -33225,21 +33224,20 @@
       <w:bookmarkEnd w:id="608"/>
       <w:bookmarkEnd w:id="609"/>
       <w:bookmarkEnd w:id="610"/>
-      <w:bookmarkEnd w:id="611"/>
     </w:p>
     <w:p>
       <w:pPr>
         <w:pStyle w:val="Heading3"/>
       </w:pPr>
-      <w:bookmarkStart w:id="612" w:name="_Toc425864877"/>
-      <w:bookmarkStart w:id="613" w:name="_Toc425886448"/>
-      <w:bookmarkStart w:id="614" w:name="_Toc425887413"/>
-      <w:bookmarkStart w:id="615" w:name="_Toc425929542"/>
-      <w:bookmarkStart w:id="616" w:name="_Toc425947843"/>
-      <w:bookmarkStart w:id="617" w:name="_Toc425949354"/>
-      <w:bookmarkStart w:id="618" w:name="_Toc425971461"/>
-      <w:bookmarkStart w:id="619" w:name="_Toc426202107"/>
-      <w:bookmarkStart w:id="620" w:name="_Toc426287502"/>
+      <w:bookmarkStart w:id="611" w:name="_Toc425864877"/>
+      <w:bookmarkStart w:id="612" w:name="_Toc425886448"/>
+      <w:bookmarkStart w:id="613" w:name="_Toc425887413"/>
+      <w:bookmarkStart w:id="614" w:name="_Toc425929542"/>
+      <w:bookmarkStart w:id="615" w:name="_Toc425947843"/>
+      <w:bookmarkStart w:id="616" w:name="_Toc425949354"/>
+      <w:bookmarkStart w:id="617" w:name="_Toc425971461"/>
+      <w:bookmarkStart w:id="618" w:name="_Toc426202107"/>
+      <w:bookmarkStart w:id="619" w:name="_Toc426287502"/>
       <w:r>
         <w:rPr>
           <w:rFonts w:hint="eastAsia"/>
@@ -33249,6 +33247,7 @@
       <w:r>
         <w:t>说明</w:t>
       </w:r>
+      <w:bookmarkEnd w:id="611"/>
       <w:bookmarkEnd w:id="612"/>
       <w:bookmarkEnd w:id="613"/>
       <w:bookmarkEnd w:id="614"/>
@@ -33257,7 +33256,6 @@
       <w:bookmarkEnd w:id="617"/>
       <w:bookmarkEnd w:id="618"/>
       <w:bookmarkEnd w:id="619"/>
-      <w:bookmarkEnd w:id="620"/>
     </w:p>
     <w:tbl>
       <w:tblPr>
@@ -33498,18 +33496,19 @@
       <w:pPr>
         <w:pStyle w:val="Heading1"/>
       </w:pPr>
-      <w:bookmarkStart w:id="621" w:name="_Toc425864878"/>
-      <w:bookmarkStart w:id="622" w:name="_Toc425886449"/>
-      <w:bookmarkStart w:id="623" w:name="_Toc425887414"/>
-      <w:bookmarkStart w:id="624" w:name="_Toc425929543"/>
-      <w:bookmarkStart w:id="625" w:name="_Toc425947844"/>
-      <w:bookmarkStart w:id="626" w:name="_Toc425949355"/>
-      <w:bookmarkStart w:id="627" w:name="_Toc425971462"/>
-      <w:bookmarkStart w:id="628" w:name="_Toc426202108"/>
-      <w:bookmarkStart w:id="629" w:name="_Toc426287503"/>
+      <w:bookmarkStart w:id="620" w:name="_Toc425864878"/>
+      <w:bookmarkStart w:id="621" w:name="_Toc425886449"/>
+      <w:bookmarkStart w:id="622" w:name="_Toc425887414"/>
+      <w:bookmarkStart w:id="623" w:name="_Toc425929543"/>
+      <w:bookmarkStart w:id="624" w:name="_Toc425947844"/>
+      <w:bookmarkStart w:id="625" w:name="_Toc425949355"/>
+      <w:bookmarkStart w:id="626" w:name="_Toc425971462"/>
+      <w:bookmarkStart w:id="627" w:name="_Toc426202108"/>
+      <w:bookmarkStart w:id="628" w:name="_Toc426287503"/>
       <w:r>
         <w:t>二手</w:t>
       </w:r>
+      <w:bookmarkEnd w:id="620"/>
       <w:bookmarkEnd w:id="621"/>
       <w:bookmarkEnd w:id="622"/>
       <w:bookmarkEnd w:id="623"/>
@@ -33518,24 +33517,24 @@
       <w:bookmarkEnd w:id="626"/>
       <w:bookmarkEnd w:id="627"/>
       <w:bookmarkEnd w:id="628"/>
-      <w:bookmarkEnd w:id="629"/>
     </w:p>
     <w:p>
       <w:pPr>
         <w:pStyle w:val="Heading2"/>
       </w:pPr>
-      <w:bookmarkStart w:id="630" w:name="_Toc425864879"/>
-      <w:bookmarkStart w:id="631" w:name="_Toc425886450"/>
-      <w:bookmarkStart w:id="632" w:name="_Toc425887415"/>
-      <w:bookmarkStart w:id="633" w:name="_Toc425929544"/>
-      <w:bookmarkStart w:id="634" w:name="_Toc425947845"/>
-      <w:bookmarkStart w:id="635" w:name="_Toc425949356"/>
-      <w:bookmarkStart w:id="636" w:name="_Toc425971463"/>
-      <w:bookmarkStart w:id="637" w:name="_Toc426202109"/>
-      <w:bookmarkStart w:id="638" w:name="_Toc426287504"/>
+      <w:bookmarkStart w:id="629" w:name="_Toc425864879"/>
+      <w:bookmarkStart w:id="630" w:name="_Toc425886450"/>
+      <w:bookmarkStart w:id="631" w:name="_Toc425887415"/>
+      <w:bookmarkStart w:id="632" w:name="_Toc425929544"/>
+      <w:bookmarkStart w:id="633" w:name="_Toc425947845"/>
+      <w:bookmarkStart w:id="634" w:name="_Toc425949356"/>
+      <w:bookmarkStart w:id="635" w:name="_Toc425971463"/>
+      <w:bookmarkStart w:id="636" w:name="_Toc426202109"/>
+      <w:bookmarkStart w:id="637" w:name="_Toc426287504"/>
       <w:r>
         <w:t>查询全部二手信息</w:t>
       </w:r>
+      <w:bookmarkEnd w:id="629"/>
       <w:bookmarkEnd w:id="630"/>
       <w:bookmarkEnd w:id="631"/>
       <w:bookmarkEnd w:id="632"/>
@@ -33544,24 +33543,24 @@
       <w:bookmarkEnd w:id="635"/>
       <w:bookmarkEnd w:id="636"/>
       <w:bookmarkEnd w:id="637"/>
-      <w:bookmarkEnd w:id="638"/>
     </w:p>
     <w:p>
       <w:pPr>
         <w:pStyle w:val="Heading3"/>
       </w:pPr>
-      <w:bookmarkStart w:id="639" w:name="_Toc425864880"/>
-      <w:bookmarkStart w:id="640" w:name="_Toc425886451"/>
-      <w:bookmarkStart w:id="641" w:name="_Toc425887416"/>
-      <w:bookmarkStart w:id="642" w:name="_Toc425929545"/>
-      <w:bookmarkStart w:id="643" w:name="_Toc425947846"/>
-      <w:bookmarkStart w:id="644" w:name="_Toc425949357"/>
-      <w:bookmarkStart w:id="645" w:name="_Toc425971464"/>
-      <w:bookmarkStart w:id="646" w:name="_Toc426202110"/>
-      <w:bookmarkStart w:id="647" w:name="_Toc426287505"/>
+      <w:bookmarkStart w:id="638" w:name="_Toc425864880"/>
+      <w:bookmarkStart w:id="639" w:name="_Toc425886451"/>
+      <w:bookmarkStart w:id="640" w:name="_Toc425887416"/>
+      <w:bookmarkStart w:id="641" w:name="_Toc425929545"/>
+      <w:bookmarkStart w:id="642" w:name="_Toc425947846"/>
+      <w:bookmarkStart w:id="643" w:name="_Toc425949357"/>
+      <w:bookmarkStart w:id="644" w:name="_Toc425971464"/>
+      <w:bookmarkStart w:id="645" w:name="_Toc426202110"/>
+      <w:bookmarkStart w:id="646" w:name="_Toc426287505"/>
       <w:r>
         <w:t>功能说明</w:t>
       </w:r>
+      <w:bookmarkEnd w:id="638"/>
       <w:bookmarkEnd w:id="639"/>
       <w:bookmarkEnd w:id="640"/>
       <w:bookmarkEnd w:id="641"/>
@@ -33570,24 +33569,24 @@
       <w:bookmarkEnd w:id="644"/>
       <w:bookmarkEnd w:id="645"/>
       <w:bookmarkEnd w:id="646"/>
-      <w:bookmarkEnd w:id="647"/>
     </w:p>
     <w:p>
       <w:pPr>
         <w:pStyle w:val="Heading3"/>
       </w:pPr>
-      <w:bookmarkStart w:id="648" w:name="_Toc425864881"/>
-      <w:bookmarkStart w:id="649" w:name="_Toc425886452"/>
-      <w:bookmarkStart w:id="650" w:name="_Toc425887417"/>
-      <w:bookmarkStart w:id="651" w:name="_Toc425929546"/>
-      <w:bookmarkStart w:id="652" w:name="_Toc425947847"/>
-      <w:bookmarkStart w:id="653" w:name="_Toc425949358"/>
-      <w:bookmarkStart w:id="654" w:name="_Toc425971465"/>
-      <w:bookmarkStart w:id="655" w:name="_Toc426202111"/>
-      <w:bookmarkStart w:id="656" w:name="_Toc426287506"/>
+      <w:bookmarkStart w:id="647" w:name="_Toc425864881"/>
+      <w:bookmarkStart w:id="648" w:name="_Toc425886452"/>
+      <w:bookmarkStart w:id="649" w:name="_Toc425887417"/>
+      <w:bookmarkStart w:id="650" w:name="_Toc425929546"/>
+      <w:bookmarkStart w:id="651" w:name="_Toc425947847"/>
+      <w:bookmarkStart w:id="652" w:name="_Toc425949358"/>
+      <w:bookmarkStart w:id="653" w:name="_Toc425971465"/>
+      <w:bookmarkStart w:id="654" w:name="_Toc426202111"/>
+      <w:bookmarkStart w:id="655" w:name="_Toc426287506"/>
       <w:r>
         <w:t>接口说明</w:t>
       </w:r>
+      <w:bookmarkEnd w:id="647"/>
       <w:bookmarkEnd w:id="648"/>
       <w:bookmarkEnd w:id="649"/>
       <w:bookmarkEnd w:id="650"/>
@@ -33596,7 +33595,6 @@
       <w:bookmarkEnd w:id="653"/>
       <w:bookmarkEnd w:id="654"/>
       <w:bookmarkEnd w:id="655"/>
-      <w:bookmarkEnd w:id="656"/>
     </w:p>
     <w:tbl>
       <w:tblPr>
@@ -33878,18 +33876,19 @@
       <w:pPr>
         <w:pStyle w:val="Heading2"/>
       </w:pPr>
-      <w:bookmarkStart w:id="657" w:name="_Toc425864882"/>
-      <w:bookmarkStart w:id="658" w:name="_Toc425886453"/>
-      <w:bookmarkStart w:id="659" w:name="_Toc425887418"/>
-      <w:bookmarkStart w:id="660" w:name="_Toc425929547"/>
-      <w:bookmarkStart w:id="661" w:name="_Toc425947848"/>
-      <w:bookmarkStart w:id="662" w:name="_Toc425949359"/>
-      <w:bookmarkStart w:id="663" w:name="_Toc425971466"/>
-      <w:bookmarkStart w:id="664" w:name="_Toc426202112"/>
-      <w:bookmarkStart w:id="665" w:name="_Toc426287507"/>
+      <w:bookmarkStart w:id="656" w:name="_Toc425864882"/>
+      <w:bookmarkStart w:id="657" w:name="_Toc425886453"/>
+      <w:bookmarkStart w:id="658" w:name="_Toc425887418"/>
+      <w:bookmarkStart w:id="659" w:name="_Toc425929547"/>
+      <w:bookmarkStart w:id="660" w:name="_Toc425947848"/>
+      <w:bookmarkStart w:id="661" w:name="_Toc425949359"/>
+      <w:bookmarkStart w:id="662" w:name="_Toc425971466"/>
+      <w:bookmarkStart w:id="663" w:name="_Toc426202112"/>
+      <w:bookmarkStart w:id="664" w:name="_Toc426287507"/>
       <w:r>
         <w:t>查询指定用户发布的二手信息</w:t>
       </w:r>
+      <w:bookmarkEnd w:id="656"/>
       <w:bookmarkEnd w:id="657"/>
       <w:bookmarkEnd w:id="658"/>
       <w:bookmarkEnd w:id="659"/>
@@ -33898,24 +33897,24 @@
       <w:bookmarkEnd w:id="662"/>
       <w:bookmarkEnd w:id="663"/>
       <w:bookmarkEnd w:id="664"/>
-      <w:bookmarkEnd w:id="665"/>
     </w:p>
     <w:p>
       <w:pPr>
         <w:pStyle w:val="Heading3"/>
       </w:pPr>
-      <w:bookmarkStart w:id="666" w:name="_Toc425864883"/>
-      <w:bookmarkStart w:id="667" w:name="_Toc425886454"/>
-      <w:bookmarkStart w:id="668" w:name="_Toc425887419"/>
-      <w:bookmarkStart w:id="669" w:name="_Toc425929548"/>
-      <w:bookmarkStart w:id="670" w:name="_Toc425947849"/>
-      <w:bookmarkStart w:id="671" w:name="_Toc425949360"/>
-      <w:bookmarkStart w:id="672" w:name="_Toc425971467"/>
-      <w:bookmarkStart w:id="673" w:name="_Toc426202113"/>
-      <w:bookmarkStart w:id="674" w:name="_Toc426287508"/>
+      <w:bookmarkStart w:id="665" w:name="_Toc425864883"/>
+      <w:bookmarkStart w:id="666" w:name="_Toc425886454"/>
+      <w:bookmarkStart w:id="667" w:name="_Toc425887419"/>
+      <w:bookmarkStart w:id="668" w:name="_Toc425929548"/>
+      <w:bookmarkStart w:id="669" w:name="_Toc425947849"/>
+      <w:bookmarkStart w:id="670" w:name="_Toc425949360"/>
+      <w:bookmarkStart w:id="671" w:name="_Toc425971467"/>
+      <w:bookmarkStart w:id="672" w:name="_Toc426202113"/>
+      <w:bookmarkStart w:id="673" w:name="_Toc426287508"/>
       <w:r>
         <w:t>功能说明</w:t>
       </w:r>
+      <w:bookmarkEnd w:id="665"/>
       <w:bookmarkEnd w:id="666"/>
       <w:bookmarkEnd w:id="667"/>
       <w:bookmarkEnd w:id="668"/>
@@ -33924,24 +33923,24 @@
       <w:bookmarkEnd w:id="671"/>
       <w:bookmarkEnd w:id="672"/>
       <w:bookmarkEnd w:id="673"/>
-      <w:bookmarkEnd w:id="674"/>
     </w:p>
     <w:p>
       <w:pPr>
         <w:pStyle w:val="Heading3"/>
       </w:pPr>
-      <w:bookmarkStart w:id="675" w:name="_Toc425864884"/>
-      <w:bookmarkStart w:id="676" w:name="_Toc425886455"/>
-      <w:bookmarkStart w:id="677" w:name="_Toc425887420"/>
-      <w:bookmarkStart w:id="678" w:name="_Toc425929549"/>
-      <w:bookmarkStart w:id="679" w:name="_Toc425947850"/>
-      <w:bookmarkStart w:id="680" w:name="_Toc425949361"/>
-      <w:bookmarkStart w:id="681" w:name="_Toc425971468"/>
-      <w:bookmarkStart w:id="682" w:name="_Toc426202114"/>
-      <w:bookmarkStart w:id="683" w:name="_Toc426287509"/>
+      <w:bookmarkStart w:id="674" w:name="_Toc425864884"/>
+      <w:bookmarkStart w:id="675" w:name="_Toc425886455"/>
+      <w:bookmarkStart w:id="676" w:name="_Toc425887420"/>
+      <w:bookmarkStart w:id="677" w:name="_Toc425929549"/>
+      <w:bookmarkStart w:id="678" w:name="_Toc425947850"/>
+      <w:bookmarkStart w:id="679" w:name="_Toc425949361"/>
+      <w:bookmarkStart w:id="680" w:name="_Toc425971468"/>
+      <w:bookmarkStart w:id="681" w:name="_Toc426202114"/>
+      <w:bookmarkStart w:id="682" w:name="_Toc426287509"/>
       <w:r>
         <w:t>接口说明</w:t>
       </w:r>
+      <w:bookmarkEnd w:id="674"/>
       <w:bookmarkEnd w:id="675"/>
       <w:bookmarkEnd w:id="676"/>
       <w:bookmarkEnd w:id="677"/>
@@ -33950,7 +33949,6 @@
       <w:bookmarkEnd w:id="680"/>
       <w:bookmarkEnd w:id="681"/>
       <w:bookmarkEnd w:id="682"/>
-      <w:bookmarkEnd w:id="683"/>
     </w:p>
     <w:tbl>
       <w:tblPr>
@@ -34392,18 +34390,19 @@
       <w:pPr>
         <w:pStyle w:val="Heading2"/>
       </w:pPr>
-      <w:bookmarkStart w:id="684" w:name="_Toc425864885"/>
-      <w:bookmarkStart w:id="685" w:name="_Toc425886456"/>
-      <w:bookmarkStart w:id="686" w:name="_Toc425887421"/>
-      <w:bookmarkStart w:id="687" w:name="_Toc425929550"/>
-      <w:bookmarkStart w:id="688" w:name="_Toc425947851"/>
-      <w:bookmarkStart w:id="689" w:name="_Toc425949362"/>
-      <w:bookmarkStart w:id="690" w:name="_Toc425971469"/>
-      <w:bookmarkStart w:id="691" w:name="_Toc426202115"/>
-      <w:bookmarkStart w:id="692" w:name="_Toc426287510"/>
+      <w:bookmarkStart w:id="683" w:name="_Toc425864885"/>
+      <w:bookmarkStart w:id="684" w:name="_Toc425886456"/>
+      <w:bookmarkStart w:id="685" w:name="_Toc425887421"/>
+      <w:bookmarkStart w:id="686" w:name="_Toc425929550"/>
+      <w:bookmarkStart w:id="687" w:name="_Toc425947851"/>
+      <w:bookmarkStart w:id="688" w:name="_Toc425949362"/>
+      <w:bookmarkStart w:id="689" w:name="_Toc425971469"/>
+      <w:bookmarkStart w:id="690" w:name="_Toc426202115"/>
+      <w:bookmarkStart w:id="691" w:name="_Toc426287510"/>
       <w:r>
         <w:t>查询指定分类下的二手信息</w:t>
       </w:r>
+      <w:bookmarkEnd w:id="683"/>
       <w:bookmarkEnd w:id="684"/>
       <w:bookmarkEnd w:id="685"/>
       <w:bookmarkEnd w:id="686"/>
@@ -34412,24 +34411,24 @@
       <w:bookmarkEnd w:id="689"/>
       <w:bookmarkEnd w:id="690"/>
       <w:bookmarkEnd w:id="691"/>
-      <w:bookmarkEnd w:id="692"/>
     </w:p>
     <w:p>
       <w:pPr>
         <w:pStyle w:val="Heading3"/>
       </w:pPr>
-      <w:bookmarkStart w:id="693" w:name="_Toc425864886"/>
-      <w:bookmarkStart w:id="694" w:name="_Toc425886457"/>
-      <w:bookmarkStart w:id="695" w:name="_Toc425887422"/>
-      <w:bookmarkStart w:id="696" w:name="_Toc425929551"/>
-      <w:bookmarkStart w:id="697" w:name="_Toc425947852"/>
-      <w:bookmarkStart w:id="698" w:name="_Toc425949363"/>
-      <w:bookmarkStart w:id="699" w:name="_Toc425971470"/>
-      <w:bookmarkStart w:id="700" w:name="_Toc426202116"/>
-      <w:bookmarkStart w:id="701" w:name="_Toc426287511"/>
+      <w:bookmarkStart w:id="692" w:name="_Toc425864886"/>
+      <w:bookmarkStart w:id="693" w:name="_Toc425886457"/>
+      <w:bookmarkStart w:id="694" w:name="_Toc425887422"/>
+      <w:bookmarkStart w:id="695" w:name="_Toc425929551"/>
+      <w:bookmarkStart w:id="696" w:name="_Toc425947852"/>
+      <w:bookmarkStart w:id="697" w:name="_Toc425949363"/>
+      <w:bookmarkStart w:id="698" w:name="_Toc425971470"/>
+      <w:bookmarkStart w:id="699" w:name="_Toc426202116"/>
+      <w:bookmarkStart w:id="700" w:name="_Toc426287511"/>
       <w:r>
         <w:t>功能说明</w:t>
       </w:r>
+      <w:bookmarkEnd w:id="692"/>
       <w:bookmarkEnd w:id="693"/>
       <w:bookmarkEnd w:id="694"/>
       <w:bookmarkEnd w:id="695"/>
@@ -34438,24 +34437,24 @@
       <w:bookmarkEnd w:id="698"/>
       <w:bookmarkEnd w:id="699"/>
       <w:bookmarkEnd w:id="700"/>
-      <w:bookmarkEnd w:id="701"/>
     </w:p>
     <w:p>
       <w:pPr>
         <w:pStyle w:val="Heading3"/>
       </w:pPr>
-      <w:bookmarkStart w:id="702" w:name="_Toc425864887"/>
-      <w:bookmarkStart w:id="703" w:name="_Toc425886458"/>
-      <w:bookmarkStart w:id="704" w:name="_Toc425887423"/>
-      <w:bookmarkStart w:id="705" w:name="_Toc425929552"/>
-      <w:bookmarkStart w:id="706" w:name="_Toc425947853"/>
-      <w:bookmarkStart w:id="707" w:name="_Toc425949364"/>
-      <w:bookmarkStart w:id="708" w:name="_Toc425971471"/>
-      <w:bookmarkStart w:id="709" w:name="_Toc426202117"/>
-      <w:bookmarkStart w:id="710" w:name="_Toc426287512"/>
+      <w:bookmarkStart w:id="701" w:name="_Toc425864887"/>
+      <w:bookmarkStart w:id="702" w:name="_Toc425886458"/>
+      <w:bookmarkStart w:id="703" w:name="_Toc425887423"/>
+      <w:bookmarkStart w:id="704" w:name="_Toc425929552"/>
+      <w:bookmarkStart w:id="705" w:name="_Toc425947853"/>
+      <w:bookmarkStart w:id="706" w:name="_Toc425949364"/>
+      <w:bookmarkStart w:id="707" w:name="_Toc425971471"/>
+      <w:bookmarkStart w:id="708" w:name="_Toc426202117"/>
+      <w:bookmarkStart w:id="709" w:name="_Toc426287512"/>
       <w:r>
         <w:t>接口说明</w:t>
       </w:r>
+      <w:bookmarkEnd w:id="701"/>
       <w:bookmarkEnd w:id="702"/>
       <w:bookmarkEnd w:id="703"/>
       <w:bookmarkEnd w:id="704"/>
@@ -34464,7 +34463,6 @@
       <w:bookmarkEnd w:id="707"/>
       <w:bookmarkEnd w:id="708"/>
       <w:bookmarkEnd w:id="709"/>
-      <w:bookmarkEnd w:id="710"/>
     </w:p>
     <w:tbl>
       <w:tblPr>
@@ -34914,18 +34912,19 @@
       <w:pPr>
         <w:pStyle w:val="Heading2"/>
       </w:pPr>
-      <w:bookmarkStart w:id="711" w:name="_Toc425864888"/>
-      <w:bookmarkStart w:id="712" w:name="_Toc425886459"/>
-      <w:bookmarkStart w:id="713" w:name="_Toc425887424"/>
-      <w:bookmarkStart w:id="714" w:name="_Toc425929553"/>
-      <w:bookmarkStart w:id="715" w:name="_Toc425947854"/>
-      <w:bookmarkStart w:id="716" w:name="_Toc425949365"/>
-      <w:bookmarkStart w:id="717" w:name="_Toc425971472"/>
-      <w:bookmarkStart w:id="718" w:name="_Toc426202118"/>
-      <w:bookmarkStart w:id="719" w:name="_Toc426287513"/>
+      <w:bookmarkStart w:id="710" w:name="_Toc425864888"/>
+      <w:bookmarkStart w:id="711" w:name="_Toc425886459"/>
+      <w:bookmarkStart w:id="712" w:name="_Toc425887424"/>
+      <w:bookmarkStart w:id="713" w:name="_Toc425929553"/>
+      <w:bookmarkStart w:id="714" w:name="_Toc425947854"/>
+      <w:bookmarkStart w:id="715" w:name="_Toc425949365"/>
+      <w:bookmarkStart w:id="716" w:name="_Toc425971472"/>
+      <w:bookmarkStart w:id="717" w:name="_Toc426202118"/>
+      <w:bookmarkStart w:id="718" w:name="_Toc426287513"/>
       <w:r>
         <w:t>查询单条二手信息</w:t>
       </w:r>
+      <w:bookmarkEnd w:id="710"/>
       <w:bookmarkEnd w:id="711"/>
       <w:bookmarkEnd w:id="712"/>
       <w:bookmarkEnd w:id="713"/>
@@ -34934,24 +34933,24 @@
       <w:bookmarkEnd w:id="716"/>
       <w:bookmarkEnd w:id="717"/>
       <w:bookmarkEnd w:id="718"/>
-      <w:bookmarkEnd w:id="719"/>
     </w:p>
     <w:p>
       <w:pPr>
         <w:pStyle w:val="Heading3"/>
       </w:pPr>
-      <w:bookmarkStart w:id="720" w:name="_Toc425864889"/>
-      <w:bookmarkStart w:id="721" w:name="_Toc425886460"/>
-      <w:bookmarkStart w:id="722" w:name="_Toc425887425"/>
-      <w:bookmarkStart w:id="723" w:name="_Toc425929554"/>
-      <w:bookmarkStart w:id="724" w:name="_Toc425947855"/>
-      <w:bookmarkStart w:id="725" w:name="_Toc425949366"/>
-      <w:bookmarkStart w:id="726" w:name="_Toc425971473"/>
-      <w:bookmarkStart w:id="727" w:name="_Toc426202119"/>
-      <w:bookmarkStart w:id="728" w:name="_Toc426287514"/>
+      <w:bookmarkStart w:id="719" w:name="_Toc425864889"/>
+      <w:bookmarkStart w:id="720" w:name="_Toc425886460"/>
+      <w:bookmarkStart w:id="721" w:name="_Toc425887425"/>
+      <w:bookmarkStart w:id="722" w:name="_Toc425929554"/>
+      <w:bookmarkStart w:id="723" w:name="_Toc425947855"/>
+      <w:bookmarkStart w:id="724" w:name="_Toc425949366"/>
+      <w:bookmarkStart w:id="725" w:name="_Toc425971473"/>
+      <w:bookmarkStart w:id="726" w:name="_Toc426202119"/>
+      <w:bookmarkStart w:id="727" w:name="_Toc426287514"/>
       <w:r>
         <w:t>功能说明</w:t>
       </w:r>
+      <w:bookmarkEnd w:id="719"/>
       <w:bookmarkEnd w:id="720"/>
       <w:bookmarkEnd w:id="721"/>
       <w:bookmarkEnd w:id="722"/>
@@ -34960,24 +34959,24 @@
       <w:bookmarkEnd w:id="725"/>
       <w:bookmarkEnd w:id="726"/>
       <w:bookmarkEnd w:id="727"/>
-      <w:bookmarkEnd w:id="728"/>
     </w:p>
     <w:p>
       <w:pPr>
         <w:pStyle w:val="Heading3"/>
       </w:pPr>
-      <w:bookmarkStart w:id="729" w:name="_Toc425864890"/>
-      <w:bookmarkStart w:id="730" w:name="_Toc425886461"/>
-      <w:bookmarkStart w:id="731" w:name="_Toc425887426"/>
-      <w:bookmarkStart w:id="732" w:name="_Toc425929555"/>
-      <w:bookmarkStart w:id="733" w:name="_Toc425947856"/>
-      <w:bookmarkStart w:id="734" w:name="_Toc425949367"/>
-      <w:bookmarkStart w:id="735" w:name="_Toc425971474"/>
-      <w:bookmarkStart w:id="736" w:name="_Toc426202120"/>
-      <w:bookmarkStart w:id="737" w:name="_Toc426287515"/>
+      <w:bookmarkStart w:id="728" w:name="_Toc425864890"/>
+      <w:bookmarkStart w:id="729" w:name="_Toc425886461"/>
+      <w:bookmarkStart w:id="730" w:name="_Toc425887426"/>
+      <w:bookmarkStart w:id="731" w:name="_Toc425929555"/>
+      <w:bookmarkStart w:id="732" w:name="_Toc425947856"/>
+      <w:bookmarkStart w:id="733" w:name="_Toc425949367"/>
+      <w:bookmarkStart w:id="734" w:name="_Toc425971474"/>
+      <w:bookmarkStart w:id="735" w:name="_Toc426202120"/>
+      <w:bookmarkStart w:id="736" w:name="_Toc426287515"/>
       <w:r>
         <w:t>接口说明</w:t>
       </w:r>
+      <w:bookmarkEnd w:id="728"/>
       <w:bookmarkEnd w:id="729"/>
       <w:bookmarkEnd w:id="730"/>
       <w:bookmarkEnd w:id="731"/>
@@ -34986,7 +34985,6 @@
       <w:bookmarkEnd w:id="734"/>
       <w:bookmarkEnd w:id="735"/>
       <w:bookmarkEnd w:id="736"/>
-      <w:bookmarkEnd w:id="737"/>
     </w:p>
     <w:tbl>
       <w:tblPr>
@@ -35221,22 +35219,22 @@
       <w:pPr>
         <w:pStyle w:val="Heading2"/>
       </w:pPr>
-      <w:bookmarkStart w:id="738" w:name="_Toc426287516"/>
+      <w:bookmarkStart w:id="737" w:name="_Toc426287516"/>
       <w:r>
         <w:lastRenderedPageBreak/>
         <w:t>过虑查询</w:t>
       </w:r>
-      <w:bookmarkEnd w:id="738"/>
+      <w:bookmarkEnd w:id="737"/>
     </w:p>
     <w:p>
       <w:pPr>
         <w:pStyle w:val="Heading3"/>
       </w:pPr>
-      <w:bookmarkStart w:id="739" w:name="_Toc426287517"/>
+      <w:bookmarkStart w:id="738" w:name="_Toc426287517"/>
       <w:r>
         <w:t>功能说明</w:t>
       </w:r>
-      <w:bookmarkEnd w:id="739"/>
+      <w:bookmarkEnd w:id="738"/>
     </w:p>
     <w:p>
       <w:pPr>
@@ -35295,11 +35293,11 @@
       <w:pPr>
         <w:pStyle w:val="Heading3"/>
       </w:pPr>
-      <w:bookmarkStart w:id="740" w:name="_Toc426287518"/>
+      <w:bookmarkStart w:id="739" w:name="_Toc426287518"/>
       <w:r>
         <w:t>接口说明</w:t>
       </w:r>
-      <w:bookmarkEnd w:id="740"/>
+      <w:bookmarkEnd w:id="739"/>
     </w:p>
     <w:tbl>
       <w:tblPr>
@@ -35659,18 +35657,19 @@
       <w:pPr>
         <w:pStyle w:val="Heading2"/>
       </w:pPr>
-      <w:bookmarkStart w:id="741" w:name="_Toc425864891"/>
-      <w:bookmarkStart w:id="742" w:name="_Toc425886462"/>
-      <w:bookmarkStart w:id="743" w:name="_Toc425887427"/>
-      <w:bookmarkStart w:id="744" w:name="_Toc425929556"/>
-      <w:bookmarkStart w:id="745" w:name="_Toc425947857"/>
-      <w:bookmarkStart w:id="746" w:name="_Toc425949368"/>
-      <w:bookmarkStart w:id="747" w:name="_Toc425971475"/>
-      <w:bookmarkStart w:id="748" w:name="_Toc426202121"/>
-      <w:bookmarkStart w:id="749" w:name="_Toc426287519"/>
+      <w:bookmarkStart w:id="740" w:name="_Toc425864891"/>
+      <w:bookmarkStart w:id="741" w:name="_Toc425886462"/>
+      <w:bookmarkStart w:id="742" w:name="_Toc425887427"/>
+      <w:bookmarkStart w:id="743" w:name="_Toc425929556"/>
+      <w:bookmarkStart w:id="744" w:name="_Toc425947857"/>
+      <w:bookmarkStart w:id="745" w:name="_Toc425949368"/>
+      <w:bookmarkStart w:id="746" w:name="_Toc425971475"/>
+      <w:bookmarkStart w:id="747" w:name="_Toc426202121"/>
+      <w:bookmarkStart w:id="748" w:name="_Toc426287519"/>
       <w:r>
         <w:t>搜索二手信息</w:t>
       </w:r>
+      <w:bookmarkEnd w:id="740"/>
       <w:bookmarkEnd w:id="741"/>
       <w:bookmarkEnd w:id="742"/>
       <w:bookmarkEnd w:id="743"/>
@@ -35679,24 +35678,24 @@
       <w:bookmarkEnd w:id="746"/>
       <w:bookmarkEnd w:id="747"/>
       <w:bookmarkEnd w:id="748"/>
-      <w:bookmarkEnd w:id="749"/>
     </w:p>
     <w:p>
       <w:pPr>
         <w:pStyle w:val="Heading3"/>
       </w:pPr>
-      <w:bookmarkStart w:id="750" w:name="_Toc425864892"/>
-      <w:bookmarkStart w:id="751" w:name="_Toc425886463"/>
-      <w:bookmarkStart w:id="752" w:name="_Toc425887428"/>
-      <w:bookmarkStart w:id="753" w:name="_Toc425929557"/>
-      <w:bookmarkStart w:id="754" w:name="_Toc425947858"/>
-      <w:bookmarkStart w:id="755" w:name="_Toc425949369"/>
-      <w:bookmarkStart w:id="756" w:name="_Toc425971476"/>
-      <w:bookmarkStart w:id="757" w:name="_Toc426202122"/>
-      <w:bookmarkStart w:id="758" w:name="_Toc426287520"/>
+      <w:bookmarkStart w:id="749" w:name="_Toc425864892"/>
+      <w:bookmarkStart w:id="750" w:name="_Toc425886463"/>
+      <w:bookmarkStart w:id="751" w:name="_Toc425887428"/>
+      <w:bookmarkStart w:id="752" w:name="_Toc425929557"/>
+      <w:bookmarkStart w:id="753" w:name="_Toc425947858"/>
+      <w:bookmarkStart w:id="754" w:name="_Toc425949369"/>
+      <w:bookmarkStart w:id="755" w:name="_Toc425971476"/>
+      <w:bookmarkStart w:id="756" w:name="_Toc426202122"/>
+      <w:bookmarkStart w:id="757" w:name="_Toc426287520"/>
       <w:r>
         <w:t>功能说明</w:t>
       </w:r>
+      <w:bookmarkEnd w:id="749"/>
       <w:bookmarkEnd w:id="750"/>
       <w:bookmarkEnd w:id="751"/>
       <w:bookmarkEnd w:id="752"/>
@@ -35705,24 +35704,24 @@
       <w:bookmarkEnd w:id="755"/>
       <w:bookmarkEnd w:id="756"/>
       <w:bookmarkEnd w:id="757"/>
-      <w:bookmarkEnd w:id="758"/>
     </w:p>
     <w:p>
       <w:pPr>
         <w:pStyle w:val="Heading3"/>
       </w:pPr>
-      <w:bookmarkStart w:id="759" w:name="_Toc425864893"/>
-      <w:bookmarkStart w:id="760" w:name="_Toc425886464"/>
-      <w:bookmarkStart w:id="761" w:name="_Toc425887429"/>
-      <w:bookmarkStart w:id="762" w:name="_Toc425929558"/>
-      <w:bookmarkStart w:id="763" w:name="_Toc425947859"/>
-      <w:bookmarkStart w:id="764" w:name="_Toc425949370"/>
-      <w:bookmarkStart w:id="765" w:name="_Toc425971477"/>
-      <w:bookmarkStart w:id="766" w:name="_Toc426202123"/>
-      <w:bookmarkStart w:id="767" w:name="_Toc426287521"/>
+      <w:bookmarkStart w:id="758" w:name="_Toc425864893"/>
+      <w:bookmarkStart w:id="759" w:name="_Toc425886464"/>
+      <w:bookmarkStart w:id="760" w:name="_Toc425887429"/>
+      <w:bookmarkStart w:id="761" w:name="_Toc425929558"/>
+      <w:bookmarkStart w:id="762" w:name="_Toc425947859"/>
+      <w:bookmarkStart w:id="763" w:name="_Toc425949370"/>
+      <w:bookmarkStart w:id="764" w:name="_Toc425971477"/>
+      <w:bookmarkStart w:id="765" w:name="_Toc426202123"/>
+      <w:bookmarkStart w:id="766" w:name="_Toc426287521"/>
       <w:r>
         <w:t>接口说明</w:t>
       </w:r>
+      <w:bookmarkEnd w:id="758"/>
       <w:bookmarkEnd w:id="759"/>
       <w:bookmarkEnd w:id="760"/>
       <w:bookmarkEnd w:id="761"/>
@@ -35731,7 +35730,6 @@
       <w:bookmarkEnd w:id="764"/>
       <w:bookmarkEnd w:id="765"/>
       <w:bookmarkEnd w:id="766"/>
-      <w:bookmarkEnd w:id="767"/>
     </w:p>
     <w:tbl>
       <w:tblPr>
@@ -36088,19 +36086,20 @@
       <w:pPr>
         <w:pStyle w:val="Heading2"/>
       </w:pPr>
-      <w:bookmarkStart w:id="768" w:name="_Toc425864894"/>
-      <w:bookmarkStart w:id="769" w:name="_Toc425886465"/>
-      <w:bookmarkStart w:id="770" w:name="_Toc425887430"/>
-      <w:bookmarkStart w:id="771" w:name="_Toc425929559"/>
-      <w:bookmarkStart w:id="772" w:name="_Toc425947860"/>
-      <w:bookmarkStart w:id="773" w:name="_Toc425949371"/>
-      <w:bookmarkStart w:id="774" w:name="_Toc425971478"/>
-      <w:bookmarkStart w:id="775" w:name="_Toc426202124"/>
-      <w:bookmarkStart w:id="776" w:name="_Toc426287522"/>
+      <w:bookmarkStart w:id="767" w:name="_Toc425864894"/>
+      <w:bookmarkStart w:id="768" w:name="_Toc425886465"/>
+      <w:bookmarkStart w:id="769" w:name="_Toc425887430"/>
+      <w:bookmarkStart w:id="770" w:name="_Toc425929559"/>
+      <w:bookmarkStart w:id="771" w:name="_Toc425947860"/>
+      <w:bookmarkStart w:id="772" w:name="_Toc425949371"/>
+      <w:bookmarkStart w:id="773" w:name="_Toc425971478"/>
+      <w:bookmarkStart w:id="774" w:name="_Toc426202124"/>
+      <w:bookmarkStart w:id="775" w:name="_Toc426287522"/>
       <w:r>
         <w:lastRenderedPageBreak/>
         <w:t>查询单个二手分类</w:t>
       </w:r>
+      <w:bookmarkEnd w:id="767"/>
       <w:bookmarkEnd w:id="768"/>
       <w:bookmarkEnd w:id="769"/>
       <w:bookmarkEnd w:id="770"/>
@@ -36109,24 +36108,24 @@
       <w:bookmarkEnd w:id="773"/>
       <w:bookmarkEnd w:id="774"/>
       <w:bookmarkEnd w:id="775"/>
-      <w:bookmarkEnd w:id="776"/>
     </w:p>
     <w:p>
       <w:pPr>
         <w:pStyle w:val="Heading3"/>
       </w:pPr>
-      <w:bookmarkStart w:id="777" w:name="_Toc425864895"/>
-      <w:bookmarkStart w:id="778" w:name="_Toc425886466"/>
-      <w:bookmarkStart w:id="779" w:name="_Toc425887431"/>
-      <w:bookmarkStart w:id="780" w:name="_Toc425929560"/>
-      <w:bookmarkStart w:id="781" w:name="_Toc425947861"/>
-      <w:bookmarkStart w:id="782" w:name="_Toc425949372"/>
-      <w:bookmarkStart w:id="783" w:name="_Toc425971479"/>
-      <w:bookmarkStart w:id="784" w:name="_Toc426202125"/>
-      <w:bookmarkStart w:id="785" w:name="_Toc426287523"/>
+      <w:bookmarkStart w:id="776" w:name="_Toc425864895"/>
+      <w:bookmarkStart w:id="777" w:name="_Toc425886466"/>
+      <w:bookmarkStart w:id="778" w:name="_Toc425887431"/>
+      <w:bookmarkStart w:id="779" w:name="_Toc425929560"/>
+      <w:bookmarkStart w:id="780" w:name="_Toc425947861"/>
+      <w:bookmarkStart w:id="781" w:name="_Toc425949372"/>
+      <w:bookmarkStart w:id="782" w:name="_Toc425971479"/>
+      <w:bookmarkStart w:id="783" w:name="_Toc426202125"/>
+      <w:bookmarkStart w:id="784" w:name="_Toc426287523"/>
       <w:r>
         <w:t>功能说明</w:t>
       </w:r>
+      <w:bookmarkEnd w:id="776"/>
       <w:bookmarkEnd w:id="777"/>
       <w:bookmarkEnd w:id="778"/>
       <w:bookmarkEnd w:id="779"/>
@@ -36135,21 +36134,20 @@
       <w:bookmarkEnd w:id="782"/>
       <w:bookmarkEnd w:id="783"/>
       <w:bookmarkEnd w:id="784"/>
-      <w:bookmarkEnd w:id="785"/>
     </w:p>
     <w:p>
       <w:pPr>
         <w:pStyle w:val="Heading3"/>
       </w:pPr>
-      <w:bookmarkStart w:id="786" w:name="_Toc425864896"/>
-      <w:bookmarkStart w:id="787" w:name="_Toc425886467"/>
-      <w:bookmarkStart w:id="788" w:name="_Toc425887432"/>
-      <w:bookmarkStart w:id="789" w:name="_Toc425929561"/>
-      <w:bookmarkStart w:id="790" w:name="_Toc425947862"/>
-      <w:bookmarkStart w:id="791" w:name="_Toc425949373"/>
-      <w:bookmarkStart w:id="792" w:name="_Toc425971480"/>
-      <w:bookmarkStart w:id="793" w:name="_Toc426202126"/>
-      <w:bookmarkStart w:id="794" w:name="_Toc426287524"/>
+      <w:bookmarkStart w:id="785" w:name="_Toc425864896"/>
+      <w:bookmarkStart w:id="786" w:name="_Toc425886467"/>
+      <w:bookmarkStart w:id="787" w:name="_Toc425887432"/>
+      <w:bookmarkStart w:id="788" w:name="_Toc425929561"/>
+      <w:bookmarkStart w:id="789" w:name="_Toc425947862"/>
+      <w:bookmarkStart w:id="790" w:name="_Toc425949373"/>
+      <w:bookmarkStart w:id="791" w:name="_Toc425971480"/>
+      <w:bookmarkStart w:id="792" w:name="_Toc426202126"/>
+      <w:bookmarkStart w:id="793" w:name="_Toc426287524"/>
       <w:r>
         <w:rPr>
           <w:rFonts w:hint="eastAsia"/>
@@ -36159,6 +36157,7 @@
       <w:r>
         <w:t>说明</w:t>
       </w:r>
+      <w:bookmarkEnd w:id="785"/>
       <w:bookmarkEnd w:id="786"/>
       <w:bookmarkEnd w:id="787"/>
       <w:bookmarkEnd w:id="788"/>
@@ -36167,7 +36166,6 @@
       <w:bookmarkEnd w:id="791"/>
       <w:bookmarkEnd w:id="792"/>
       <w:bookmarkEnd w:id="793"/>
-      <w:bookmarkEnd w:id="794"/>
     </w:p>
     <w:tbl>
       <w:tblPr>
@@ -36402,18 +36400,19 @@
       <w:pPr>
         <w:pStyle w:val="Heading2"/>
       </w:pPr>
-      <w:bookmarkStart w:id="795" w:name="_Toc425864897"/>
-      <w:bookmarkStart w:id="796" w:name="_Toc425886468"/>
-      <w:bookmarkStart w:id="797" w:name="_Toc425887433"/>
-      <w:bookmarkStart w:id="798" w:name="_Toc425929562"/>
-      <w:bookmarkStart w:id="799" w:name="_Toc425947863"/>
-      <w:bookmarkStart w:id="800" w:name="_Toc425949374"/>
-      <w:bookmarkStart w:id="801" w:name="_Toc425971481"/>
-      <w:bookmarkStart w:id="802" w:name="_Toc426202127"/>
-      <w:bookmarkStart w:id="803" w:name="_Toc426287525"/>
+      <w:bookmarkStart w:id="794" w:name="_Toc425864897"/>
+      <w:bookmarkStart w:id="795" w:name="_Toc425886468"/>
+      <w:bookmarkStart w:id="796" w:name="_Toc425887433"/>
+      <w:bookmarkStart w:id="797" w:name="_Toc425929562"/>
+      <w:bookmarkStart w:id="798" w:name="_Toc425947863"/>
+      <w:bookmarkStart w:id="799" w:name="_Toc425949374"/>
+      <w:bookmarkStart w:id="800" w:name="_Toc425971481"/>
+      <w:bookmarkStart w:id="801" w:name="_Toc426202127"/>
+      <w:bookmarkStart w:id="802" w:name="_Toc426287525"/>
       <w:r>
         <w:t>查询全部二手分类</w:t>
       </w:r>
+      <w:bookmarkEnd w:id="794"/>
       <w:bookmarkEnd w:id="795"/>
       <w:bookmarkEnd w:id="796"/>
       <w:bookmarkEnd w:id="797"/>
@@ -36422,24 +36421,24 @@
       <w:bookmarkEnd w:id="800"/>
       <w:bookmarkEnd w:id="801"/>
       <w:bookmarkEnd w:id="802"/>
-      <w:bookmarkEnd w:id="803"/>
     </w:p>
     <w:p>
       <w:pPr>
         <w:pStyle w:val="Heading3"/>
       </w:pPr>
-      <w:bookmarkStart w:id="804" w:name="_Toc425864898"/>
-      <w:bookmarkStart w:id="805" w:name="_Toc425886469"/>
-      <w:bookmarkStart w:id="806" w:name="_Toc425887434"/>
-      <w:bookmarkStart w:id="807" w:name="_Toc425929563"/>
-      <w:bookmarkStart w:id="808" w:name="_Toc425947864"/>
-      <w:bookmarkStart w:id="809" w:name="_Toc425949375"/>
-      <w:bookmarkStart w:id="810" w:name="_Toc425971482"/>
-      <w:bookmarkStart w:id="811" w:name="_Toc426202128"/>
-      <w:bookmarkStart w:id="812" w:name="_Toc426287526"/>
+      <w:bookmarkStart w:id="803" w:name="_Toc425864898"/>
+      <w:bookmarkStart w:id="804" w:name="_Toc425886469"/>
+      <w:bookmarkStart w:id="805" w:name="_Toc425887434"/>
+      <w:bookmarkStart w:id="806" w:name="_Toc425929563"/>
+      <w:bookmarkStart w:id="807" w:name="_Toc425947864"/>
+      <w:bookmarkStart w:id="808" w:name="_Toc425949375"/>
+      <w:bookmarkStart w:id="809" w:name="_Toc425971482"/>
+      <w:bookmarkStart w:id="810" w:name="_Toc426202128"/>
+      <w:bookmarkStart w:id="811" w:name="_Toc426287526"/>
       <w:r>
         <w:t>功能说明</w:t>
       </w:r>
+      <w:bookmarkEnd w:id="803"/>
       <w:bookmarkEnd w:id="804"/>
       <w:bookmarkEnd w:id="805"/>
       <w:bookmarkEnd w:id="806"/>
@@ -36448,24 +36447,24 @@
       <w:bookmarkEnd w:id="809"/>
       <w:bookmarkEnd w:id="810"/>
       <w:bookmarkEnd w:id="811"/>
-      <w:bookmarkEnd w:id="812"/>
     </w:p>
     <w:p>
       <w:pPr>
         <w:pStyle w:val="Heading3"/>
       </w:pPr>
-      <w:bookmarkStart w:id="813" w:name="_Toc425864899"/>
-      <w:bookmarkStart w:id="814" w:name="_Toc425886470"/>
-      <w:bookmarkStart w:id="815" w:name="_Toc425887435"/>
-      <w:bookmarkStart w:id="816" w:name="_Toc425929564"/>
-      <w:bookmarkStart w:id="817" w:name="_Toc425947865"/>
-      <w:bookmarkStart w:id="818" w:name="_Toc425949376"/>
-      <w:bookmarkStart w:id="819" w:name="_Toc425971483"/>
-      <w:bookmarkStart w:id="820" w:name="_Toc426202129"/>
-      <w:bookmarkStart w:id="821" w:name="_Toc426287527"/>
+      <w:bookmarkStart w:id="812" w:name="_Toc425864899"/>
+      <w:bookmarkStart w:id="813" w:name="_Toc425886470"/>
+      <w:bookmarkStart w:id="814" w:name="_Toc425887435"/>
+      <w:bookmarkStart w:id="815" w:name="_Toc425929564"/>
+      <w:bookmarkStart w:id="816" w:name="_Toc425947865"/>
+      <w:bookmarkStart w:id="817" w:name="_Toc425949376"/>
+      <w:bookmarkStart w:id="818" w:name="_Toc425971483"/>
+      <w:bookmarkStart w:id="819" w:name="_Toc426202129"/>
+      <w:bookmarkStart w:id="820" w:name="_Toc426287527"/>
       <w:r>
         <w:t>接口说明</w:t>
       </w:r>
+      <w:bookmarkEnd w:id="812"/>
       <w:bookmarkEnd w:id="813"/>
       <w:bookmarkEnd w:id="814"/>
       <w:bookmarkEnd w:id="815"/>
@@ -36474,7 +36473,6 @@
       <w:bookmarkEnd w:id="818"/>
       <w:bookmarkEnd w:id="819"/>
       <w:bookmarkEnd w:id="820"/>
-      <w:bookmarkEnd w:id="821"/>
     </w:p>
     <w:tbl>
       <w:tblPr>
@@ -36683,18 +36681,19 @@
       <w:pPr>
         <w:pStyle w:val="Heading2"/>
       </w:pPr>
-      <w:bookmarkStart w:id="822" w:name="_Toc425864900"/>
-      <w:bookmarkStart w:id="823" w:name="_Toc425886471"/>
-      <w:bookmarkStart w:id="824" w:name="_Toc425887436"/>
-      <w:bookmarkStart w:id="825" w:name="_Toc425929565"/>
-      <w:bookmarkStart w:id="826" w:name="_Toc425947866"/>
-      <w:bookmarkStart w:id="827" w:name="_Toc425949377"/>
-      <w:bookmarkStart w:id="828" w:name="_Toc425971484"/>
-      <w:bookmarkStart w:id="829" w:name="_Toc426202130"/>
-      <w:bookmarkStart w:id="830" w:name="_Toc426287528"/>
+      <w:bookmarkStart w:id="821" w:name="_Toc425864900"/>
+      <w:bookmarkStart w:id="822" w:name="_Toc425886471"/>
+      <w:bookmarkStart w:id="823" w:name="_Toc425887436"/>
+      <w:bookmarkStart w:id="824" w:name="_Toc425929565"/>
+      <w:bookmarkStart w:id="825" w:name="_Toc425947866"/>
+      <w:bookmarkStart w:id="826" w:name="_Toc425949377"/>
+      <w:bookmarkStart w:id="827" w:name="_Toc425971484"/>
+      <w:bookmarkStart w:id="828" w:name="_Toc426202130"/>
+      <w:bookmarkStart w:id="829" w:name="_Toc426287528"/>
       <w:r>
         <w:t>发布二手</w:t>
       </w:r>
+      <w:bookmarkEnd w:id="821"/>
       <w:bookmarkEnd w:id="822"/>
       <w:bookmarkEnd w:id="823"/>
       <w:bookmarkEnd w:id="824"/>
@@ -36703,24 +36702,24 @@
       <w:bookmarkEnd w:id="827"/>
       <w:bookmarkEnd w:id="828"/>
       <w:bookmarkEnd w:id="829"/>
-      <w:bookmarkEnd w:id="830"/>
     </w:p>
     <w:p>
       <w:pPr>
         <w:pStyle w:val="Heading3"/>
       </w:pPr>
-      <w:bookmarkStart w:id="831" w:name="_Toc425864901"/>
-      <w:bookmarkStart w:id="832" w:name="_Toc425886472"/>
-      <w:bookmarkStart w:id="833" w:name="_Toc425887437"/>
-      <w:bookmarkStart w:id="834" w:name="_Toc425929566"/>
-      <w:bookmarkStart w:id="835" w:name="_Toc425947867"/>
-      <w:bookmarkStart w:id="836" w:name="_Toc425949378"/>
-      <w:bookmarkStart w:id="837" w:name="_Toc425971485"/>
-      <w:bookmarkStart w:id="838" w:name="_Toc426202131"/>
-      <w:bookmarkStart w:id="839" w:name="_Toc426287529"/>
+      <w:bookmarkStart w:id="830" w:name="_Toc425864901"/>
+      <w:bookmarkStart w:id="831" w:name="_Toc425886472"/>
+      <w:bookmarkStart w:id="832" w:name="_Toc425887437"/>
+      <w:bookmarkStart w:id="833" w:name="_Toc425929566"/>
+      <w:bookmarkStart w:id="834" w:name="_Toc425947867"/>
+      <w:bookmarkStart w:id="835" w:name="_Toc425949378"/>
+      <w:bookmarkStart w:id="836" w:name="_Toc425971485"/>
+      <w:bookmarkStart w:id="837" w:name="_Toc426202131"/>
+      <w:bookmarkStart w:id="838" w:name="_Toc426287529"/>
       <w:r>
         <w:t>功能说明</w:t>
       </w:r>
+      <w:bookmarkEnd w:id="830"/>
       <w:bookmarkEnd w:id="831"/>
       <w:bookmarkEnd w:id="832"/>
       <w:bookmarkEnd w:id="833"/>
@@ -36729,24 +36728,24 @@
       <w:bookmarkEnd w:id="836"/>
       <w:bookmarkEnd w:id="837"/>
       <w:bookmarkEnd w:id="838"/>
-      <w:bookmarkEnd w:id="839"/>
     </w:p>
     <w:p>
       <w:pPr>
         <w:pStyle w:val="Heading3"/>
       </w:pPr>
-      <w:bookmarkStart w:id="840" w:name="_Toc425864902"/>
-      <w:bookmarkStart w:id="841" w:name="_Toc425886473"/>
-      <w:bookmarkStart w:id="842" w:name="_Toc425887438"/>
-      <w:bookmarkStart w:id="843" w:name="_Toc425929567"/>
-      <w:bookmarkStart w:id="844" w:name="_Toc425947868"/>
-      <w:bookmarkStart w:id="845" w:name="_Toc425949379"/>
-      <w:bookmarkStart w:id="846" w:name="_Toc425971486"/>
-      <w:bookmarkStart w:id="847" w:name="_Toc426202132"/>
-      <w:bookmarkStart w:id="848" w:name="_Toc426287530"/>
+      <w:bookmarkStart w:id="839" w:name="_Toc425864902"/>
+      <w:bookmarkStart w:id="840" w:name="_Toc425886473"/>
+      <w:bookmarkStart w:id="841" w:name="_Toc425887438"/>
+      <w:bookmarkStart w:id="842" w:name="_Toc425929567"/>
+      <w:bookmarkStart w:id="843" w:name="_Toc425947868"/>
+      <w:bookmarkStart w:id="844" w:name="_Toc425949379"/>
+      <w:bookmarkStart w:id="845" w:name="_Toc425971486"/>
+      <w:bookmarkStart w:id="846" w:name="_Toc426202132"/>
+      <w:bookmarkStart w:id="847" w:name="_Toc426287530"/>
       <w:r>
         <w:t>接口说明</w:t>
       </w:r>
+      <w:bookmarkEnd w:id="839"/>
       <w:bookmarkEnd w:id="840"/>
       <w:bookmarkEnd w:id="841"/>
       <w:bookmarkEnd w:id="842"/>
@@ -36755,7 +36754,6 @@
       <w:bookmarkEnd w:id="845"/>
       <w:bookmarkEnd w:id="846"/>
       <w:bookmarkEnd w:id="847"/>
-      <w:bookmarkEnd w:id="848"/>
     </w:p>
     <w:tbl>
       <w:tblPr>
@@ -36933,19 +36931,20 @@
       <w:pPr>
         <w:pStyle w:val="Heading2"/>
       </w:pPr>
-      <w:bookmarkStart w:id="849" w:name="_Toc425864903"/>
-      <w:bookmarkStart w:id="850" w:name="_Toc425886474"/>
-      <w:bookmarkStart w:id="851" w:name="_Toc425887439"/>
-      <w:bookmarkStart w:id="852" w:name="_Toc425929568"/>
-      <w:bookmarkStart w:id="853" w:name="_Toc425947869"/>
-      <w:bookmarkStart w:id="854" w:name="_Toc425949380"/>
-      <w:bookmarkStart w:id="855" w:name="_Toc425971487"/>
-      <w:bookmarkStart w:id="856" w:name="_Toc426202133"/>
-      <w:bookmarkStart w:id="857" w:name="_Toc426287531"/>
+      <w:bookmarkStart w:id="848" w:name="_Toc425864903"/>
+      <w:bookmarkStart w:id="849" w:name="_Toc425886474"/>
+      <w:bookmarkStart w:id="850" w:name="_Toc425887439"/>
+      <w:bookmarkStart w:id="851" w:name="_Toc425929568"/>
+      <w:bookmarkStart w:id="852" w:name="_Toc425947869"/>
+      <w:bookmarkStart w:id="853" w:name="_Toc425949380"/>
+      <w:bookmarkStart w:id="854" w:name="_Toc425971487"/>
+      <w:bookmarkStart w:id="855" w:name="_Toc426202133"/>
+      <w:bookmarkStart w:id="856" w:name="_Toc426287531"/>
       <w:r>
         <w:lastRenderedPageBreak/>
         <w:t>修改二手信息</w:t>
       </w:r>
+      <w:bookmarkEnd w:id="848"/>
       <w:bookmarkEnd w:id="849"/>
       <w:bookmarkEnd w:id="850"/>
       <w:bookmarkEnd w:id="851"/>
@@ -36954,24 +36953,24 @@
       <w:bookmarkEnd w:id="854"/>
       <w:bookmarkEnd w:id="855"/>
       <w:bookmarkEnd w:id="856"/>
-      <w:bookmarkEnd w:id="857"/>
     </w:p>
     <w:p>
       <w:pPr>
         <w:pStyle w:val="Heading3"/>
       </w:pPr>
-      <w:bookmarkStart w:id="858" w:name="_Toc425864904"/>
-      <w:bookmarkStart w:id="859" w:name="_Toc425886475"/>
-      <w:bookmarkStart w:id="860" w:name="_Toc425887440"/>
-      <w:bookmarkStart w:id="861" w:name="_Toc425929569"/>
-      <w:bookmarkStart w:id="862" w:name="_Toc425947870"/>
-      <w:bookmarkStart w:id="863" w:name="_Toc425949381"/>
-      <w:bookmarkStart w:id="864" w:name="_Toc425971488"/>
-      <w:bookmarkStart w:id="865" w:name="_Toc426202134"/>
-      <w:bookmarkStart w:id="866" w:name="_Toc426287532"/>
+      <w:bookmarkStart w:id="857" w:name="_Toc425864904"/>
+      <w:bookmarkStart w:id="858" w:name="_Toc425886475"/>
+      <w:bookmarkStart w:id="859" w:name="_Toc425887440"/>
+      <w:bookmarkStart w:id="860" w:name="_Toc425929569"/>
+      <w:bookmarkStart w:id="861" w:name="_Toc425947870"/>
+      <w:bookmarkStart w:id="862" w:name="_Toc425949381"/>
+      <w:bookmarkStart w:id="863" w:name="_Toc425971488"/>
+      <w:bookmarkStart w:id="864" w:name="_Toc426202134"/>
+      <w:bookmarkStart w:id="865" w:name="_Toc426287532"/>
       <w:r>
         <w:t>功能说明</w:t>
       </w:r>
+      <w:bookmarkEnd w:id="857"/>
       <w:bookmarkEnd w:id="858"/>
       <w:bookmarkEnd w:id="859"/>
       <w:bookmarkEnd w:id="860"/>
@@ -36980,24 +36979,24 @@
       <w:bookmarkEnd w:id="863"/>
       <w:bookmarkEnd w:id="864"/>
       <w:bookmarkEnd w:id="865"/>
-      <w:bookmarkEnd w:id="866"/>
     </w:p>
     <w:p>
       <w:pPr>
         <w:pStyle w:val="Heading3"/>
       </w:pPr>
-      <w:bookmarkStart w:id="867" w:name="_Toc425864905"/>
-      <w:bookmarkStart w:id="868" w:name="_Toc425886476"/>
-      <w:bookmarkStart w:id="869" w:name="_Toc425887441"/>
-      <w:bookmarkStart w:id="870" w:name="_Toc425929570"/>
-      <w:bookmarkStart w:id="871" w:name="_Toc425947871"/>
-      <w:bookmarkStart w:id="872" w:name="_Toc425949382"/>
-      <w:bookmarkStart w:id="873" w:name="_Toc425971489"/>
-      <w:bookmarkStart w:id="874" w:name="_Toc426202135"/>
-      <w:bookmarkStart w:id="875" w:name="_Toc426287533"/>
+      <w:bookmarkStart w:id="866" w:name="_Toc425864905"/>
+      <w:bookmarkStart w:id="867" w:name="_Toc425886476"/>
+      <w:bookmarkStart w:id="868" w:name="_Toc425887441"/>
+      <w:bookmarkStart w:id="869" w:name="_Toc425929570"/>
+      <w:bookmarkStart w:id="870" w:name="_Toc425947871"/>
+      <w:bookmarkStart w:id="871" w:name="_Toc425949382"/>
+      <w:bookmarkStart w:id="872" w:name="_Toc425971489"/>
+      <w:bookmarkStart w:id="873" w:name="_Toc426202135"/>
+      <w:bookmarkStart w:id="874" w:name="_Toc426287533"/>
       <w:r>
         <w:t>接口说明</w:t>
       </w:r>
+      <w:bookmarkEnd w:id="866"/>
       <w:bookmarkEnd w:id="867"/>
       <w:bookmarkEnd w:id="868"/>
       <w:bookmarkEnd w:id="869"/>
@@ -37006,7 +37005,6 @@
       <w:bookmarkEnd w:id="872"/>
       <w:bookmarkEnd w:id="873"/>
       <w:bookmarkEnd w:id="874"/>
-      <w:bookmarkEnd w:id="875"/>
     </w:p>
     <w:tbl>
       <w:tblPr>
@@ -37279,21 +37277,22 @@
       <w:pPr>
         <w:pStyle w:val="Heading2"/>
       </w:pPr>
-      <w:bookmarkStart w:id="876" w:name="_Toc425864906"/>
-      <w:bookmarkStart w:id="877" w:name="_Toc425886477"/>
-      <w:bookmarkStart w:id="878" w:name="_Toc425887442"/>
-      <w:bookmarkStart w:id="879" w:name="_Toc425929571"/>
-      <w:bookmarkStart w:id="880" w:name="_Toc425947872"/>
-      <w:bookmarkStart w:id="881" w:name="_Toc425949383"/>
-      <w:bookmarkStart w:id="882" w:name="_Toc425971490"/>
-      <w:bookmarkStart w:id="883" w:name="_Toc426202136"/>
-      <w:bookmarkStart w:id="884" w:name="_Toc426287534"/>
+      <w:bookmarkStart w:id="875" w:name="_Toc425864906"/>
+      <w:bookmarkStart w:id="876" w:name="_Toc425886477"/>
+      <w:bookmarkStart w:id="877" w:name="_Toc425887442"/>
+      <w:bookmarkStart w:id="878" w:name="_Toc425929571"/>
+      <w:bookmarkStart w:id="879" w:name="_Toc425947872"/>
+      <w:bookmarkStart w:id="880" w:name="_Toc425949383"/>
+      <w:bookmarkStart w:id="881" w:name="_Toc425971490"/>
+      <w:bookmarkStart w:id="882" w:name="_Toc426202136"/>
+      <w:bookmarkStart w:id="883" w:name="_Toc426287534"/>
       <w:r>
         <w:t>删除</w:t>
       </w:r>
       <w:r>
         <w:t>兼职</w:t>
       </w:r>
+      <w:bookmarkEnd w:id="875"/>
       <w:bookmarkEnd w:id="876"/>
       <w:bookmarkEnd w:id="877"/>
       <w:bookmarkEnd w:id="878"/>
@@ -37302,24 +37301,24 @@
       <w:bookmarkEnd w:id="881"/>
       <w:bookmarkEnd w:id="882"/>
       <w:bookmarkEnd w:id="883"/>
-      <w:bookmarkEnd w:id="884"/>
     </w:p>
     <w:p>
       <w:pPr>
         <w:pStyle w:val="Heading3"/>
       </w:pPr>
-      <w:bookmarkStart w:id="885" w:name="_Toc425864907"/>
-      <w:bookmarkStart w:id="886" w:name="_Toc425886478"/>
-      <w:bookmarkStart w:id="887" w:name="_Toc425887443"/>
-      <w:bookmarkStart w:id="888" w:name="_Toc425929572"/>
-      <w:bookmarkStart w:id="889" w:name="_Toc425947873"/>
-      <w:bookmarkStart w:id="890" w:name="_Toc425949384"/>
-      <w:bookmarkStart w:id="891" w:name="_Toc425971491"/>
-      <w:bookmarkStart w:id="892" w:name="_Toc426202137"/>
-      <w:bookmarkStart w:id="893" w:name="_Toc426287535"/>
+      <w:bookmarkStart w:id="884" w:name="_Toc425864907"/>
+      <w:bookmarkStart w:id="885" w:name="_Toc425886478"/>
+      <w:bookmarkStart w:id="886" w:name="_Toc425887443"/>
+      <w:bookmarkStart w:id="887" w:name="_Toc425929572"/>
+      <w:bookmarkStart w:id="888" w:name="_Toc425947873"/>
+      <w:bookmarkStart w:id="889" w:name="_Toc425949384"/>
+      <w:bookmarkStart w:id="890" w:name="_Toc425971491"/>
+      <w:bookmarkStart w:id="891" w:name="_Toc426202137"/>
+      <w:bookmarkStart w:id="892" w:name="_Toc426287535"/>
       <w:r>
         <w:t>功能说明</w:t>
       </w:r>
+      <w:bookmarkEnd w:id="884"/>
       <w:bookmarkEnd w:id="885"/>
       <w:bookmarkEnd w:id="886"/>
       <w:bookmarkEnd w:id="887"/>
@@ -37328,24 +37327,24 @@
       <w:bookmarkEnd w:id="890"/>
       <w:bookmarkEnd w:id="891"/>
       <w:bookmarkEnd w:id="892"/>
-      <w:bookmarkEnd w:id="893"/>
     </w:p>
     <w:p>
       <w:pPr>
         <w:pStyle w:val="Heading3"/>
       </w:pPr>
-      <w:bookmarkStart w:id="894" w:name="_Toc425864908"/>
-      <w:bookmarkStart w:id="895" w:name="_Toc425886479"/>
-      <w:bookmarkStart w:id="896" w:name="_Toc425887444"/>
-      <w:bookmarkStart w:id="897" w:name="_Toc425929573"/>
-      <w:bookmarkStart w:id="898" w:name="_Toc425947874"/>
-      <w:bookmarkStart w:id="899" w:name="_Toc425949385"/>
-      <w:bookmarkStart w:id="900" w:name="_Toc425971492"/>
-      <w:bookmarkStart w:id="901" w:name="_Toc426202138"/>
-      <w:bookmarkStart w:id="902" w:name="_Toc426287536"/>
+      <w:bookmarkStart w:id="893" w:name="_Toc425864908"/>
+      <w:bookmarkStart w:id="894" w:name="_Toc425886479"/>
+      <w:bookmarkStart w:id="895" w:name="_Toc425887444"/>
+      <w:bookmarkStart w:id="896" w:name="_Toc425929573"/>
+      <w:bookmarkStart w:id="897" w:name="_Toc425947874"/>
+      <w:bookmarkStart w:id="898" w:name="_Toc425949385"/>
+      <w:bookmarkStart w:id="899" w:name="_Toc425971492"/>
+      <w:bookmarkStart w:id="900" w:name="_Toc426202138"/>
+      <w:bookmarkStart w:id="901" w:name="_Toc426287536"/>
       <w:r>
         <w:t>接口说明</w:t>
       </w:r>
+      <w:bookmarkEnd w:id="893"/>
       <w:bookmarkEnd w:id="894"/>
       <w:bookmarkEnd w:id="895"/>
       <w:bookmarkEnd w:id="896"/>
@@ -37354,7 +37353,6 @@
       <w:bookmarkEnd w:id="899"/>
       <w:bookmarkEnd w:id="900"/>
       <w:bookmarkEnd w:id="901"/>
-      <w:bookmarkEnd w:id="902"/>
     </w:p>
     <w:tbl>
       <w:tblPr>
@@ -37578,45 +37576,45 @@
       <w:pPr>
         <w:pStyle w:val="Heading1"/>
       </w:pPr>
-      <w:bookmarkStart w:id="903" w:name="_Toc425929574"/>
-      <w:bookmarkStart w:id="904" w:name="_Toc425947875"/>
-      <w:bookmarkStart w:id="905" w:name="_Toc425949386"/>
-      <w:bookmarkStart w:id="906" w:name="_Toc425971493"/>
-      <w:bookmarkStart w:id="907" w:name="_Toc426202139"/>
-      <w:bookmarkStart w:id="908" w:name="_Toc426287537"/>
+      <w:bookmarkStart w:id="902" w:name="_Toc425929574"/>
+      <w:bookmarkStart w:id="903" w:name="_Toc425947875"/>
+      <w:bookmarkStart w:id="904" w:name="_Toc425949386"/>
+      <w:bookmarkStart w:id="905" w:name="_Toc425971493"/>
+      <w:bookmarkStart w:id="906" w:name="_Toc426202139"/>
+      <w:bookmarkStart w:id="907" w:name="_Toc426287537"/>
       <w:r>
         <w:t>简历</w:t>
       </w:r>
+      <w:bookmarkEnd w:id="902"/>
       <w:bookmarkEnd w:id="903"/>
       <w:bookmarkEnd w:id="904"/>
       <w:bookmarkEnd w:id="905"/>
       <w:bookmarkEnd w:id="906"/>
       <w:bookmarkEnd w:id="907"/>
-      <w:bookmarkEnd w:id="908"/>
     </w:p>
     <w:p>
       <w:pPr>
         <w:pStyle w:val="Heading2"/>
       </w:pPr>
-      <w:bookmarkStart w:id="909" w:name="_Toc426202140"/>
-      <w:bookmarkStart w:id="910" w:name="_Toc426287538"/>
+      <w:bookmarkStart w:id="908" w:name="_Toc426202140"/>
+      <w:bookmarkStart w:id="909" w:name="_Toc426287538"/>
       <w:r>
         <w:t>查询所有简历</w:t>
       </w:r>
+      <w:bookmarkEnd w:id="908"/>
       <w:bookmarkEnd w:id="909"/>
-      <w:bookmarkEnd w:id="910"/>
     </w:p>
     <w:p>
       <w:pPr>
         <w:pStyle w:val="Heading3"/>
       </w:pPr>
-      <w:bookmarkStart w:id="911" w:name="_Toc426202141"/>
-      <w:bookmarkStart w:id="912" w:name="_Toc426287539"/>
+      <w:bookmarkStart w:id="910" w:name="_Toc426202141"/>
+      <w:bookmarkStart w:id="911" w:name="_Toc426287539"/>
       <w:r>
         <w:t>功能说明</w:t>
       </w:r>
+      <w:bookmarkEnd w:id="910"/>
       <w:bookmarkEnd w:id="911"/>
-      <w:bookmarkEnd w:id="912"/>
     </w:p>
     <w:p>
       <w:r>
@@ -37635,13 +37633,13 @@
       <w:pPr>
         <w:pStyle w:val="Heading3"/>
       </w:pPr>
-      <w:bookmarkStart w:id="913" w:name="_Toc426202142"/>
-      <w:bookmarkStart w:id="914" w:name="_Toc426287540"/>
+      <w:bookmarkStart w:id="912" w:name="_Toc426202142"/>
+      <w:bookmarkStart w:id="913" w:name="_Toc426287540"/>
       <w:r>
         <w:t>接口说明</w:t>
       </w:r>
+      <w:bookmarkEnd w:id="912"/>
       <w:bookmarkEnd w:id="913"/>
-      <w:bookmarkEnd w:id="914"/>
     </w:p>
     <w:tbl>
       <w:tblPr>
@@ -37835,32 +37833,32 @@
       <w:pPr>
         <w:pStyle w:val="Heading2"/>
       </w:pPr>
-      <w:bookmarkStart w:id="915" w:name="_Toc425929575"/>
-      <w:bookmarkStart w:id="916" w:name="_Toc425947876"/>
-      <w:bookmarkStart w:id="917" w:name="_Toc425949387"/>
-      <w:bookmarkStart w:id="918" w:name="_Toc425971494"/>
-      <w:bookmarkStart w:id="919" w:name="_Toc426202143"/>
-      <w:bookmarkStart w:id="920" w:name="_Toc426287541"/>
+      <w:bookmarkStart w:id="914" w:name="_Toc425929575"/>
+      <w:bookmarkStart w:id="915" w:name="_Toc425947876"/>
+      <w:bookmarkStart w:id="916" w:name="_Toc425949387"/>
+      <w:bookmarkStart w:id="917" w:name="_Toc425971494"/>
+      <w:bookmarkStart w:id="918" w:name="_Toc426202143"/>
+      <w:bookmarkStart w:id="919" w:name="_Toc426287541"/>
       <w:r>
         <w:t>根据求职意向查询</w:t>
       </w:r>
+      <w:bookmarkEnd w:id="914"/>
       <w:bookmarkEnd w:id="915"/>
       <w:bookmarkEnd w:id="916"/>
       <w:bookmarkEnd w:id="917"/>
       <w:bookmarkEnd w:id="918"/>
       <w:bookmarkEnd w:id="919"/>
-      <w:bookmarkEnd w:id="920"/>
     </w:p>
     <w:p>
       <w:pPr>
         <w:pStyle w:val="Heading3"/>
       </w:pPr>
-      <w:bookmarkStart w:id="921" w:name="_Toc425929576"/>
-      <w:bookmarkStart w:id="922" w:name="_Toc425947877"/>
-      <w:bookmarkStart w:id="923" w:name="_Toc425949388"/>
-      <w:bookmarkStart w:id="924" w:name="_Toc425971495"/>
-      <w:bookmarkStart w:id="925" w:name="_Toc426202144"/>
-      <w:bookmarkStart w:id="926" w:name="_Toc426287542"/>
+      <w:bookmarkStart w:id="920" w:name="_Toc425929576"/>
+      <w:bookmarkStart w:id="921" w:name="_Toc425947877"/>
+      <w:bookmarkStart w:id="922" w:name="_Toc425949388"/>
+      <w:bookmarkStart w:id="923" w:name="_Toc425971495"/>
+      <w:bookmarkStart w:id="924" w:name="_Toc426202144"/>
+      <w:bookmarkStart w:id="925" w:name="_Toc426287542"/>
       <w:r>
         <w:rPr>
           <w:rFonts w:hint="eastAsia"/>
@@ -37870,32 +37868,32 @@
       <w:r>
         <w:t>说明</w:t>
       </w:r>
+      <w:bookmarkEnd w:id="920"/>
       <w:bookmarkEnd w:id="921"/>
       <w:bookmarkEnd w:id="922"/>
       <w:bookmarkEnd w:id="923"/>
       <w:bookmarkEnd w:id="924"/>
       <w:bookmarkEnd w:id="925"/>
-      <w:bookmarkEnd w:id="926"/>
     </w:p>
     <w:p>
       <w:pPr>
         <w:pStyle w:val="Heading3"/>
       </w:pPr>
-      <w:bookmarkStart w:id="927" w:name="_Toc425929577"/>
-      <w:bookmarkStart w:id="928" w:name="_Toc425947878"/>
-      <w:bookmarkStart w:id="929" w:name="_Toc425949389"/>
-      <w:bookmarkStart w:id="930" w:name="_Toc425971496"/>
-      <w:bookmarkStart w:id="931" w:name="_Toc426202145"/>
-      <w:bookmarkStart w:id="932" w:name="_Toc426287543"/>
+      <w:bookmarkStart w:id="926" w:name="_Toc425929577"/>
+      <w:bookmarkStart w:id="927" w:name="_Toc425947878"/>
+      <w:bookmarkStart w:id="928" w:name="_Toc425949389"/>
+      <w:bookmarkStart w:id="929" w:name="_Toc425971496"/>
+      <w:bookmarkStart w:id="930" w:name="_Toc426202145"/>
+      <w:bookmarkStart w:id="931" w:name="_Toc426287543"/>
       <w:r>
         <w:t>接口说明</w:t>
       </w:r>
+      <w:bookmarkEnd w:id="926"/>
       <w:bookmarkEnd w:id="927"/>
       <w:bookmarkEnd w:id="928"/>
       <w:bookmarkEnd w:id="929"/>
       <w:bookmarkEnd w:id="930"/>
       <w:bookmarkEnd w:id="931"/>
-      <w:bookmarkEnd w:id="932"/>
     </w:p>
     <w:tbl>
       <w:tblPr>
@@ -38153,52 +38151,52 @@
       <w:pPr>
         <w:pStyle w:val="Heading2"/>
       </w:pPr>
-      <w:bookmarkStart w:id="933" w:name="_Toc425929578"/>
-      <w:bookmarkStart w:id="934" w:name="_Toc425947879"/>
-      <w:bookmarkStart w:id="935" w:name="_Toc425949390"/>
-      <w:bookmarkStart w:id="936" w:name="_Toc425971497"/>
-      <w:bookmarkStart w:id="937" w:name="_Toc426202146"/>
-      <w:bookmarkStart w:id="938" w:name="_Toc426287544"/>
+      <w:bookmarkStart w:id="932" w:name="_Toc425929578"/>
+      <w:bookmarkStart w:id="933" w:name="_Toc425947879"/>
+      <w:bookmarkStart w:id="934" w:name="_Toc425949390"/>
+      <w:bookmarkStart w:id="935" w:name="_Toc425971497"/>
+      <w:bookmarkStart w:id="936" w:name="_Toc426202146"/>
+      <w:bookmarkStart w:id="937" w:name="_Toc426287544"/>
       <w:r>
         <w:t>查询单条简历</w:t>
       </w:r>
+      <w:bookmarkEnd w:id="932"/>
       <w:bookmarkEnd w:id="933"/>
       <w:bookmarkEnd w:id="934"/>
       <w:bookmarkEnd w:id="935"/>
       <w:bookmarkEnd w:id="936"/>
       <w:bookmarkEnd w:id="937"/>
-      <w:bookmarkEnd w:id="938"/>
     </w:p>
     <w:p>
       <w:pPr>
         <w:pStyle w:val="Heading3"/>
       </w:pPr>
-      <w:bookmarkStart w:id="939" w:name="_Toc425929579"/>
-      <w:bookmarkStart w:id="940" w:name="_Toc425947880"/>
-      <w:bookmarkStart w:id="941" w:name="_Toc425949391"/>
-      <w:bookmarkStart w:id="942" w:name="_Toc425971498"/>
-      <w:bookmarkStart w:id="943" w:name="_Toc426202147"/>
-      <w:bookmarkStart w:id="944" w:name="_Toc426287545"/>
+      <w:bookmarkStart w:id="938" w:name="_Toc425929579"/>
+      <w:bookmarkStart w:id="939" w:name="_Toc425947880"/>
+      <w:bookmarkStart w:id="940" w:name="_Toc425949391"/>
+      <w:bookmarkStart w:id="941" w:name="_Toc425971498"/>
+      <w:bookmarkStart w:id="942" w:name="_Toc426202147"/>
+      <w:bookmarkStart w:id="943" w:name="_Toc426287545"/>
       <w:r>
         <w:t>功能说明</w:t>
       </w:r>
+      <w:bookmarkEnd w:id="938"/>
       <w:bookmarkEnd w:id="939"/>
       <w:bookmarkEnd w:id="940"/>
       <w:bookmarkEnd w:id="941"/>
       <w:bookmarkEnd w:id="942"/>
       <w:bookmarkEnd w:id="943"/>
-      <w:bookmarkEnd w:id="944"/>
     </w:p>
     <w:p>
       <w:pPr>
         <w:pStyle w:val="Heading3"/>
       </w:pPr>
-      <w:bookmarkStart w:id="945" w:name="_Toc425929580"/>
-      <w:bookmarkStart w:id="946" w:name="_Toc425947881"/>
-      <w:bookmarkStart w:id="947" w:name="_Toc425949392"/>
-      <w:bookmarkStart w:id="948" w:name="_Toc425971499"/>
-      <w:bookmarkStart w:id="949" w:name="_Toc426202148"/>
-      <w:bookmarkStart w:id="950" w:name="_Toc426287546"/>
+      <w:bookmarkStart w:id="944" w:name="_Toc425929580"/>
+      <w:bookmarkStart w:id="945" w:name="_Toc425947881"/>
+      <w:bookmarkStart w:id="946" w:name="_Toc425949392"/>
+      <w:bookmarkStart w:id="947" w:name="_Toc425971499"/>
+      <w:bookmarkStart w:id="948" w:name="_Toc426202148"/>
+      <w:bookmarkStart w:id="949" w:name="_Toc426287546"/>
       <w:r>
         <w:t>接口</w:t>
       </w:r>
@@ -38208,12 +38206,12 @@
         </w:rPr>
         <w:t>说明</w:t>
       </w:r>
+      <w:bookmarkEnd w:id="944"/>
       <w:bookmarkEnd w:id="945"/>
       <w:bookmarkEnd w:id="946"/>
       <w:bookmarkEnd w:id="947"/>
       <w:bookmarkEnd w:id="948"/>
       <w:bookmarkEnd w:id="949"/>
-      <w:bookmarkEnd w:id="950"/>
     </w:p>
     <w:tbl>
       <w:tblPr>
@@ -38360,61 +38358,61 @@
       <w:pPr>
         <w:pStyle w:val="Heading2"/>
       </w:pPr>
-      <w:bookmarkStart w:id="951" w:name="_Toc425929581"/>
-      <w:bookmarkStart w:id="952" w:name="_Toc425947882"/>
-      <w:bookmarkStart w:id="953" w:name="_Toc425949393"/>
-      <w:bookmarkStart w:id="954" w:name="_Toc425971500"/>
-      <w:bookmarkStart w:id="955" w:name="_Toc426202149"/>
-      <w:bookmarkStart w:id="956" w:name="_Toc426287547"/>
+      <w:bookmarkStart w:id="950" w:name="_Toc425929581"/>
+      <w:bookmarkStart w:id="951" w:name="_Toc425947882"/>
+      <w:bookmarkStart w:id="952" w:name="_Toc425949393"/>
+      <w:bookmarkStart w:id="953" w:name="_Toc425971500"/>
+      <w:bookmarkStart w:id="954" w:name="_Toc426202149"/>
+      <w:bookmarkStart w:id="955" w:name="_Toc426287547"/>
       <w:r>
         <w:t>按性别查询简历</w:t>
       </w:r>
+      <w:bookmarkEnd w:id="950"/>
       <w:bookmarkEnd w:id="951"/>
       <w:bookmarkEnd w:id="952"/>
       <w:bookmarkEnd w:id="953"/>
       <w:bookmarkEnd w:id="954"/>
       <w:bookmarkEnd w:id="955"/>
-      <w:bookmarkEnd w:id="956"/>
     </w:p>
     <w:p>
       <w:pPr>
         <w:pStyle w:val="Heading3"/>
       </w:pPr>
-      <w:bookmarkStart w:id="957" w:name="_Toc425929582"/>
-      <w:bookmarkStart w:id="958" w:name="_Toc425947883"/>
-      <w:bookmarkStart w:id="959" w:name="_Toc425949394"/>
-      <w:bookmarkStart w:id="960" w:name="_Toc425971501"/>
-      <w:bookmarkStart w:id="961" w:name="_Toc426202150"/>
-      <w:bookmarkStart w:id="962" w:name="_Toc426287548"/>
+      <w:bookmarkStart w:id="956" w:name="_Toc425929582"/>
+      <w:bookmarkStart w:id="957" w:name="_Toc425947883"/>
+      <w:bookmarkStart w:id="958" w:name="_Toc425949394"/>
+      <w:bookmarkStart w:id="959" w:name="_Toc425971501"/>
+      <w:bookmarkStart w:id="960" w:name="_Toc426202150"/>
+      <w:bookmarkStart w:id="961" w:name="_Toc426287548"/>
       <w:r>
         <w:t>功能说明</w:t>
       </w:r>
+      <w:bookmarkEnd w:id="956"/>
       <w:bookmarkEnd w:id="957"/>
       <w:bookmarkEnd w:id="958"/>
       <w:bookmarkEnd w:id="959"/>
       <w:bookmarkEnd w:id="960"/>
       <w:bookmarkEnd w:id="961"/>
-      <w:bookmarkEnd w:id="962"/>
     </w:p>
     <w:p>
       <w:pPr>
         <w:pStyle w:val="Heading3"/>
       </w:pPr>
-      <w:bookmarkStart w:id="963" w:name="_Toc425929583"/>
-      <w:bookmarkStart w:id="964" w:name="_Toc425947884"/>
-      <w:bookmarkStart w:id="965" w:name="_Toc425949395"/>
-      <w:bookmarkStart w:id="966" w:name="_Toc425971502"/>
-      <w:bookmarkStart w:id="967" w:name="_Toc426202151"/>
-      <w:bookmarkStart w:id="968" w:name="_Toc426287549"/>
+      <w:bookmarkStart w:id="962" w:name="_Toc425929583"/>
+      <w:bookmarkStart w:id="963" w:name="_Toc425947884"/>
+      <w:bookmarkStart w:id="964" w:name="_Toc425949395"/>
+      <w:bookmarkStart w:id="965" w:name="_Toc425971502"/>
+      <w:bookmarkStart w:id="966" w:name="_Toc426202151"/>
+      <w:bookmarkStart w:id="967" w:name="_Toc426287549"/>
       <w:r>
         <w:t>接口说明</w:t>
       </w:r>
+      <w:bookmarkEnd w:id="962"/>
       <w:bookmarkEnd w:id="963"/>
       <w:bookmarkEnd w:id="964"/>
       <w:bookmarkEnd w:id="965"/>
       <w:bookmarkEnd w:id="966"/>
       <w:bookmarkEnd w:id="967"/>
-      <w:bookmarkEnd w:id="968"/>
     </w:p>
     <w:tbl>
       <w:tblPr>
@@ -38672,13 +38670,176 @@
       <w:pPr>
         <w:pStyle w:val="Heading2"/>
       </w:pPr>
+      <w:r>
+        <w:lastRenderedPageBreak/>
+        <w:t>过虑查询</w:t>
+      </w:r>
+    </w:p>
+    <w:p>
+      <w:pPr>
+        <w:pStyle w:val="Heading3"/>
+      </w:pPr>
+      <w:r>
+        <w:t>功能说明</w:t>
+      </w:r>
+    </w:p>
+    <w:p>
+      <w:r>
+        <w:t>根据条件过虑查询。</w:t>
+      </w:r>
+    </w:p>
+    <w:p>
+      <w:pPr>
+        <w:pStyle w:val="Heading3"/>
+      </w:pPr>
+      <w:r>
+        <w:t>接口说明</w:t>
+      </w:r>
+    </w:p>
+    <w:tbl>
+      <w:tblPr>
+        <w:tblStyle w:val="PlainTable1"/>
+        <w:tblW w:w="0" w:type="auto"/>
+        <w:tblLook w:val="04A0" w:firstRow="1" w:lastRow="0" w:firstColumn="1" w:lastColumn="0" w:noHBand="0" w:noVBand="1"/>
+      </w:tblPr>
+      <w:tblGrid>
+        <w:gridCol w:w="2434"/>
+        <w:gridCol w:w="2434"/>
+        <w:gridCol w:w="2434"/>
+        <w:gridCol w:w="2434"/>
+      </w:tblGrid>
+      <w:tr>
+        <w:trPr>
+          <w:cnfStyle w:val="100000000000" w:firstRow="1" w:lastRow="0" w:firstColumn="0" w:lastColumn="0" w:oddVBand="0" w:evenVBand="0" w:oddHBand="0" w:evenHBand="0" w:firstRowFirstColumn="0" w:firstRowLastColumn="0" w:lastRowFirstColumn="0" w:lastRowLastColumn="0"/>
+          <w:trHeight w:val="367"/>
+        </w:trPr>
+        <w:tc>
+          <w:tcPr>
+            <w:cnfStyle w:val="001000000000" w:firstRow="0" w:lastRow="0" w:firstColumn="1" w:lastColumn="0" w:oddVBand="0" w:evenVBand="0" w:oddHBand="0" w:evenHBand="0" w:firstRowFirstColumn="0" w:firstRowLastColumn="0" w:lastRowFirstColumn="0" w:lastRowLastColumn="0"/>
+            <w:tcW w:w="2434" w:type="dxa"/>
+          </w:tcPr>
+          <w:p>
+            <w:pPr>
+              <w:jc w:val="center"/>
+            </w:pPr>
+            <w:r>
+              <w:t>请求方式</w:t>
+            </w:r>
+          </w:p>
+        </w:tc>
+        <w:tc>
+          <w:tcPr>
+            <w:tcW w:w="2434" w:type="dxa"/>
+          </w:tcPr>
+          <w:p>
+            <w:pPr>
+              <w:jc w:val="center"/>
+              <w:cnfStyle w:val="100000000000" w:firstRow="1" w:lastRow="0" w:firstColumn="0" w:lastColumn="0" w:oddVBand="0" w:evenVBand="0" w:oddHBand="0" w:evenHBand="0" w:firstRowFirstColumn="0" w:firstRowLastColumn="0" w:lastRowFirstColumn="0" w:lastRowLastColumn="0"/>
+            </w:pPr>
+            <w:r>
+              <w:t>参数名称</w:t>
+            </w:r>
+          </w:p>
+        </w:tc>
+        <w:tc>
+          <w:tcPr>
+            <w:tcW w:w="2434" w:type="dxa"/>
+          </w:tcPr>
+          <w:p>
+            <w:pPr>
+              <w:jc w:val="center"/>
+              <w:cnfStyle w:val="100000000000" w:firstRow="1" w:lastRow="0" w:firstColumn="0" w:lastColumn="0" w:oddVBand="0" w:evenVBand="0" w:oddHBand="0" w:evenHBand="0" w:firstRowFirstColumn="0" w:firstRowLastColumn="0" w:lastRowFirstColumn="0" w:lastRowLastColumn="0"/>
+            </w:pPr>
+            <w:r>
+              <w:t>参数说明</w:t>
+            </w:r>
+          </w:p>
+        </w:tc>
+        <w:tc>
+          <w:tcPr>
+            <w:tcW w:w="2434" w:type="dxa"/>
+          </w:tcPr>
+          <w:p>
+            <w:pPr>
+              <w:jc w:val="center"/>
+              <w:cnfStyle w:val="100000000000" w:firstRow="1" w:lastRow="0" w:firstColumn="0" w:lastColumn="0" w:oddVBand="0" w:evenVBand="0" w:oddHBand="0" w:evenHBand="0" w:firstRowFirstColumn="0" w:firstRowLastColumn="0" w:lastRowFirstColumn="0" w:lastRowLastColumn="0"/>
+            </w:pPr>
+            <w:r>
+              <w:t>示例</w:t>
+            </w:r>
+          </w:p>
+        </w:tc>
+      </w:tr>
+      <w:tr>
+        <w:trPr>
+          <w:cnfStyle w:val="000000100000" w:firstRow="0" w:lastRow="0" w:firstColumn="0" w:lastColumn="0" w:oddVBand="0" w:evenVBand="0" w:oddHBand="1" w:evenHBand="0" w:firstRowFirstColumn="0" w:firstRowLastColumn="0" w:lastRowFirstColumn="0" w:lastRowLastColumn="0"/>
+        </w:trPr>
+        <w:tc>
+          <w:tcPr>
+            <w:cnfStyle w:val="001000000000" w:firstRow="0" w:lastRow="0" w:firstColumn="1" w:lastColumn="0" w:oddVBand="0" w:evenVBand="0" w:oddHBand="0" w:evenHBand="0" w:firstRowFirstColumn="0" w:firstRowLastColumn="0" w:lastRowFirstColumn="0" w:lastRowLastColumn="0"/>
+            <w:tcW w:w="2434" w:type="dxa"/>
+          </w:tcPr>
+          <w:p>
+            <w:pPr>
+              <w:jc w:val="center"/>
+            </w:pPr>
+            <w:r>
+              <w:t>GET</w:t>
+            </w:r>
+          </w:p>
+          <w:p>
+            <w:pPr>
+              <w:jc w:val="center"/>
+            </w:pPr>
+            <w:r>
+              <w:t>/user/resume/filter</w:t>
+            </w:r>
+          </w:p>
+        </w:tc>
+        <w:tc>
+          <w:tcPr>
+            <w:tcW w:w="4868" w:type="dxa"/>
+            <w:gridSpan w:val="2"/>
+          </w:tcPr>
+          <w:p>
+            <w:pPr>
+              <w:jc w:val="center"/>
+              <w:cnfStyle w:val="000000100000" w:firstRow="0" w:lastRow="0" w:firstColumn="0" w:lastColumn="0" w:oddVBand="0" w:evenVBand="0" w:oddHBand="1" w:evenHBand="0" w:firstRowFirstColumn="0" w:firstRowLastColumn="0" w:lastRowFirstColumn="0" w:lastRowLastColumn="0"/>
+            </w:pPr>
+            <w:r>
+              <w:t>ResumeModel</w:t>
+            </w:r>
+            <w:r>
+              <w:t>的成员变量名</w:t>
+            </w:r>
+          </w:p>
+        </w:tc>
+        <w:tc>
+          <w:tcPr>
+            <w:tcW w:w="2434" w:type="dxa"/>
+          </w:tcPr>
+          <w:p>
+            <w:pPr>
+              <w:jc w:val="center"/>
+              <w:cnfStyle w:val="000000100000" w:firstRow="0" w:lastRow="0" w:firstColumn="0" w:lastColumn="0" w:oddVBand="0" w:evenVBand="0" w:oddHBand="1" w:evenHBand="0" w:firstRowFirstColumn="0" w:firstRowLastColumn="0" w:lastRowFirstColumn="0" w:lastRowLastColumn="0"/>
+            </w:pPr>
+            <w:bookmarkStart w:id="968" w:name="_GoBack"/>
+            <w:bookmarkEnd w:id="968"/>
+          </w:p>
+        </w:tc>
+      </w:tr>
+    </w:tbl>
+    <w:p/>
+    <w:p>
+      <w:pPr>
+        <w:pStyle w:val="Heading2"/>
+      </w:pPr>
       <w:bookmarkStart w:id="969" w:name="_Toc425947885"/>
       <w:bookmarkStart w:id="970" w:name="_Toc425949396"/>
       <w:bookmarkStart w:id="971" w:name="_Toc425971503"/>
       <w:bookmarkStart w:id="972" w:name="_Toc426202152"/>
       <w:bookmarkStart w:id="973" w:name="_Toc426287550"/>
       <w:r>
-        <w:lastRenderedPageBreak/>
         <w:t>创建简历</w:t>
       </w:r>
       <w:bookmarkEnd w:id="969"/>
@@ -40316,7 +40477,6 @@
       </w:pPr>
       <w:bookmarkStart w:id="1085" w:name="_Toc426287569"/>
       <w:r>
-        <w:lastRenderedPageBreak/>
         <w:t>回复评论</w:t>
       </w:r>
       <w:bookmarkEnd w:id="1085"/>
@@ -40917,6 +41077,7 @@
       <w:bookmarkStart w:id="1097" w:name="_Toc426202171"/>
       <w:bookmarkStart w:id="1098" w:name="_Toc426287575"/>
       <w:r>
+        <w:lastRenderedPageBreak/>
         <w:t>查询指定评论的回复信息</w:t>
       </w:r>
       <w:bookmarkEnd w:id="1091"/>
@@ -41268,7 +41429,6 @@
       <w:bookmarkStart w:id="1121" w:name="_Toc426202174"/>
       <w:bookmarkStart w:id="1122" w:name="_Toc426287578"/>
       <w:r>
-        <w:lastRenderedPageBreak/>
         <w:t>删除兼职</w:t>
       </w:r>
       <w:r>
@@ -41806,6 +41966,7 @@
       <w:bookmarkStart w:id="1169" w:name="_Toc426202180"/>
       <w:bookmarkStart w:id="1170" w:name="_Toc426287584"/>
       <w:r>
+        <w:lastRenderedPageBreak/>
         <w:t>赞</w:t>
       </w:r>
       <w:bookmarkEnd w:id="1163"/>
@@ -42195,7 +42356,6 @@
       <w:bookmarkStart w:id="1189" w:name="_Toc426202184"/>
       <w:bookmarkStart w:id="1190" w:name="_Toc426287588"/>
       <w:r>
-        <w:lastRenderedPageBreak/>
         <w:t>取消赞</w:t>
       </w:r>
       <w:r>
@@ -42953,6 +43113,7 @@
         <w:rPr>
           <w:rFonts w:hint="eastAsia"/>
         </w:rPr>
+        <w:lastRenderedPageBreak/>
         <w:t>取消</w:t>
       </w:r>
       <w:r>
@@ -43351,7 +43512,6 @@
         <w:rPr>
           <w:rFonts w:hint="eastAsia"/>
         </w:rPr>
-        <w:lastRenderedPageBreak/>
         <w:t>查询</w:t>
       </w:r>
       <w:r>
@@ -44123,6 +44283,7 @@
       <w:bookmarkStart w:id="1293" w:name="_Toc426202199"/>
       <w:bookmarkStart w:id="1294" w:name="_Toc426287603"/>
       <w:r>
+        <w:lastRenderedPageBreak/>
         <w:t>收藏</w:t>
       </w:r>
       <w:bookmarkEnd w:id="1291"/>
@@ -44333,7 +44494,6 @@
       <w:bookmarkStart w:id="1309" w:name="_Toc426202203"/>
       <w:bookmarkStart w:id="1310" w:name="_Toc426287607"/>
       <w:r>
-        <w:lastRenderedPageBreak/>
         <w:t>取消收藏</w:t>
       </w:r>
       <w:r>
@@ -44743,6 +44903,7 @@
       <w:bookmarkStart w:id="1333" w:name="_Toc426202209"/>
       <w:bookmarkStart w:id="1334" w:name="_Toc426287613"/>
       <w:r>
+        <w:lastRenderedPageBreak/>
         <w:t>取消收藏兼职信息</w:t>
       </w:r>
       <w:bookmarkEnd w:id="1331"/>
@@ -44962,7 +45123,6 @@
       <w:bookmarkStart w:id="1349" w:name="_Toc426202212"/>
       <w:bookmarkStart w:id="1350" w:name="_Toc426287616"/>
       <w:r>
-        <w:lastRenderedPageBreak/>
         <w:t>意见反馈</w:t>
       </w:r>
       <w:bookmarkEnd w:id="1343"/>
@@ -45421,6 +45581,7 @@
     </w:p>
     <w:p>
       <w:r>
+        <w:lastRenderedPageBreak/>
         <w:t xml:space="preserve">    "data": {</w:t>
       </w:r>
     </w:p>
@@ -45504,7 +45665,6 @@
     <w:p/>
     <w:p>
       <w:r>
-        <w:lastRenderedPageBreak/>
         <w:t xml:space="preserve">    },</w:t>
       </w:r>
     </w:p>
@@ -45925,6 +46085,7 @@
       <w:bookmarkStart w:id="1369" w:name="_Toc426202213"/>
       <w:bookmarkStart w:id="1370" w:name="_Toc426287629"/>
       <w:r>
+        <w:lastRenderedPageBreak/>
         <w:t>发送意见反馈</w:t>
       </w:r>
       <w:bookmarkEnd w:id="1363"/>
@@ -46299,7 +46460,6 @@
                 <w:sz w:val="20"/>
                 <w:szCs w:val="20"/>
               </w:rPr>
-              <w:lastRenderedPageBreak/>
               <w:t>最长500字</w:t>
             </w:r>
           </w:p>
@@ -47511,6 +47671,7 @@
       <w:bookmarkStart w:id="1417" w:name="_Toc426202219"/>
       <w:bookmarkStart w:id="1418" w:name="_Toc426287635"/>
       <w:r>
+        <w:lastRenderedPageBreak/>
         <w:t>查询帖子列表</w:t>
       </w:r>
       <w:bookmarkEnd w:id="1411"/>
@@ -47795,7 +47956,6 @@
                 <w:sz w:val="20"/>
                 <w:szCs w:val="20"/>
               </w:rPr>
-              <w:lastRenderedPageBreak/>
               <w:t>GET /api/recommend/u/request</w:t>
             </w:r>
           </w:p>
@@ -49515,7 +49675,6 @@
       <w:bookmarkStart w:id="1489" w:name="_Toc426202228"/>
       <w:bookmarkStart w:id="1490" w:name="_Toc426287644"/>
       <w:r>
-        <w:lastRenderedPageBreak/>
         <w:t>更新</w:t>
       </w:r>
       <w:r>
@@ -50741,6 +50900,7 @@
       <w:bookmarkStart w:id="1536" w:name="_Toc426202234"/>
       <w:bookmarkStart w:id="1537" w:name="_Toc426287650"/>
       <w:r>
+        <w:lastRenderedPageBreak/>
         <w:t>通知</w:t>
       </w:r>
       <w:bookmarkEnd w:id="1531"/>
@@ -50821,7 +50981,6 @@
       <w:bookmarkStart w:id="1557" w:name="_Toc426202237"/>
       <w:bookmarkStart w:id="1558" w:name="_Toc426287653"/>
       <w:r>
-        <w:lastRenderedPageBreak/>
         <w:t>接口说明</w:t>
       </w:r>
       <w:bookmarkEnd w:id="1552"/>
@@ -52351,6 +52510,7 @@
       <w:bookmarkStart w:id="1585" w:name="_Toc426202241"/>
       <w:bookmarkStart w:id="1586" w:name="_Toc426287657"/>
       <w:r>
+        <w:lastRenderedPageBreak/>
         <w:t>查询所有个人通知</w:t>
       </w:r>
       <w:bookmarkEnd w:id="1580"/>
@@ -52888,7 +53048,6 @@
       <w:bookmarkStart w:id="1606" w:name="_Toc426202244"/>
       <w:bookmarkStart w:id="1607" w:name="_Toc426287660"/>
       <w:r>
-        <w:lastRenderedPageBreak/>
         <w:t>查询所有系统通知</w:t>
       </w:r>
       <w:bookmarkEnd w:id="1601"/>
@@ -54323,7 +54482,6 @@
                 <w:bCs/>
                 <w:color w:val="000000"/>
               </w:rPr>
-              <w:lastRenderedPageBreak/>
               <w:t>GET /api/</w:t>
             </w:r>
             <w:r>
@@ -55395,6 +55553,7 @@
       <w:bookmarkStart w:id="1697" w:name="_Toc426202257"/>
       <w:bookmarkStart w:id="1698" w:name="_Toc426287673"/>
       <w:r>
+        <w:lastRenderedPageBreak/>
         <w:t>添加</w:t>
       </w:r>
       <w:r>
@@ -56775,6 +56934,7 @@
       <w:bookmarkStart w:id="1741" w:name="_Toc426202265"/>
       <w:bookmarkStart w:id="1742" w:name="_Toc426287681"/>
       <w:r>
+        <w:lastRenderedPageBreak/>
         <w:t>接口说明</w:t>
       </w:r>
       <w:bookmarkEnd w:id="1736"/>
@@ -57430,6 +57590,7 @@
     </w:p>
     <w:p>
       <w:r>
+        <w:lastRenderedPageBreak/>
         <w:t xml:space="preserve">        "/api/job/category/18": "2",</w:t>
       </w:r>
     </w:p>
@@ -57739,7 +57900,7 @@
         <w:noProof/>
         <w:lang w:val="zh-CN"/>
       </w:rPr>
-      <w:t>4</w:t>
+      <w:t>16</w:t>
     </w:r>
     <w:r>
       <w:fldChar w:fldCharType="end"/>
@@ -60530,7 +60691,7 @@
 </file>
 
 <file path=customXml/itemProps2.xml><?xml version="1.0" encoding="utf-8"?>
-<ds:datastoreItem xmlns:ds="http://schemas.openxmlformats.org/officeDocument/2006/customXml" ds:itemID="{E5358F8E-0011-EA4C-81ED-E302BFBF3EC7}">
+<ds:datastoreItem xmlns:ds="http://schemas.openxmlformats.org/officeDocument/2006/customXml" ds:itemID="{96FCAF87-4BD4-F94F-B708-076DF27FD142}">
   <ds:schemaRefs>
     <ds:schemaRef ds:uri="http://schemas.openxmlformats.org/officeDocument/2006/bibliography"/>
   </ds:schemaRefs>

</xml_diff>

<commit_message>
filter sh by price range
</commit_message>
<xml_diff>
--- a/document/03.系统设计/03.程序设计/taolijie接口设计.docx
+++ b/document/03.系统设计/03.程序设计/taolijie接口设计.docx
@@ -35297,7 +35297,718 @@
       <w:r>
         <w:t>接口说明</w:t>
       </w:r>
+      <w:bookmarkStart w:id="740" w:name="_GoBack"/>
       <w:bookmarkEnd w:id="739"/>
+      <w:bookmarkEnd w:id="740"/>
+    </w:p>
+    <w:tbl>
+      <w:tblPr>
+        <w:tblW w:w="10575" w:type="dxa"/>
+        <w:tblInd w:w="-695" w:type="dxa"/>
+        <w:tblBorders>
+          <w:top w:val="single" w:sz="4" w:space="0" w:color="auto"/>
+          <w:left w:val="single" w:sz="4" w:space="0" w:color="auto"/>
+          <w:bottom w:val="single" w:sz="4" w:space="0" w:color="auto"/>
+          <w:right w:val="single" w:sz="4" w:space="0" w:color="auto"/>
+          <w:insideH w:val="single" w:sz="4" w:space="0" w:color="auto"/>
+          <w:insideV w:val="single" w:sz="4" w:space="0" w:color="auto"/>
+        </w:tblBorders>
+        <w:tblLayout w:type="fixed"/>
+        <w:tblLook w:val="0000" w:firstRow="0" w:lastRow="0" w:firstColumn="0" w:lastColumn="0" w:noHBand="0" w:noVBand="0"/>
+      </w:tblPr>
+      <w:tblGrid>
+        <w:gridCol w:w="1137"/>
+        <w:gridCol w:w="1891"/>
+        <w:gridCol w:w="2878"/>
+        <w:gridCol w:w="2864"/>
+        <w:gridCol w:w="1805"/>
+      </w:tblGrid>
+      <w:tr>
+        <w:tc>
+          <w:tcPr>
+            <w:tcW w:w="1137" w:type="dxa"/>
+            <w:vAlign w:val="center"/>
+          </w:tcPr>
+          <w:p>
+            <w:pPr>
+              <w:jc w:val="center"/>
+            </w:pPr>
+            <w:r>
+              <w:rPr>
+                <w:b/>
+                <w:bCs/>
+              </w:rPr>
+              <w:t>请求方式</w:t>
+            </w:r>
+          </w:p>
+        </w:tc>
+        <w:tc>
+          <w:tcPr>
+            <w:tcW w:w="1891" w:type="dxa"/>
+            <w:vAlign w:val="center"/>
+          </w:tcPr>
+          <w:p>
+            <w:pPr>
+              <w:jc w:val="center"/>
+            </w:pPr>
+            <w:r>
+              <w:rPr>
+                <w:b/>
+                <w:bCs/>
+              </w:rPr>
+              <w:t>参数名称</w:t>
+            </w:r>
+          </w:p>
+        </w:tc>
+        <w:tc>
+          <w:tcPr>
+            <w:tcW w:w="2878" w:type="dxa"/>
+            <w:vAlign w:val="center"/>
+          </w:tcPr>
+          <w:p>
+            <w:pPr>
+              <w:jc w:val="center"/>
+              <w:rPr>
+                <w:b/>
+                <w:bCs/>
+              </w:rPr>
+            </w:pPr>
+            <w:r>
+              <w:rPr>
+                <w:b/>
+                <w:bCs/>
+              </w:rPr>
+              <w:t>参数说明</w:t>
+            </w:r>
+          </w:p>
+        </w:tc>
+        <w:tc>
+          <w:tcPr>
+            <w:tcW w:w="2864" w:type="dxa"/>
+            <w:vAlign w:val="center"/>
+          </w:tcPr>
+          <w:p>
+            <w:pPr>
+              <w:jc w:val="center"/>
+            </w:pPr>
+            <w:r>
+              <w:rPr>
+                <w:b/>
+                <w:bCs/>
+              </w:rPr>
+              <w:t>参数示例</w:t>
+            </w:r>
+          </w:p>
+        </w:tc>
+        <w:tc>
+          <w:tcPr>
+            <w:tcW w:w="1805" w:type="dxa"/>
+            <w:vAlign w:val="center"/>
+          </w:tcPr>
+          <w:p>
+            <w:pPr>
+              <w:jc w:val="center"/>
+            </w:pPr>
+            <w:r>
+              <w:rPr>
+                <w:b/>
+                <w:bCs/>
+              </w:rPr>
+              <w:t>URL</w:t>
+            </w:r>
+          </w:p>
+        </w:tc>
+      </w:tr>
+      <w:tr>
+        <w:tc>
+          <w:tcPr>
+            <w:tcW w:w="1137" w:type="dxa"/>
+            <w:vMerge w:val="restart"/>
+            <w:vAlign w:val="center"/>
+          </w:tcPr>
+          <w:p>
+            <w:pPr>
+              <w:jc w:val="center"/>
+            </w:pPr>
+          </w:p>
+          <w:p>
+            <w:pPr>
+              <w:jc w:val="center"/>
+            </w:pPr>
+            <w:r>
+              <w:t>GET</w:t>
+            </w:r>
+          </w:p>
+        </w:tc>
+        <w:tc>
+          <w:tcPr>
+            <w:tcW w:w="1891" w:type="dxa"/>
+            <w:vAlign w:val="center"/>
+          </w:tcPr>
+          <w:p>
+            <w:pPr>
+              <w:jc w:val="center"/>
+            </w:pPr>
+            <w:r>
+              <w:t>pageNumber</w:t>
+            </w:r>
+          </w:p>
+        </w:tc>
+        <w:tc>
+          <w:tcPr>
+            <w:tcW w:w="2878" w:type="dxa"/>
+            <w:vAlign w:val="center"/>
+          </w:tcPr>
+          <w:p>
+            <w:pPr>
+              <w:jc w:val="center"/>
+            </w:pPr>
+            <w:r>
+              <w:t>显示第几页，从</w:t>
+            </w:r>
+            <w:r>
+              <w:t>0</w:t>
+            </w:r>
+            <w:r>
+              <w:t>开始计算</w:t>
+            </w:r>
+          </w:p>
+        </w:tc>
+        <w:tc>
+          <w:tcPr>
+            <w:tcW w:w="2864" w:type="dxa"/>
+            <w:vAlign w:val="center"/>
+          </w:tcPr>
+          <w:p>
+            <w:pPr>
+              <w:jc w:val="center"/>
+            </w:pPr>
+            <w:r>
+              <w:t>0</w:t>
+            </w:r>
+          </w:p>
+        </w:tc>
+        <w:tc>
+          <w:tcPr>
+            <w:tcW w:w="1805" w:type="dxa"/>
+            <w:vMerge w:val="restart"/>
+            <w:vAlign w:val="center"/>
+          </w:tcPr>
+          <w:p>
+            <w:pPr>
+              <w:jc w:val="center"/>
+            </w:pPr>
+            <w:r>
+              <w:t>/api/sh/</w:t>
+            </w:r>
+            <w:r>
+              <w:t>filter</w:t>
+            </w:r>
+          </w:p>
+        </w:tc>
+      </w:tr>
+      <w:tr>
+        <w:tc>
+          <w:tcPr>
+            <w:tcW w:w="1137" w:type="dxa"/>
+            <w:vMerge/>
+          </w:tcPr>
+          <w:p>
+            <w:pPr>
+              <w:jc w:val="center"/>
+            </w:pPr>
+          </w:p>
+        </w:tc>
+        <w:tc>
+          <w:tcPr>
+            <w:tcW w:w="1891" w:type="dxa"/>
+            <w:vAlign w:val="center"/>
+          </w:tcPr>
+          <w:p>
+            <w:pPr>
+              <w:jc w:val="center"/>
+            </w:pPr>
+            <w:r>
+              <w:t>pageSize</w:t>
+            </w:r>
+          </w:p>
+        </w:tc>
+        <w:tc>
+          <w:tcPr>
+            <w:tcW w:w="2878" w:type="dxa"/>
+            <w:vAlign w:val="center"/>
+          </w:tcPr>
+          <w:p>
+            <w:pPr>
+              <w:jc w:val="center"/>
+            </w:pPr>
+            <w:r>
+              <w:t>每一页显示多少记录</w:t>
+            </w:r>
+          </w:p>
+        </w:tc>
+        <w:tc>
+          <w:tcPr>
+            <w:tcW w:w="2864" w:type="dxa"/>
+            <w:vAlign w:val="center"/>
+          </w:tcPr>
+          <w:p>
+            <w:pPr>
+              <w:jc w:val="center"/>
+            </w:pPr>
+            <w:r>
+              <w:t>10</w:t>
+            </w:r>
+          </w:p>
+        </w:tc>
+        <w:tc>
+          <w:tcPr>
+            <w:tcW w:w="1805" w:type="dxa"/>
+            <w:vMerge/>
+          </w:tcPr>
+          <w:p>
+            <w:pPr>
+              <w:jc w:val="center"/>
+            </w:pPr>
+          </w:p>
+        </w:tc>
+      </w:tr>
+      <w:tr>
+        <w:tc>
+          <w:tcPr>
+            <w:tcW w:w="1137" w:type="dxa"/>
+            <w:vMerge/>
+          </w:tcPr>
+          <w:p>
+            <w:pPr>
+              <w:jc w:val="center"/>
+            </w:pPr>
+          </w:p>
+        </w:tc>
+        <w:tc>
+          <w:tcPr>
+            <w:tcW w:w="1891" w:type="dxa"/>
+            <w:vAlign w:val="center"/>
+          </w:tcPr>
+          <w:p>
+            <w:pPr>
+              <w:jc w:val="center"/>
+            </w:pPr>
+            <w:r>
+              <w:t>rangeQuery</w:t>
+            </w:r>
+          </w:p>
+        </w:tc>
+        <w:tc>
+          <w:tcPr>
+            <w:tcW w:w="2878" w:type="dxa"/>
+            <w:vAlign w:val="center"/>
+          </w:tcPr>
+          <w:p>
+            <w:pPr>
+              <w:jc w:val="center"/>
+            </w:pPr>
+            <w:r>
+              <w:t>是否根据价格范围过虑</w:t>
+            </w:r>
+          </w:p>
+        </w:tc>
+        <w:tc>
+          <w:tcPr>
+            <w:tcW w:w="2864" w:type="dxa"/>
+            <w:vAlign w:val="center"/>
+          </w:tcPr>
+          <w:p>
+            <w:pPr>
+              <w:jc w:val="center"/>
+            </w:pPr>
+            <w:r>
+              <w:t>否：</w:t>
+            </w:r>
+            <w:r>
+              <w:t>rangeQuery = 0</w:t>
+            </w:r>
+          </w:p>
+          <w:p>
+            <w:pPr>
+              <w:jc w:val="center"/>
+            </w:pPr>
+            <w:r>
+              <w:t>是</w:t>
+            </w:r>
+            <w:r>
+              <w:t>: rangeQuery = 1</w:t>
+            </w:r>
+          </w:p>
+        </w:tc>
+        <w:tc>
+          <w:tcPr>
+            <w:tcW w:w="1805" w:type="dxa"/>
+            <w:vMerge/>
+          </w:tcPr>
+          <w:p>
+            <w:pPr>
+              <w:jc w:val="center"/>
+            </w:pPr>
+          </w:p>
+        </w:tc>
+      </w:tr>
+      <w:tr>
+        <w:tc>
+          <w:tcPr>
+            <w:tcW w:w="1137" w:type="dxa"/>
+            <w:vMerge/>
+          </w:tcPr>
+          <w:p>
+            <w:pPr>
+              <w:jc w:val="center"/>
+            </w:pPr>
+          </w:p>
+        </w:tc>
+        <w:tc>
+          <w:tcPr>
+            <w:tcW w:w="1891" w:type="dxa"/>
+            <w:vAlign w:val="center"/>
+          </w:tcPr>
+          <w:p>
+            <w:pPr>
+              <w:jc w:val="center"/>
+            </w:pPr>
+            <w:r>
+              <w:t>minPrice</w:t>
+            </w:r>
+          </w:p>
+        </w:tc>
+        <w:tc>
+          <w:tcPr>
+            <w:tcW w:w="2878" w:type="dxa"/>
+            <w:vAlign w:val="center"/>
+          </w:tcPr>
+          <w:p>
+            <w:pPr>
+              <w:jc w:val="center"/>
+              <w:rPr>
+                <w:rFonts w:hint="eastAsia"/>
+              </w:rPr>
+            </w:pPr>
+            <w:r>
+              <w:rPr>
+                <w:rFonts w:hint="eastAsia"/>
+              </w:rPr>
+              <w:t>最</w:t>
+            </w:r>
+            <w:r>
+              <w:t>低价格</w:t>
+            </w:r>
+            <w:r>
+              <w:t>,</w:t>
+            </w:r>
+            <w:r>
+              <w:rPr>
+                <w:rFonts w:hint="eastAsia"/>
+              </w:rPr>
+              <w:t>整数</w:t>
+            </w:r>
+          </w:p>
+        </w:tc>
+        <w:tc>
+          <w:tcPr>
+            <w:tcW w:w="2864" w:type="dxa"/>
+            <w:vAlign w:val="center"/>
+          </w:tcPr>
+          <w:p>
+            <w:pPr>
+              <w:jc w:val="center"/>
+            </w:pPr>
+            <w:r>
+              <w:t>当</w:t>
+            </w:r>
+            <w:r>
+              <w:t>rangeQuery = 1</w:t>
+            </w:r>
+            <w:r>
+              <w:rPr>
+                <w:rFonts w:hint="eastAsia"/>
+              </w:rPr>
+              <w:t>时</w:t>
+            </w:r>
+            <w:r>
+              <w:t>该项为必填</w:t>
+            </w:r>
+          </w:p>
+        </w:tc>
+        <w:tc>
+          <w:tcPr>
+            <w:tcW w:w="1805" w:type="dxa"/>
+            <w:vMerge/>
+          </w:tcPr>
+          <w:p>
+            <w:pPr>
+              <w:jc w:val="center"/>
+            </w:pPr>
+          </w:p>
+        </w:tc>
+      </w:tr>
+      <w:tr>
+        <w:tc>
+          <w:tcPr>
+            <w:tcW w:w="1137" w:type="dxa"/>
+            <w:vMerge/>
+          </w:tcPr>
+          <w:p>
+            <w:pPr>
+              <w:jc w:val="center"/>
+            </w:pPr>
+          </w:p>
+        </w:tc>
+        <w:tc>
+          <w:tcPr>
+            <w:tcW w:w="1891" w:type="dxa"/>
+            <w:vAlign w:val="center"/>
+          </w:tcPr>
+          <w:p>
+            <w:pPr>
+              <w:jc w:val="center"/>
+            </w:pPr>
+            <w:r>
+              <w:t>maxPrice</w:t>
+            </w:r>
+          </w:p>
+        </w:tc>
+        <w:tc>
+          <w:tcPr>
+            <w:tcW w:w="2878" w:type="dxa"/>
+            <w:vAlign w:val="center"/>
+          </w:tcPr>
+          <w:p>
+            <w:pPr>
+              <w:jc w:val="center"/>
+            </w:pPr>
+            <w:r>
+              <w:t>最</w:t>
+            </w:r>
+            <w:r>
+              <w:rPr>
+                <w:rFonts w:hint="eastAsia"/>
+              </w:rPr>
+              <w:t>高</w:t>
+            </w:r>
+            <w:r>
+              <w:t>价格</w:t>
+            </w:r>
+            <w:r>
+              <w:t>,</w:t>
+            </w:r>
+            <w:r>
+              <w:rPr>
+                <w:rFonts w:hint="eastAsia"/>
+              </w:rPr>
+              <w:t>整数</w:t>
+            </w:r>
+          </w:p>
+        </w:tc>
+        <w:tc>
+          <w:tcPr>
+            <w:tcW w:w="2864" w:type="dxa"/>
+            <w:vAlign w:val="center"/>
+          </w:tcPr>
+          <w:p>
+            <w:pPr>
+              <w:jc w:val="center"/>
+            </w:pPr>
+            <w:r>
+              <w:t>当</w:t>
+            </w:r>
+            <w:r>
+              <w:t>rangeQuery = 1</w:t>
+            </w:r>
+            <w:r>
+              <w:rPr>
+                <w:rFonts w:hint="eastAsia"/>
+              </w:rPr>
+              <w:t>时</w:t>
+            </w:r>
+            <w:r>
+              <w:t>该项为必填</w:t>
+            </w:r>
+          </w:p>
+        </w:tc>
+        <w:tc>
+          <w:tcPr>
+            <w:tcW w:w="1805" w:type="dxa"/>
+            <w:vMerge/>
+          </w:tcPr>
+          <w:p>
+            <w:pPr>
+              <w:jc w:val="center"/>
+            </w:pPr>
+          </w:p>
+        </w:tc>
+      </w:tr>
+      <w:tr>
+        <w:tc>
+          <w:tcPr>
+            <w:tcW w:w="1137" w:type="dxa"/>
+            <w:vMerge/>
+          </w:tcPr>
+          <w:p>
+            <w:pPr>
+              <w:jc w:val="center"/>
+            </w:pPr>
+          </w:p>
+        </w:tc>
+        <w:tc>
+          <w:tcPr>
+            <w:tcW w:w="4769" w:type="dxa"/>
+            <w:gridSpan w:val="2"/>
+            <w:vAlign w:val="center"/>
+          </w:tcPr>
+          <w:p>
+            <w:pPr>
+              <w:jc w:val="center"/>
+            </w:pPr>
+            <w:r>
+              <w:rPr>
+                <w:rFonts w:hint="eastAsia"/>
+              </w:rPr>
+              <w:t>second_hand_post</w:t>
+            </w:r>
+            <w:r>
+              <w:rPr>
+                <w:rFonts w:hint="eastAsia"/>
+              </w:rPr>
+              <w:t>表的字段名</w:t>
+            </w:r>
+          </w:p>
+        </w:tc>
+        <w:tc>
+          <w:tcPr>
+            <w:tcW w:w="2864" w:type="dxa"/>
+            <w:vAlign w:val="center"/>
+          </w:tcPr>
+          <w:p>
+            <w:pPr>
+              <w:jc w:val="center"/>
+            </w:pPr>
+            <w:r>
+              <w:t>title=</w:t>
+            </w:r>
+            <w:r>
+              <w:rPr>
+                <w:rFonts w:hint="eastAsia"/>
+              </w:rPr>
+              <w:t>电脑</w:t>
+            </w:r>
+            <w:r>
+              <w:t>&amp;content=</w:t>
+            </w:r>
+            <w:r>
+              <w:rPr>
+                <w:rFonts w:hint="eastAsia"/>
+              </w:rPr>
+              <w:t>电脑</w:t>
+            </w:r>
+          </w:p>
+        </w:tc>
+        <w:tc>
+          <w:tcPr>
+            <w:tcW w:w="1805" w:type="dxa"/>
+            <w:vMerge/>
+          </w:tcPr>
+          <w:p>
+            <w:pPr>
+              <w:jc w:val="center"/>
+            </w:pPr>
+          </w:p>
+        </w:tc>
+      </w:tr>
+    </w:tbl>
+    <w:p>
+      <w:pPr>
+        <w:pStyle w:val="2"/>
+        <w:ind w:firstLineChars="0" w:firstLine="0"/>
+        <w:rPr>
+          <w:kern w:val="0"/>
+        </w:rPr>
+      </w:pPr>
+    </w:p>
+    <w:p>
+      <w:pPr>
+        <w:pStyle w:val="Heading2"/>
+      </w:pPr>
+      <w:bookmarkStart w:id="741" w:name="_Toc425864891"/>
+      <w:bookmarkStart w:id="742" w:name="_Toc425886462"/>
+      <w:bookmarkStart w:id="743" w:name="_Toc425887427"/>
+      <w:bookmarkStart w:id="744" w:name="_Toc425929556"/>
+      <w:bookmarkStart w:id="745" w:name="_Toc425947857"/>
+      <w:bookmarkStart w:id="746" w:name="_Toc425949368"/>
+      <w:bookmarkStart w:id="747" w:name="_Toc425971475"/>
+      <w:bookmarkStart w:id="748" w:name="_Toc426202121"/>
+      <w:bookmarkStart w:id="749" w:name="_Toc426287519"/>
+      <w:r>
+        <w:t>搜索二手信息</w:t>
+      </w:r>
+      <w:bookmarkEnd w:id="741"/>
+      <w:bookmarkEnd w:id="742"/>
+      <w:bookmarkEnd w:id="743"/>
+      <w:bookmarkEnd w:id="744"/>
+      <w:bookmarkEnd w:id="745"/>
+      <w:bookmarkEnd w:id="746"/>
+      <w:bookmarkEnd w:id="747"/>
+      <w:bookmarkEnd w:id="748"/>
+      <w:bookmarkEnd w:id="749"/>
+    </w:p>
+    <w:p>
+      <w:pPr>
+        <w:pStyle w:val="Heading3"/>
+      </w:pPr>
+      <w:bookmarkStart w:id="750" w:name="_Toc425864892"/>
+      <w:bookmarkStart w:id="751" w:name="_Toc425886463"/>
+      <w:bookmarkStart w:id="752" w:name="_Toc425887428"/>
+      <w:bookmarkStart w:id="753" w:name="_Toc425929557"/>
+      <w:bookmarkStart w:id="754" w:name="_Toc425947858"/>
+      <w:bookmarkStart w:id="755" w:name="_Toc425949369"/>
+      <w:bookmarkStart w:id="756" w:name="_Toc425971476"/>
+      <w:bookmarkStart w:id="757" w:name="_Toc426202122"/>
+      <w:bookmarkStart w:id="758" w:name="_Toc426287520"/>
+      <w:r>
+        <w:t>功能说明</w:t>
+      </w:r>
+      <w:bookmarkEnd w:id="750"/>
+      <w:bookmarkEnd w:id="751"/>
+      <w:bookmarkEnd w:id="752"/>
+      <w:bookmarkEnd w:id="753"/>
+      <w:bookmarkEnd w:id="754"/>
+      <w:bookmarkEnd w:id="755"/>
+      <w:bookmarkEnd w:id="756"/>
+      <w:bookmarkEnd w:id="757"/>
+      <w:bookmarkEnd w:id="758"/>
+    </w:p>
+    <w:p>
+      <w:pPr>
+        <w:pStyle w:val="Heading3"/>
+      </w:pPr>
+      <w:bookmarkStart w:id="759" w:name="_Toc425864893"/>
+      <w:bookmarkStart w:id="760" w:name="_Toc425886464"/>
+      <w:bookmarkStart w:id="761" w:name="_Toc425887429"/>
+      <w:bookmarkStart w:id="762" w:name="_Toc425929558"/>
+      <w:bookmarkStart w:id="763" w:name="_Toc425947859"/>
+      <w:bookmarkStart w:id="764" w:name="_Toc425949370"/>
+      <w:bookmarkStart w:id="765" w:name="_Toc425971477"/>
+      <w:bookmarkStart w:id="766" w:name="_Toc426202123"/>
+      <w:bookmarkStart w:id="767" w:name="_Toc426287521"/>
+      <w:r>
+        <w:t>接口说明</w:t>
+      </w:r>
+      <w:bookmarkEnd w:id="759"/>
+      <w:bookmarkEnd w:id="760"/>
+      <w:bookmarkEnd w:id="761"/>
+      <w:bookmarkEnd w:id="762"/>
+      <w:bookmarkEnd w:id="763"/>
+      <w:bookmarkEnd w:id="764"/>
+      <w:bookmarkEnd w:id="765"/>
+      <w:bookmarkEnd w:id="766"/>
+      <w:bookmarkEnd w:id="767"/>
     </w:p>
     <w:tbl>
       <w:tblPr>
@@ -35429,7 +36140,7 @@
               <w:jc w:val="center"/>
             </w:pPr>
             <w:r>
-              <w:t>GET</w:t>
+              <w:t>POST</w:t>
             </w:r>
           </w:p>
         </w:tc>
@@ -35492,10 +36203,7 @@
               <w:jc w:val="center"/>
             </w:pPr>
             <w:r>
-              <w:t>/api/sh/</w:t>
-            </w:r>
-            <w:r>
-              <w:t>filter</w:t>
+              <w:t>/api/sh/search</w:t>
             </w:r>
           </w:p>
         </w:tc>
@@ -35657,449 +36365,19 @@
       <w:pPr>
         <w:pStyle w:val="Heading2"/>
       </w:pPr>
-      <w:bookmarkStart w:id="740" w:name="_Toc425864891"/>
-      <w:bookmarkStart w:id="741" w:name="_Toc425886462"/>
-      <w:bookmarkStart w:id="742" w:name="_Toc425887427"/>
-      <w:bookmarkStart w:id="743" w:name="_Toc425929556"/>
-      <w:bookmarkStart w:id="744" w:name="_Toc425947857"/>
-      <w:bookmarkStart w:id="745" w:name="_Toc425949368"/>
-      <w:bookmarkStart w:id="746" w:name="_Toc425971475"/>
-      <w:bookmarkStart w:id="747" w:name="_Toc426202121"/>
-      <w:bookmarkStart w:id="748" w:name="_Toc426287519"/>
-      <w:r>
-        <w:t>搜索二手信息</w:t>
-      </w:r>
-      <w:bookmarkEnd w:id="740"/>
-      <w:bookmarkEnd w:id="741"/>
-      <w:bookmarkEnd w:id="742"/>
-      <w:bookmarkEnd w:id="743"/>
-      <w:bookmarkEnd w:id="744"/>
-      <w:bookmarkEnd w:id="745"/>
-      <w:bookmarkEnd w:id="746"/>
-      <w:bookmarkEnd w:id="747"/>
-      <w:bookmarkEnd w:id="748"/>
-    </w:p>
-    <w:p>
-      <w:pPr>
-        <w:pStyle w:val="Heading3"/>
-      </w:pPr>
-      <w:bookmarkStart w:id="749" w:name="_Toc425864892"/>
-      <w:bookmarkStart w:id="750" w:name="_Toc425886463"/>
-      <w:bookmarkStart w:id="751" w:name="_Toc425887428"/>
-      <w:bookmarkStart w:id="752" w:name="_Toc425929557"/>
-      <w:bookmarkStart w:id="753" w:name="_Toc425947858"/>
-      <w:bookmarkStart w:id="754" w:name="_Toc425949369"/>
-      <w:bookmarkStart w:id="755" w:name="_Toc425971476"/>
-      <w:bookmarkStart w:id="756" w:name="_Toc426202122"/>
-      <w:bookmarkStart w:id="757" w:name="_Toc426287520"/>
-      <w:r>
-        <w:t>功能说明</w:t>
-      </w:r>
-      <w:bookmarkEnd w:id="749"/>
-      <w:bookmarkEnd w:id="750"/>
-      <w:bookmarkEnd w:id="751"/>
-      <w:bookmarkEnd w:id="752"/>
-      <w:bookmarkEnd w:id="753"/>
-      <w:bookmarkEnd w:id="754"/>
-      <w:bookmarkEnd w:id="755"/>
-      <w:bookmarkEnd w:id="756"/>
-      <w:bookmarkEnd w:id="757"/>
-    </w:p>
-    <w:p>
-      <w:pPr>
-        <w:pStyle w:val="Heading3"/>
-      </w:pPr>
-      <w:bookmarkStart w:id="758" w:name="_Toc425864893"/>
-      <w:bookmarkStart w:id="759" w:name="_Toc425886464"/>
-      <w:bookmarkStart w:id="760" w:name="_Toc425887429"/>
-      <w:bookmarkStart w:id="761" w:name="_Toc425929558"/>
-      <w:bookmarkStart w:id="762" w:name="_Toc425947859"/>
-      <w:bookmarkStart w:id="763" w:name="_Toc425949370"/>
-      <w:bookmarkStart w:id="764" w:name="_Toc425971477"/>
-      <w:bookmarkStart w:id="765" w:name="_Toc426202123"/>
-      <w:bookmarkStart w:id="766" w:name="_Toc426287521"/>
-      <w:r>
-        <w:t>接口说明</w:t>
-      </w:r>
-      <w:bookmarkEnd w:id="758"/>
-      <w:bookmarkEnd w:id="759"/>
-      <w:bookmarkEnd w:id="760"/>
-      <w:bookmarkEnd w:id="761"/>
-      <w:bookmarkEnd w:id="762"/>
-      <w:bookmarkEnd w:id="763"/>
-      <w:bookmarkEnd w:id="764"/>
-      <w:bookmarkEnd w:id="765"/>
-      <w:bookmarkEnd w:id="766"/>
-    </w:p>
-    <w:tbl>
-      <w:tblPr>
-        <w:tblW w:w="10575" w:type="dxa"/>
-        <w:tblInd w:w="-695" w:type="dxa"/>
-        <w:tblBorders>
-          <w:top w:val="single" w:sz="4" w:space="0" w:color="auto"/>
-          <w:left w:val="single" w:sz="4" w:space="0" w:color="auto"/>
-          <w:bottom w:val="single" w:sz="4" w:space="0" w:color="auto"/>
-          <w:right w:val="single" w:sz="4" w:space="0" w:color="auto"/>
-          <w:insideH w:val="single" w:sz="4" w:space="0" w:color="auto"/>
-          <w:insideV w:val="single" w:sz="4" w:space="0" w:color="auto"/>
-        </w:tblBorders>
-        <w:tblLayout w:type="fixed"/>
-        <w:tblLook w:val="0000" w:firstRow="0" w:lastRow="0" w:firstColumn="0" w:lastColumn="0" w:noHBand="0" w:noVBand="0"/>
-      </w:tblPr>
-      <w:tblGrid>
-        <w:gridCol w:w="1137"/>
-        <w:gridCol w:w="1891"/>
-        <w:gridCol w:w="2878"/>
-        <w:gridCol w:w="2268"/>
-        <w:gridCol w:w="2401"/>
-      </w:tblGrid>
-      <w:tr>
-        <w:tc>
-          <w:tcPr>
-            <w:tcW w:w="1137" w:type="dxa"/>
-            <w:vAlign w:val="center"/>
-          </w:tcPr>
-          <w:p>
-            <w:pPr>
-              <w:jc w:val="center"/>
-            </w:pPr>
-            <w:r>
-              <w:rPr>
-                <w:b/>
-                <w:bCs/>
-              </w:rPr>
-              <w:t>请求方式</w:t>
-            </w:r>
-          </w:p>
-        </w:tc>
-        <w:tc>
-          <w:tcPr>
-            <w:tcW w:w="1891" w:type="dxa"/>
-            <w:vAlign w:val="center"/>
-          </w:tcPr>
-          <w:p>
-            <w:pPr>
-              <w:jc w:val="center"/>
-            </w:pPr>
-            <w:r>
-              <w:rPr>
-                <w:b/>
-                <w:bCs/>
-              </w:rPr>
-              <w:t>参数名称</w:t>
-            </w:r>
-          </w:p>
-        </w:tc>
-        <w:tc>
-          <w:tcPr>
-            <w:tcW w:w="2878" w:type="dxa"/>
-            <w:vAlign w:val="center"/>
-          </w:tcPr>
-          <w:p>
-            <w:pPr>
-              <w:jc w:val="center"/>
-              <w:rPr>
-                <w:b/>
-                <w:bCs/>
-              </w:rPr>
-            </w:pPr>
-            <w:r>
-              <w:rPr>
-                <w:b/>
-                <w:bCs/>
-              </w:rPr>
-              <w:t>参数说明</w:t>
-            </w:r>
-          </w:p>
-        </w:tc>
-        <w:tc>
-          <w:tcPr>
-            <w:tcW w:w="2268" w:type="dxa"/>
-            <w:vAlign w:val="center"/>
-          </w:tcPr>
-          <w:p>
-            <w:pPr>
-              <w:jc w:val="center"/>
-            </w:pPr>
-            <w:r>
-              <w:rPr>
-                <w:b/>
-                <w:bCs/>
-              </w:rPr>
-              <w:t>参数示例</w:t>
-            </w:r>
-          </w:p>
-        </w:tc>
-        <w:tc>
-          <w:tcPr>
-            <w:tcW w:w="2401" w:type="dxa"/>
-            <w:vAlign w:val="center"/>
-          </w:tcPr>
-          <w:p>
-            <w:pPr>
-              <w:jc w:val="center"/>
-            </w:pPr>
-            <w:r>
-              <w:rPr>
-                <w:b/>
-                <w:bCs/>
-              </w:rPr>
-              <w:t>URL</w:t>
-            </w:r>
-          </w:p>
-        </w:tc>
-      </w:tr>
-      <w:tr>
-        <w:tc>
-          <w:tcPr>
-            <w:tcW w:w="1137" w:type="dxa"/>
-            <w:vMerge w:val="restart"/>
-            <w:vAlign w:val="center"/>
-          </w:tcPr>
-          <w:p>
-            <w:pPr>
-              <w:jc w:val="center"/>
-            </w:pPr>
-            <w:r>
-              <w:t>POST</w:t>
-            </w:r>
-          </w:p>
-        </w:tc>
-        <w:tc>
-          <w:tcPr>
-            <w:tcW w:w="1891" w:type="dxa"/>
-            <w:vAlign w:val="center"/>
-          </w:tcPr>
-          <w:p>
-            <w:pPr>
-              <w:jc w:val="center"/>
-            </w:pPr>
-            <w:r>
-              <w:t>pageNumber</w:t>
-            </w:r>
-          </w:p>
-        </w:tc>
-        <w:tc>
-          <w:tcPr>
-            <w:tcW w:w="2878" w:type="dxa"/>
-            <w:vAlign w:val="center"/>
-          </w:tcPr>
-          <w:p>
-            <w:pPr>
-              <w:jc w:val="center"/>
-            </w:pPr>
-            <w:r>
-              <w:t>显示第几页，从</w:t>
-            </w:r>
-            <w:r>
-              <w:t>0</w:t>
-            </w:r>
-            <w:r>
-              <w:t>开始计算</w:t>
-            </w:r>
-          </w:p>
-        </w:tc>
-        <w:tc>
-          <w:tcPr>
-            <w:tcW w:w="2268" w:type="dxa"/>
-            <w:vAlign w:val="center"/>
-          </w:tcPr>
-          <w:p>
-            <w:pPr>
-              <w:jc w:val="center"/>
-            </w:pPr>
-            <w:r>
-              <w:t>0</w:t>
-            </w:r>
-          </w:p>
-        </w:tc>
-        <w:tc>
-          <w:tcPr>
-            <w:tcW w:w="2401" w:type="dxa"/>
-            <w:vMerge w:val="restart"/>
-            <w:vAlign w:val="center"/>
-          </w:tcPr>
-          <w:p>
-            <w:pPr>
-              <w:jc w:val="center"/>
-            </w:pPr>
-            <w:r>
-              <w:t>/api/sh/search</w:t>
-            </w:r>
-          </w:p>
-        </w:tc>
-      </w:tr>
-      <w:tr>
-        <w:tc>
-          <w:tcPr>
-            <w:tcW w:w="1137" w:type="dxa"/>
-            <w:vMerge/>
-          </w:tcPr>
-          <w:p>
-            <w:pPr>
-              <w:jc w:val="center"/>
-            </w:pPr>
-          </w:p>
-        </w:tc>
-        <w:tc>
-          <w:tcPr>
-            <w:tcW w:w="1891" w:type="dxa"/>
-            <w:vAlign w:val="center"/>
-          </w:tcPr>
-          <w:p>
-            <w:pPr>
-              <w:jc w:val="center"/>
-            </w:pPr>
-            <w:r>
-              <w:t>pageSize</w:t>
-            </w:r>
-          </w:p>
-        </w:tc>
-        <w:tc>
-          <w:tcPr>
-            <w:tcW w:w="2878" w:type="dxa"/>
-            <w:vAlign w:val="center"/>
-          </w:tcPr>
-          <w:p>
-            <w:pPr>
-              <w:jc w:val="center"/>
-            </w:pPr>
-            <w:r>
-              <w:t>每一页显示多少记录</w:t>
-            </w:r>
-          </w:p>
-        </w:tc>
-        <w:tc>
-          <w:tcPr>
-            <w:tcW w:w="2268" w:type="dxa"/>
-            <w:vAlign w:val="center"/>
-          </w:tcPr>
-          <w:p>
-            <w:pPr>
-              <w:jc w:val="center"/>
-            </w:pPr>
-            <w:r>
-              <w:t>10</w:t>
-            </w:r>
-          </w:p>
-        </w:tc>
-        <w:tc>
-          <w:tcPr>
-            <w:tcW w:w="2401" w:type="dxa"/>
-            <w:vMerge/>
-          </w:tcPr>
-          <w:p>
-            <w:pPr>
-              <w:jc w:val="center"/>
-            </w:pPr>
-          </w:p>
-        </w:tc>
-      </w:tr>
-      <w:tr>
-        <w:tc>
-          <w:tcPr>
-            <w:tcW w:w="1137" w:type="dxa"/>
-            <w:vMerge/>
-          </w:tcPr>
-          <w:p>
-            <w:pPr>
-              <w:jc w:val="center"/>
-            </w:pPr>
-          </w:p>
-        </w:tc>
-        <w:tc>
-          <w:tcPr>
-            <w:tcW w:w="4769" w:type="dxa"/>
-            <w:gridSpan w:val="2"/>
-            <w:vAlign w:val="center"/>
-          </w:tcPr>
-          <w:p>
-            <w:pPr>
-              <w:jc w:val="center"/>
-            </w:pPr>
-            <w:r>
-              <w:rPr>
-                <w:rFonts w:hint="eastAsia"/>
-              </w:rPr>
-              <w:t>second_hand_post</w:t>
-            </w:r>
-            <w:r>
-              <w:rPr>
-                <w:rFonts w:hint="eastAsia"/>
-              </w:rPr>
-              <w:t>表的字段名</w:t>
-            </w:r>
-          </w:p>
-        </w:tc>
-        <w:tc>
-          <w:tcPr>
-            <w:tcW w:w="2268" w:type="dxa"/>
-            <w:vAlign w:val="center"/>
-          </w:tcPr>
-          <w:p>
-            <w:pPr>
-              <w:jc w:val="center"/>
-            </w:pPr>
-            <w:r>
-              <w:t>title=</w:t>
-            </w:r>
-            <w:r>
-              <w:rPr>
-                <w:rFonts w:hint="eastAsia"/>
-              </w:rPr>
-              <w:t>电脑</w:t>
-            </w:r>
-            <w:r>
-              <w:t>&amp;content=</w:t>
-            </w:r>
-            <w:r>
-              <w:rPr>
-                <w:rFonts w:hint="eastAsia"/>
-              </w:rPr>
-              <w:t>电脑</w:t>
-            </w:r>
-          </w:p>
-        </w:tc>
-        <w:tc>
-          <w:tcPr>
-            <w:tcW w:w="2401" w:type="dxa"/>
-            <w:vMerge/>
-          </w:tcPr>
-          <w:p>
-            <w:pPr>
-              <w:jc w:val="center"/>
-            </w:pPr>
-          </w:p>
-        </w:tc>
-      </w:tr>
-    </w:tbl>
-    <w:p>
-      <w:pPr>
-        <w:pStyle w:val="2"/>
-        <w:ind w:firstLineChars="0" w:firstLine="0"/>
-        <w:rPr>
-          <w:kern w:val="0"/>
-        </w:rPr>
-      </w:pPr>
-    </w:p>
-    <w:p>
-      <w:pPr>
-        <w:pStyle w:val="Heading2"/>
-      </w:pPr>
-      <w:bookmarkStart w:id="767" w:name="_Toc425864894"/>
-      <w:bookmarkStart w:id="768" w:name="_Toc425886465"/>
-      <w:bookmarkStart w:id="769" w:name="_Toc425887430"/>
-      <w:bookmarkStart w:id="770" w:name="_Toc425929559"/>
-      <w:bookmarkStart w:id="771" w:name="_Toc425947860"/>
-      <w:bookmarkStart w:id="772" w:name="_Toc425949371"/>
-      <w:bookmarkStart w:id="773" w:name="_Toc425971478"/>
-      <w:bookmarkStart w:id="774" w:name="_Toc426202124"/>
-      <w:bookmarkStart w:id="775" w:name="_Toc426287522"/>
+      <w:bookmarkStart w:id="768" w:name="_Toc425864894"/>
+      <w:bookmarkStart w:id="769" w:name="_Toc425886465"/>
+      <w:bookmarkStart w:id="770" w:name="_Toc425887430"/>
+      <w:bookmarkStart w:id="771" w:name="_Toc425929559"/>
+      <w:bookmarkStart w:id="772" w:name="_Toc425947860"/>
+      <w:bookmarkStart w:id="773" w:name="_Toc425949371"/>
+      <w:bookmarkStart w:id="774" w:name="_Toc425971478"/>
+      <w:bookmarkStart w:id="775" w:name="_Toc426202124"/>
+      <w:bookmarkStart w:id="776" w:name="_Toc426287522"/>
       <w:r>
         <w:lastRenderedPageBreak/>
         <w:t>查询单个二手分类</w:t>
       </w:r>
-      <w:bookmarkEnd w:id="767"/>
       <w:bookmarkEnd w:id="768"/>
       <w:bookmarkEnd w:id="769"/>
       <w:bookmarkEnd w:id="770"/>
@@ -36108,24 +36386,24 @@
       <w:bookmarkEnd w:id="773"/>
       <w:bookmarkEnd w:id="774"/>
       <w:bookmarkEnd w:id="775"/>
+      <w:bookmarkEnd w:id="776"/>
     </w:p>
     <w:p>
       <w:pPr>
         <w:pStyle w:val="Heading3"/>
       </w:pPr>
-      <w:bookmarkStart w:id="776" w:name="_Toc425864895"/>
-      <w:bookmarkStart w:id="777" w:name="_Toc425886466"/>
-      <w:bookmarkStart w:id="778" w:name="_Toc425887431"/>
-      <w:bookmarkStart w:id="779" w:name="_Toc425929560"/>
-      <w:bookmarkStart w:id="780" w:name="_Toc425947861"/>
-      <w:bookmarkStart w:id="781" w:name="_Toc425949372"/>
-      <w:bookmarkStart w:id="782" w:name="_Toc425971479"/>
-      <w:bookmarkStart w:id="783" w:name="_Toc426202125"/>
-      <w:bookmarkStart w:id="784" w:name="_Toc426287523"/>
+      <w:bookmarkStart w:id="777" w:name="_Toc425864895"/>
+      <w:bookmarkStart w:id="778" w:name="_Toc425886466"/>
+      <w:bookmarkStart w:id="779" w:name="_Toc425887431"/>
+      <w:bookmarkStart w:id="780" w:name="_Toc425929560"/>
+      <w:bookmarkStart w:id="781" w:name="_Toc425947861"/>
+      <w:bookmarkStart w:id="782" w:name="_Toc425949372"/>
+      <w:bookmarkStart w:id="783" w:name="_Toc425971479"/>
+      <w:bookmarkStart w:id="784" w:name="_Toc426202125"/>
+      <w:bookmarkStart w:id="785" w:name="_Toc426287523"/>
       <w:r>
         <w:t>功能说明</w:t>
       </w:r>
-      <w:bookmarkEnd w:id="776"/>
       <w:bookmarkEnd w:id="777"/>
       <w:bookmarkEnd w:id="778"/>
       <w:bookmarkEnd w:id="779"/>
@@ -36134,20 +36412,21 @@
       <w:bookmarkEnd w:id="782"/>
       <w:bookmarkEnd w:id="783"/>
       <w:bookmarkEnd w:id="784"/>
+      <w:bookmarkEnd w:id="785"/>
     </w:p>
     <w:p>
       <w:pPr>
         <w:pStyle w:val="Heading3"/>
       </w:pPr>
-      <w:bookmarkStart w:id="785" w:name="_Toc425864896"/>
-      <w:bookmarkStart w:id="786" w:name="_Toc425886467"/>
-      <w:bookmarkStart w:id="787" w:name="_Toc425887432"/>
-      <w:bookmarkStart w:id="788" w:name="_Toc425929561"/>
-      <w:bookmarkStart w:id="789" w:name="_Toc425947862"/>
-      <w:bookmarkStart w:id="790" w:name="_Toc425949373"/>
-      <w:bookmarkStart w:id="791" w:name="_Toc425971480"/>
-      <w:bookmarkStart w:id="792" w:name="_Toc426202126"/>
-      <w:bookmarkStart w:id="793" w:name="_Toc426287524"/>
+      <w:bookmarkStart w:id="786" w:name="_Toc425864896"/>
+      <w:bookmarkStart w:id="787" w:name="_Toc425886467"/>
+      <w:bookmarkStart w:id="788" w:name="_Toc425887432"/>
+      <w:bookmarkStart w:id="789" w:name="_Toc425929561"/>
+      <w:bookmarkStart w:id="790" w:name="_Toc425947862"/>
+      <w:bookmarkStart w:id="791" w:name="_Toc425949373"/>
+      <w:bookmarkStart w:id="792" w:name="_Toc425971480"/>
+      <w:bookmarkStart w:id="793" w:name="_Toc426202126"/>
+      <w:bookmarkStart w:id="794" w:name="_Toc426287524"/>
       <w:r>
         <w:rPr>
           <w:rFonts w:hint="eastAsia"/>
@@ -36157,7 +36436,6 @@
       <w:r>
         <w:t>说明</w:t>
       </w:r>
-      <w:bookmarkEnd w:id="785"/>
       <w:bookmarkEnd w:id="786"/>
       <w:bookmarkEnd w:id="787"/>
       <w:bookmarkEnd w:id="788"/>
@@ -36166,6 +36444,7 @@
       <w:bookmarkEnd w:id="791"/>
       <w:bookmarkEnd w:id="792"/>
       <w:bookmarkEnd w:id="793"/>
+      <w:bookmarkEnd w:id="794"/>
     </w:p>
     <w:tbl>
       <w:tblPr>
@@ -36400,19 +36679,18 @@
       <w:pPr>
         <w:pStyle w:val="Heading2"/>
       </w:pPr>
-      <w:bookmarkStart w:id="794" w:name="_Toc425864897"/>
-      <w:bookmarkStart w:id="795" w:name="_Toc425886468"/>
-      <w:bookmarkStart w:id="796" w:name="_Toc425887433"/>
-      <w:bookmarkStart w:id="797" w:name="_Toc425929562"/>
-      <w:bookmarkStart w:id="798" w:name="_Toc425947863"/>
-      <w:bookmarkStart w:id="799" w:name="_Toc425949374"/>
-      <w:bookmarkStart w:id="800" w:name="_Toc425971481"/>
-      <w:bookmarkStart w:id="801" w:name="_Toc426202127"/>
-      <w:bookmarkStart w:id="802" w:name="_Toc426287525"/>
+      <w:bookmarkStart w:id="795" w:name="_Toc425864897"/>
+      <w:bookmarkStart w:id="796" w:name="_Toc425886468"/>
+      <w:bookmarkStart w:id="797" w:name="_Toc425887433"/>
+      <w:bookmarkStart w:id="798" w:name="_Toc425929562"/>
+      <w:bookmarkStart w:id="799" w:name="_Toc425947863"/>
+      <w:bookmarkStart w:id="800" w:name="_Toc425949374"/>
+      <w:bookmarkStart w:id="801" w:name="_Toc425971481"/>
+      <w:bookmarkStart w:id="802" w:name="_Toc426202127"/>
+      <w:bookmarkStart w:id="803" w:name="_Toc426287525"/>
       <w:r>
         <w:t>查询全部二手分类</w:t>
       </w:r>
-      <w:bookmarkEnd w:id="794"/>
       <w:bookmarkEnd w:id="795"/>
       <w:bookmarkEnd w:id="796"/>
       <w:bookmarkEnd w:id="797"/>
@@ -36421,24 +36699,24 @@
       <w:bookmarkEnd w:id="800"/>
       <w:bookmarkEnd w:id="801"/>
       <w:bookmarkEnd w:id="802"/>
+      <w:bookmarkEnd w:id="803"/>
     </w:p>
     <w:p>
       <w:pPr>
         <w:pStyle w:val="Heading3"/>
       </w:pPr>
-      <w:bookmarkStart w:id="803" w:name="_Toc425864898"/>
-      <w:bookmarkStart w:id="804" w:name="_Toc425886469"/>
-      <w:bookmarkStart w:id="805" w:name="_Toc425887434"/>
-      <w:bookmarkStart w:id="806" w:name="_Toc425929563"/>
-      <w:bookmarkStart w:id="807" w:name="_Toc425947864"/>
-      <w:bookmarkStart w:id="808" w:name="_Toc425949375"/>
-      <w:bookmarkStart w:id="809" w:name="_Toc425971482"/>
-      <w:bookmarkStart w:id="810" w:name="_Toc426202128"/>
-      <w:bookmarkStart w:id="811" w:name="_Toc426287526"/>
+      <w:bookmarkStart w:id="804" w:name="_Toc425864898"/>
+      <w:bookmarkStart w:id="805" w:name="_Toc425886469"/>
+      <w:bookmarkStart w:id="806" w:name="_Toc425887434"/>
+      <w:bookmarkStart w:id="807" w:name="_Toc425929563"/>
+      <w:bookmarkStart w:id="808" w:name="_Toc425947864"/>
+      <w:bookmarkStart w:id="809" w:name="_Toc425949375"/>
+      <w:bookmarkStart w:id="810" w:name="_Toc425971482"/>
+      <w:bookmarkStart w:id="811" w:name="_Toc426202128"/>
+      <w:bookmarkStart w:id="812" w:name="_Toc426287526"/>
       <w:r>
         <w:t>功能说明</w:t>
       </w:r>
-      <w:bookmarkEnd w:id="803"/>
       <w:bookmarkEnd w:id="804"/>
       <w:bookmarkEnd w:id="805"/>
       <w:bookmarkEnd w:id="806"/>
@@ -36447,24 +36725,24 @@
       <w:bookmarkEnd w:id="809"/>
       <w:bookmarkEnd w:id="810"/>
       <w:bookmarkEnd w:id="811"/>
+      <w:bookmarkEnd w:id="812"/>
     </w:p>
     <w:p>
       <w:pPr>
         <w:pStyle w:val="Heading3"/>
       </w:pPr>
-      <w:bookmarkStart w:id="812" w:name="_Toc425864899"/>
-      <w:bookmarkStart w:id="813" w:name="_Toc425886470"/>
-      <w:bookmarkStart w:id="814" w:name="_Toc425887435"/>
-      <w:bookmarkStart w:id="815" w:name="_Toc425929564"/>
-      <w:bookmarkStart w:id="816" w:name="_Toc425947865"/>
-      <w:bookmarkStart w:id="817" w:name="_Toc425949376"/>
-      <w:bookmarkStart w:id="818" w:name="_Toc425971483"/>
-      <w:bookmarkStart w:id="819" w:name="_Toc426202129"/>
-      <w:bookmarkStart w:id="820" w:name="_Toc426287527"/>
+      <w:bookmarkStart w:id="813" w:name="_Toc425864899"/>
+      <w:bookmarkStart w:id="814" w:name="_Toc425886470"/>
+      <w:bookmarkStart w:id="815" w:name="_Toc425887435"/>
+      <w:bookmarkStart w:id="816" w:name="_Toc425929564"/>
+      <w:bookmarkStart w:id="817" w:name="_Toc425947865"/>
+      <w:bookmarkStart w:id="818" w:name="_Toc425949376"/>
+      <w:bookmarkStart w:id="819" w:name="_Toc425971483"/>
+      <w:bookmarkStart w:id="820" w:name="_Toc426202129"/>
+      <w:bookmarkStart w:id="821" w:name="_Toc426287527"/>
       <w:r>
         <w:t>接口说明</w:t>
       </w:r>
-      <w:bookmarkEnd w:id="812"/>
       <w:bookmarkEnd w:id="813"/>
       <w:bookmarkEnd w:id="814"/>
       <w:bookmarkEnd w:id="815"/>
@@ -36473,6 +36751,7 @@
       <w:bookmarkEnd w:id="818"/>
       <w:bookmarkEnd w:id="819"/>
       <w:bookmarkEnd w:id="820"/>
+      <w:bookmarkEnd w:id="821"/>
     </w:p>
     <w:tbl>
       <w:tblPr>
@@ -36681,19 +36960,18 @@
       <w:pPr>
         <w:pStyle w:val="Heading2"/>
       </w:pPr>
-      <w:bookmarkStart w:id="821" w:name="_Toc425864900"/>
-      <w:bookmarkStart w:id="822" w:name="_Toc425886471"/>
-      <w:bookmarkStart w:id="823" w:name="_Toc425887436"/>
-      <w:bookmarkStart w:id="824" w:name="_Toc425929565"/>
-      <w:bookmarkStart w:id="825" w:name="_Toc425947866"/>
-      <w:bookmarkStart w:id="826" w:name="_Toc425949377"/>
-      <w:bookmarkStart w:id="827" w:name="_Toc425971484"/>
-      <w:bookmarkStart w:id="828" w:name="_Toc426202130"/>
-      <w:bookmarkStart w:id="829" w:name="_Toc426287528"/>
+      <w:bookmarkStart w:id="822" w:name="_Toc425864900"/>
+      <w:bookmarkStart w:id="823" w:name="_Toc425886471"/>
+      <w:bookmarkStart w:id="824" w:name="_Toc425887436"/>
+      <w:bookmarkStart w:id="825" w:name="_Toc425929565"/>
+      <w:bookmarkStart w:id="826" w:name="_Toc425947866"/>
+      <w:bookmarkStart w:id="827" w:name="_Toc425949377"/>
+      <w:bookmarkStart w:id="828" w:name="_Toc425971484"/>
+      <w:bookmarkStart w:id="829" w:name="_Toc426202130"/>
+      <w:bookmarkStart w:id="830" w:name="_Toc426287528"/>
       <w:r>
         <w:t>发布二手</w:t>
       </w:r>
-      <w:bookmarkEnd w:id="821"/>
       <w:bookmarkEnd w:id="822"/>
       <w:bookmarkEnd w:id="823"/>
       <w:bookmarkEnd w:id="824"/>
@@ -36702,24 +36980,24 @@
       <w:bookmarkEnd w:id="827"/>
       <w:bookmarkEnd w:id="828"/>
       <w:bookmarkEnd w:id="829"/>
+      <w:bookmarkEnd w:id="830"/>
     </w:p>
     <w:p>
       <w:pPr>
         <w:pStyle w:val="Heading3"/>
       </w:pPr>
-      <w:bookmarkStart w:id="830" w:name="_Toc425864901"/>
-      <w:bookmarkStart w:id="831" w:name="_Toc425886472"/>
-      <w:bookmarkStart w:id="832" w:name="_Toc425887437"/>
-      <w:bookmarkStart w:id="833" w:name="_Toc425929566"/>
-      <w:bookmarkStart w:id="834" w:name="_Toc425947867"/>
-      <w:bookmarkStart w:id="835" w:name="_Toc425949378"/>
-      <w:bookmarkStart w:id="836" w:name="_Toc425971485"/>
-      <w:bookmarkStart w:id="837" w:name="_Toc426202131"/>
-      <w:bookmarkStart w:id="838" w:name="_Toc426287529"/>
+      <w:bookmarkStart w:id="831" w:name="_Toc425864901"/>
+      <w:bookmarkStart w:id="832" w:name="_Toc425886472"/>
+      <w:bookmarkStart w:id="833" w:name="_Toc425887437"/>
+      <w:bookmarkStart w:id="834" w:name="_Toc425929566"/>
+      <w:bookmarkStart w:id="835" w:name="_Toc425947867"/>
+      <w:bookmarkStart w:id="836" w:name="_Toc425949378"/>
+      <w:bookmarkStart w:id="837" w:name="_Toc425971485"/>
+      <w:bookmarkStart w:id="838" w:name="_Toc426202131"/>
+      <w:bookmarkStart w:id="839" w:name="_Toc426287529"/>
       <w:r>
         <w:t>功能说明</w:t>
       </w:r>
-      <w:bookmarkEnd w:id="830"/>
       <w:bookmarkEnd w:id="831"/>
       <w:bookmarkEnd w:id="832"/>
       <w:bookmarkEnd w:id="833"/>
@@ -36728,24 +37006,24 @@
       <w:bookmarkEnd w:id="836"/>
       <w:bookmarkEnd w:id="837"/>
       <w:bookmarkEnd w:id="838"/>
+      <w:bookmarkEnd w:id="839"/>
     </w:p>
     <w:p>
       <w:pPr>
         <w:pStyle w:val="Heading3"/>
       </w:pPr>
-      <w:bookmarkStart w:id="839" w:name="_Toc425864902"/>
-      <w:bookmarkStart w:id="840" w:name="_Toc425886473"/>
-      <w:bookmarkStart w:id="841" w:name="_Toc425887438"/>
-      <w:bookmarkStart w:id="842" w:name="_Toc425929567"/>
-      <w:bookmarkStart w:id="843" w:name="_Toc425947868"/>
-      <w:bookmarkStart w:id="844" w:name="_Toc425949379"/>
-      <w:bookmarkStart w:id="845" w:name="_Toc425971486"/>
-      <w:bookmarkStart w:id="846" w:name="_Toc426202132"/>
-      <w:bookmarkStart w:id="847" w:name="_Toc426287530"/>
+      <w:bookmarkStart w:id="840" w:name="_Toc425864902"/>
+      <w:bookmarkStart w:id="841" w:name="_Toc425886473"/>
+      <w:bookmarkStart w:id="842" w:name="_Toc425887438"/>
+      <w:bookmarkStart w:id="843" w:name="_Toc425929567"/>
+      <w:bookmarkStart w:id="844" w:name="_Toc425947868"/>
+      <w:bookmarkStart w:id="845" w:name="_Toc425949379"/>
+      <w:bookmarkStart w:id="846" w:name="_Toc425971486"/>
+      <w:bookmarkStart w:id="847" w:name="_Toc426202132"/>
+      <w:bookmarkStart w:id="848" w:name="_Toc426287530"/>
       <w:r>
         <w:t>接口说明</w:t>
       </w:r>
-      <w:bookmarkEnd w:id="839"/>
       <w:bookmarkEnd w:id="840"/>
       <w:bookmarkEnd w:id="841"/>
       <w:bookmarkEnd w:id="842"/>
@@ -36754,6 +37032,7 @@
       <w:bookmarkEnd w:id="845"/>
       <w:bookmarkEnd w:id="846"/>
       <w:bookmarkEnd w:id="847"/>
+      <w:bookmarkEnd w:id="848"/>
     </w:p>
     <w:tbl>
       <w:tblPr>
@@ -36931,20 +37210,19 @@
       <w:pPr>
         <w:pStyle w:val="Heading2"/>
       </w:pPr>
-      <w:bookmarkStart w:id="848" w:name="_Toc425864903"/>
-      <w:bookmarkStart w:id="849" w:name="_Toc425886474"/>
-      <w:bookmarkStart w:id="850" w:name="_Toc425887439"/>
-      <w:bookmarkStart w:id="851" w:name="_Toc425929568"/>
-      <w:bookmarkStart w:id="852" w:name="_Toc425947869"/>
-      <w:bookmarkStart w:id="853" w:name="_Toc425949380"/>
-      <w:bookmarkStart w:id="854" w:name="_Toc425971487"/>
-      <w:bookmarkStart w:id="855" w:name="_Toc426202133"/>
-      <w:bookmarkStart w:id="856" w:name="_Toc426287531"/>
+      <w:bookmarkStart w:id="849" w:name="_Toc425864903"/>
+      <w:bookmarkStart w:id="850" w:name="_Toc425886474"/>
+      <w:bookmarkStart w:id="851" w:name="_Toc425887439"/>
+      <w:bookmarkStart w:id="852" w:name="_Toc425929568"/>
+      <w:bookmarkStart w:id="853" w:name="_Toc425947869"/>
+      <w:bookmarkStart w:id="854" w:name="_Toc425949380"/>
+      <w:bookmarkStart w:id="855" w:name="_Toc425971487"/>
+      <w:bookmarkStart w:id="856" w:name="_Toc426202133"/>
+      <w:bookmarkStart w:id="857" w:name="_Toc426287531"/>
       <w:r>
         <w:lastRenderedPageBreak/>
         <w:t>修改二手信息</w:t>
       </w:r>
-      <w:bookmarkEnd w:id="848"/>
       <w:bookmarkEnd w:id="849"/>
       <w:bookmarkEnd w:id="850"/>
       <w:bookmarkEnd w:id="851"/>
@@ -36953,24 +37231,24 @@
       <w:bookmarkEnd w:id="854"/>
       <w:bookmarkEnd w:id="855"/>
       <w:bookmarkEnd w:id="856"/>
+      <w:bookmarkEnd w:id="857"/>
     </w:p>
     <w:p>
       <w:pPr>
         <w:pStyle w:val="Heading3"/>
       </w:pPr>
-      <w:bookmarkStart w:id="857" w:name="_Toc425864904"/>
-      <w:bookmarkStart w:id="858" w:name="_Toc425886475"/>
-      <w:bookmarkStart w:id="859" w:name="_Toc425887440"/>
-      <w:bookmarkStart w:id="860" w:name="_Toc425929569"/>
-      <w:bookmarkStart w:id="861" w:name="_Toc425947870"/>
-      <w:bookmarkStart w:id="862" w:name="_Toc425949381"/>
-      <w:bookmarkStart w:id="863" w:name="_Toc425971488"/>
-      <w:bookmarkStart w:id="864" w:name="_Toc426202134"/>
-      <w:bookmarkStart w:id="865" w:name="_Toc426287532"/>
+      <w:bookmarkStart w:id="858" w:name="_Toc425864904"/>
+      <w:bookmarkStart w:id="859" w:name="_Toc425886475"/>
+      <w:bookmarkStart w:id="860" w:name="_Toc425887440"/>
+      <w:bookmarkStart w:id="861" w:name="_Toc425929569"/>
+      <w:bookmarkStart w:id="862" w:name="_Toc425947870"/>
+      <w:bookmarkStart w:id="863" w:name="_Toc425949381"/>
+      <w:bookmarkStart w:id="864" w:name="_Toc425971488"/>
+      <w:bookmarkStart w:id="865" w:name="_Toc426202134"/>
+      <w:bookmarkStart w:id="866" w:name="_Toc426287532"/>
       <w:r>
         <w:t>功能说明</w:t>
       </w:r>
-      <w:bookmarkEnd w:id="857"/>
       <w:bookmarkEnd w:id="858"/>
       <w:bookmarkEnd w:id="859"/>
       <w:bookmarkEnd w:id="860"/>
@@ -36979,24 +37257,24 @@
       <w:bookmarkEnd w:id="863"/>
       <w:bookmarkEnd w:id="864"/>
       <w:bookmarkEnd w:id="865"/>
+      <w:bookmarkEnd w:id="866"/>
     </w:p>
     <w:p>
       <w:pPr>
         <w:pStyle w:val="Heading3"/>
       </w:pPr>
-      <w:bookmarkStart w:id="866" w:name="_Toc425864905"/>
-      <w:bookmarkStart w:id="867" w:name="_Toc425886476"/>
-      <w:bookmarkStart w:id="868" w:name="_Toc425887441"/>
-      <w:bookmarkStart w:id="869" w:name="_Toc425929570"/>
-      <w:bookmarkStart w:id="870" w:name="_Toc425947871"/>
-      <w:bookmarkStart w:id="871" w:name="_Toc425949382"/>
-      <w:bookmarkStart w:id="872" w:name="_Toc425971489"/>
-      <w:bookmarkStart w:id="873" w:name="_Toc426202135"/>
-      <w:bookmarkStart w:id="874" w:name="_Toc426287533"/>
+      <w:bookmarkStart w:id="867" w:name="_Toc425864905"/>
+      <w:bookmarkStart w:id="868" w:name="_Toc425886476"/>
+      <w:bookmarkStart w:id="869" w:name="_Toc425887441"/>
+      <w:bookmarkStart w:id="870" w:name="_Toc425929570"/>
+      <w:bookmarkStart w:id="871" w:name="_Toc425947871"/>
+      <w:bookmarkStart w:id="872" w:name="_Toc425949382"/>
+      <w:bookmarkStart w:id="873" w:name="_Toc425971489"/>
+      <w:bookmarkStart w:id="874" w:name="_Toc426202135"/>
+      <w:bookmarkStart w:id="875" w:name="_Toc426287533"/>
       <w:r>
         <w:t>接口说明</w:t>
       </w:r>
-      <w:bookmarkEnd w:id="866"/>
       <w:bookmarkEnd w:id="867"/>
       <w:bookmarkEnd w:id="868"/>
       <w:bookmarkEnd w:id="869"/>
@@ -37005,6 +37283,7 @@
       <w:bookmarkEnd w:id="872"/>
       <w:bookmarkEnd w:id="873"/>
       <w:bookmarkEnd w:id="874"/>
+      <w:bookmarkEnd w:id="875"/>
     </w:p>
     <w:tbl>
       <w:tblPr>
@@ -37277,22 +37556,21 @@
       <w:pPr>
         <w:pStyle w:val="Heading2"/>
       </w:pPr>
-      <w:bookmarkStart w:id="875" w:name="_Toc425864906"/>
-      <w:bookmarkStart w:id="876" w:name="_Toc425886477"/>
-      <w:bookmarkStart w:id="877" w:name="_Toc425887442"/>
-      <w:bookmarkStart w:id="878" w:name="_Toc425929571"/>
-      <w:bookmarkStart w:id="879" w:name="_Toc425947872"/>
-      <w:bookmarkStart w:id="880" w:name="_Toc425949383"/>
-      <w:bookmarkStart w:id="881" w:name="_Toc425971490"/>
-      <w:bookmarkStart w:id="882" w:name="_Toc426202136"/>
-      <w:bookmarkStart w:id="883" w:name="_Toc426287534"/>
+      <w:bookmarkStart w:id="876" w:name="_Toc425864906"/>
+      <w:bookmarkStart w:id="877" w:name="_Toc425886477"/>
+      <w:bookmarkStart w:id="878" w:name="_Toc425887442"/>
+      <w:bookmarkStart w:id="879" w:name="_Toc425929571"/>
+      <w:bookmarkStart w:id="880" w:name="_Toc425947872"/>
+      <w:bookmarkStart w:id="881" w:name="_Toc425949383"/>
+      <w:bookmarkStart w:id="882" w:name="_Toc425971490"/>
+      <w:bookmarkStart w:id="883" w:name="_Toc426202136"/>
+      <w:bookmarkStart w:id="884" w:name="_Toc426287534"/>
       <w:r>
         <w:t>删除</w:t>
       </w:r>
       <w:r>
         <w:t>兼职</w:t>
       </w:r>
-      <w:bookmarkEnd w:id="875"/>
       <w:bookmarkEnd w:id="876"/>
       <w:bookmarkEnd w:id="877"/>
       <w:bookmarkEnd w:id="878"/>
@@ -37301,24 +37579,24 @@
       <w:bookmarkEnd w:id="881"/>
       <w:bookmarkEnd w:id="882"/>
       <w:bookmarkEnd w:id="883"/>
+      <w:bookmarkEnd w:id="884"/>
     </w:p>
     <w:p>
       <w:pPr>
         <w:pStyle w:val="Heading3"/>
       </w:pPr>
-      <w:bookmarkStart w:id="884" w:name="_Toc425864907"/>
-      <w:bookmarkStart w:id="885" w:name="_Toc425886478"/>
-      <w:bookmarkStart w:id="886" w:name="_Toc425887443"/>
-      <w:bookmarkStart w:id="887" w:name="_Toc425929572"/>
-      <w:bookmarkStart w:id="888" w:name="_Toc425947873"/>
-      <w:bookmarkStart w:id="889" w:name="_Toc425949384"/>
-      <w:bookmarkStart w:id="890" w:name="_Toc425971491"/>
-      <w:bookmarkStart w:id="891" w:name="_Toc426202137"/>
-      <w:bookmarkStart w:id="892" w:name="_Toc426287535"/>
+      <w:bookmarkStart w:id="885" w:name="_Toc425864907"/>
+      <w:bookmarkStart w:id="886" w:name="_Toc425886478"/>
+      <w:bookmarkStart w:id="887" w:name="_Toc425887443"/>
+      <w:bookmarkStart w:id="888" w:name="_Toc425929572"/>
+      <w:bookmarkStart w:id="889" w:name="_Toc425947873"/>
+      <w:bookmarkStart w:id="890" w:name="_Toc425949384"/>
+      <w:bookmarkStart w:id="891" w:name="_Toc425971491"/>
+      <w:bookmarkStart w:id="892" w:name="_Toc426202137"/>
+      <w:bookmarkStart w:id="893" w:name="_Toc426287535"/>
       <w:r>
         <w:t>功能说明</w:t>
       </w:r>
-      <w:bookmarkEnd w:id="884"/>
       <w:bookmarkEnd w:id="885"/>
       <w:bookmarkEnd w:id="886"/>
       <w:bookmarkEnd w:id="887"/>
@@ -37327,24 +37605,24 @@
       <w:bookmarkEnd w:id="890"/>
       <w:bookmarkEnd w:id="891"/>
       <w:bookmarkEnd w:id="892"/>
+      <w:bookmarkEnd w:id="893"/>
     </w:p>
     <w:p>
       <w:pPr>
         <w:pStyle w:val="Heading3"/>
       </w:pPr>
-      <w:bookmarkStart w:id="893" w:name="_Toc425864908"/>
-      <w:bookmarkStart w:id="894" w:name="_Toc425886479"/>
-      <w:bookmarkStart w:id="895" w:name="_Toc425887444"/>
-      <w:bookmarkStart w:id="896" w:name="_Toc425929573"/>
-      <w:bookmarkStart w:id="897" w:name="_Toc425947874"/>
-      <w:bookmarkStart w:id="898" w:name="_Toc425949385"/>
-      <w:bookmarkStart w:id="899" w:name="_Toc425971492"/>
-      <w:bookmarkStart w:id="900" w:name="_Toc426202138"/>
-      <w:bookmarkStart w:id="901" w:name="_Toc426287536"/>
+      <w:bookmarkStart w:id="894" w:name="_Toc425864908"/>
+      <w:bookmarkStart w:id="895" w:name="_Toc425886479"/>
+      <w:bookmarkStart w:id="896" w:name="_Toc425887444"/>
+      <w:bookmarkStart w:id="897" w:name="_Toc425929573"/>
+      <w:bookmarkStart w:id="898" w:name="_Toc425947874"/>
+      <w:bookmarkStart w:id="899" w:name="_Toc425949385"/>
+      <w:bookmarkStart w:id="900" w:name="_Toc425971492"/>
+      <w:bookmarkStart w:id="901" w:name="_Toc426202138"/>
+      <w:bookmarkStart w:id="902" w:name="_Toc426287536"/>
       <w:r>
         <w:t>接口说明</w:t>
       </w:r>
-      <w:bookmarkEnd w:id="893"/>
       <w:bookmarkEnd w:id="894"/>
       <w:bookmarkEnd w:id="895"/>
       <w:bookmarkEnd w:id="896"/>
@@ -37353,6 +37631,7 @@
       <w:bookmarkEnd w:id="899"/>
       <w:bookmarkEnd w:id="900"/>
       <w:bookmarkEnd w:id="901"/>
+      <w:bookmarkEnd w:id="902"/>
     </w:p>
     <w:tbl>
       <w:tblPr>
@@ -37576,45 +37855,45 @@
       <w:pPr>
         <w:pStyle w:val="Heading1"/>
       </w:pPr>
-      <w:bookmarkStart w:id="902" w:name="_Toc425929574"/>
-      <w:bookmarkStart w:id="903" w:name="_Toc425947875"/>
-      <w:bookmarkStart w:id="904" w:name="_Toc425949386"/>
-      <w:bookmarkStart w:id="905" w:name="_Toc425971493"/>
-      <w:bookmarkStart w:id="906" w:name="_Toc426202139"/>
-      <w:bookmarkStart w:id="907" w:name="_Toc426287537"/>
+      <w:bookmarkStart w:id="903" w:name="_Toc425929574"/>
+      <w:bookmarkStart w:id="904" w:name="_Toc425947875"/>
+      <w:bookmarkStart w:id="905" w:name="_Toc425949386"/>
+      <w:bookmarkStart w:id="906" w:name="_Toc425971493"/>
+      <w:bookmarkStart w:id="907" w:name="_Toc426202139"/>
+      <w:bookmarkStart w:id="908" w:name="_Toc426287537"/>
       <w:r>
         <w:t>简历</w:t>
       </w:r>
-      <w:bookmarkEnd w:id="902"/>
       <w:bookmarkEnd w:id="903"/>
       <w:bookmarkEnd w:id="904"/>
       <w:bookmarkEnd w:id="905"/>
       <w:bookmarkEnd w:id="906"/>
       <w:bookmarkEnd w:id="907"/>
+      <w:bookmarkEnd w:id="908"/>
     </w:p>
     <w:p>
       <w:pPr>
         <w:pStyle w:val="Heading2"/>
       </w:pPr>
-      <w:bookmarkStart w:id="908" w:name="_Toc426202140"/>
-      <w:bookmarkStart w:id="909" w:name="_Toc426287538"/>
+      <w:bookmarkStart w:id="909" w:name="_Toc426202140"/>
+      <w:bookmarkStart w:id="910" w:name="_Toc426287538"/>
       <w:r>
         <w:t>查询所有简历</w:t>
       </w:r>
-      <w:bookmarkEnd w:id="908"/>
       <w:bookmarkEnd w:id="909"/>
+      <w:bookmarkEnd w:id="910"/>
     </w:p>
     <w:p>
       <w:pPr>
         <w:pStyle w:val="Heading3"/>
       </w:pPr>
-      <w:bookmarkStart w:id="910" w:name="_Toc426202141"/>
-      <w:bookmarkStart w:id="911" w:name="_Toc426287539"/>
+      <w:bookmarkStart w:id="911" w:name="_Toc426202141"/>
+      <w:bookmarkStart w:id="912" w:name="_Toc426287539"/>
       <w:r>
         <w:t>功能说明</w:t>
       </w:r>
-      <w:bookmarkEnd w:id="910"/>
       <w:bookmarkEnd w:id="911"/>
+      <w:bookmarkEnd w:id="912"/>
     </w:p>
     <w:p>
       <w:r>
@@ -37633,13 +37912,13 @@
       <w:pPr>
         <w:pStyle w:val="Heading3"/>
       </w:pPr>
-      <w:bookmarkStart w:id="912" w:name="_Toc426202142"/>
-      <w:bookmarkStart w:id="913" w:name="_Toc426287540"/>
+      <w:bookmarkStart w:id="913" w:name="_Toc426202142"/>
+      <w:bookmarkStart w:id="914" w:name="_Toc426287540"/>
       <w:r>
         <w:t>接口说明</w:t>
       </w:r>
-      <w:bookmarkEnd w:id="912"/>
       <w:bookmarkEnd w:id="913"/>
+      <w:bookmarkEnd w:id="914"/>
     </w:p>
     <w:tbl>
       <w:tblPr>
@@ -37833,32 +38112,32 @@
       <w:pPr>
         <w:pStyle w:val="Heading2"/>
       </w:pPr>
-      <w:bookmarkStart w:id="914" w:name="_Toc425929575"/>
-      <w:bookmarkStart w:id="915" w:name="_Toc425947876"/>
-      <w:bookmarkStart w:id="916" w:name="_Toc425949387"/>
-      <w:bookmarkStart w:id="917" w:name="_Toc425971494"/>
-      <w:bookmarkStart w:id="918" w:name="_Toc426202143"/>
-      <w:bookmarkStart w:id="919" w:name="_Toc426287541"/>
+      <w:bookmarkStart w:id="915" w:name="_Toc425929575"/>
+      <w:bookmarkStart w:id="916" w:name="_Toc425947876"/>
+      <w:bookmarkStart w:id="917" w:name="_Toc425949387"/>
+      <w:bookmarkStart w:id="918" w:name="_Toc425971494"/>
+      <w:bookmarkStart w:id="919" w:name="_Toc426202143"/>
+      <w:bookmarkStart w:id="920" w:name="_Toc426287541"/>
       <w:r>
         <w:t>根据求职意向查询</w:t>
       </w:r>
-      <w:bookmarkEnd w:id="914"/>
       <w:bookmarkEnd w:id="915"/>
       <w:bookmarkEnd w:id="916"/>
       <w:bookmarkEnd w:id="917"/>
       <w:bookmarkEnd w:id="918"/>
       <w:bookmarkEnd w:id="919"/>
+      <w:bookmarkEnd w:id="920"/>
     </w:p>
     <w:p>
       <w:pPr>
         <w:pStyle w:val="Heading3"/>
       </w:pPr>
-      <w:bookmarkStart w:id="920" w:name="_Toc425929576"/>
-      <w:bookmarkStart w:id="921" w:name="_Toc425947877"/>
-      <w:bookmarkStart w:id="922" w:name="_Toc425949388"/>
-      <w:bookmarkStart w:id="923" w:name="_Toc425971495"/>
-      <w:bookmarkStart w:id="924" w:name="_Toc426202144"/>
-      <w:bookmarkStart w:id="925" w:name="_Toc426287542"/>
+      <w:bookmarkStart w:id="921" w:name="_Toc425929576"/>
+      <w:bookmarkStart w:id="922" w:name="_Toc425947877"/>
+      <w:bookmarkStart w:id="923" w:name="_Toc425949388"/>
+      <w:bookmarkStart w:id="924" w:name="_Toc425971495"/>
+      <w:bookmarkStart w:id="925" w:name="_Toc426202144"/>
+      <w:bookmarkStart w:id="926" w:name="_Toc426287542"/>
       <w:r>
         <w:rPr>
           <w:rFonts w:hint="eastAsia"/>
@@ -37868,32 +38147,32 @@
       <w:r>
         <w:t>说明</w:t>
       </w:r>
-      <w:bookmarkEnd w:id="920"/>
       <w:bookmarkEnd w:id="921"/>
       <w:bookmarkEnd w:id="922"/>
       <w:bookmarkEnd w:id="923"/>
       <w:bookmarkEnd w:id="924"/>
       <w:bookmarkEnd w:id="925"/>
+      <w:bookmarkEnd w:id="926"/>
     </w:p>
     <w:p>
       <w:pPr>
         <w:pStyle w:val="Heading3"/>
       </w:pPr>
-      <w:bookmarkStart w:id="926" w:name="_Toc425929577"/>
-      <w:bookmarkStart w:id="927" w:name="_Toc425947878"/>
-      <w:bookmarkStart w:id="928" w:name="_Toc425949389"/>
-      <w:bookmarkStart w:id="929" w:name="_Toc425971496"/>
-      <w:bookmarkStart w:id="930" w:name="_Toc426202145"/>
-      <w:bookmarkStart w:id="931" w:name="_Toc426287543"/>
+      <w:bookmarkStart w:id="927" w:name="_Toc425929577"/>
+      <w:bookmarkStart w:id="928" w:name="_Toc425947878"/>
+      <w:bookmarkStart w:id="929" w:name="_Toc425949389"/>
+      <w:bookmarkStart w:id="930" w:name="_Toc425971496"/>
+      <w:bookmarkStart w:id="931" w:name="_Toc426202145"/>
+      <w:bookmarkStart w:id="932" w:name="_Toc426287543"/>
       <w:r>
         <w:t>接口说明</w:t>
       </w:r>
-      <w:bookmarkEnd w:id="926"/>
       <w:bookmarkEnd w:id="927"/>
       <w:bookmarkEnd w:id="928"/>
       <w:bookmarkEnd w:id="929"/>
       <w:bookmarkEnd w:id="930"/>
       <w:bookmarkEnd w:id="931"/>
+      <w:bookmarkEnd w:id="932"/>
     </w:p>
     <w:tbl>
       <w:tblPr>
@@ -38151,52 +38430,52 @@
       <w:pPr>
         <w:pStyle w:val="Heading2"/>
       </w:pPr>
-      <w:bookmarkStart w:id="932" w:name="_Toc425929578"/>
-      <w:bookmarkStart w:id="933" w:name="_Toc425947879"/>
-      <w:bookmarkStart w:id="934" w:name="_Toc425949390"/>
-      <w:bookmarkStart w:id="935" w:name="_Toc425971497"/>
-      <w:bookmarkStart w:id="936" w:name="_Toc426202146"/>
-      <w:bookmarkStart w:id="937" w:name="_Toc426287544"/>
+      <w:bookmarkStart w:id="933" w:name="_Toc425929578"/>
+      <w:bookmarkStart w:id="934" w:name="_Toc425947879"/>
+      <w:bookmarkStart w:id="935" w:name="_Toc425949390"/>
+      <w:bookmarkStart w:id="936" w:name="_Toc425971497"/>
+      <w:bookmarkStart w:id="937" w:name="_Toc426202146"/>
+      <w:bookmarkStart w:id="938" w:name="_Toc426287544"/>
       <w:r>
         <w:t>查询单条简历</w:t>
       </w:r>
-      <w:bookmarkEnd w:id="932"/>
       <w:bookmarkEnd w:id="933"/>
       <w:bookmarkEnd w:id="934"/>
       <w:bookmarkEnd w:id="935"/>
       <w:bookmarkEnd w:id="936"/>
       <w:bookmarkEnd w:id="937"/>
+      <w:bookmarkEnd w:id="938"/>
     </w:p>
     <w:p>
       <w:pPr>
         <w:pStyle w:val="Heading3"/>
       </w:pPr>
-      <w:bookmarkStart w:id="938" w:name="_Toc425929579"/>
-      <w:bookmarkStart w:id="939" w:name="_Toc425947880"/>
-      <w:bookmarkStart w:id="940" w:name="_Toc425949391"/>
-      <w:bookmarkStart w:id="941" w:name="_Toc425971498"/>
-      <w:bookmarkStart w:id="942" w:name="_Toc426202147"/>
-      <w:bookmarkStart w:id="943" w:name="_Toc426287545"/>
+      <w:bookmarkStart w:id="939" w:name="_Toc425929579"/>
+      <w:bookmarkStart w:id="940" w:name="_Toc425947880"/>
+      <w:bookmarkStart w:id="941" w:name="_Toc425949391"/>
+      <w:bookmarkStart w:id="942" w:name="_Toc425971498"/>
+      <w:bookmarkStart w:id="943" w:name="_Toc426202147"/>
+      <w:bookmarkStart w:id="944" w:name="_Toc426287545"/>
       <w:r>
         <w:t>功能说明</w:t>
       </w:r>
-      <w:bookmarkEnd w:id="938"/>
       <w:bookmarkEnd w:id="939"/>
       <w:bookmarkEnd w:id="940"/>
       <w:bookmarkEnd w:id="941"/>
       <w:bookmarkEnd w:id="942"/>
       <w:bookmarkEnd w:id="943"/>
+      <w:bookmarkEnd w:id="944"/>
     </w:p>
     <w:p>
       <w:pPr>
         <w:pStyle w:val="Heading3"/>
       </w:pPr>
-      <w:bookmarkStart w:id="944" w:name="_Toc425929580"/>
-      <w:bookmarkStart w:id="945" w:name="_Toc425947881"/>
-      <w:bookmarkStart w:id="946" w:name="_Toc425949392"/>
-      <w:bookmarkStart w:id="947" w:name="_Toc425971499"/>
-      <w:bookmarkStart w:id="948" w:name="_Toc426202148"/>
-      <w:bookmarkStart w:id="949" w:name="_Toc426287546"/>
+      <w:bookmarkStart w:id="945" w:name="_Toc425929580"/>
+      <w:bookmarkStart w:id="946" w:name="_Toc425947881"/>
+      <w:bookmarkStart w:id="947" w:name="_Toc425949392"/>
+      <w:bookmarkStart w:id="948" w:name="_Toc425971499"/>
+      <w:bookmarkStart w:id="949" w:name="_Toc426202148"/>
+      <w:bookmarkStart w:id="950" w:name="_Toc426287546"/>
       <w:r>
         <w:t>接口</w:t>
       </w:r>
@@ -38206,12 +38485,12 @@
         </w:rPr>
         <w:t>说明</w:t>
       </w:r>
-      <w:bookmarkEnd w:id="944"/>
       <w:bookmarkEnd w:id="945"/>
       <w:bookmarkEnd w:id="946"/>
       <w:bookmarkEnd w:id="947"/>
       <w:bookmarkEnd w:id="948"/>
       <w:bookmarkEnd w:id="949"/>
+      <w:bookmarkEnd w:id="950"/>
     </w:p>
     <w:tbl>
       <w:tblPr>
@@ -38358,61 +38637,61 @@
       <w:pPr>
         <w:pStyle w:val="Heading2"/>
       </w:pPr>
-      <w:bookmarkStart w:id="950" w:name="_Toc425929581"/>
-      <w:bookmarkStart w:id="951" w:name="_Toc425947882"/>
-      <w:bookmarkStart w:id="952" w:name="_Toc425949393"/>
-      <w:bookmarkStart w:id="953" w:name="_Toc425971500"/>
-      <w:bookmarkStart w:id="954" w:name="_Toc426202149"/>
-      <w:bookmarkStart w:id="955" w:name="_Toc426287547"/>
+      <w:bookmarkStart w:id="951" w:name="_Toc425929581"/>
+      <w:bookmarkStart w:id="952" w:name="_Toc425947882"/>
+      <w:bookmarkStart w:id="953" w:name="_Toc425949393"/>
+      <w:bookmarkStart w:id="954" w:name="_Toc425971500"/>
+      <w:bookmarkStart w:id="955" w:name="_Toc426202149"/>
+      <w:bookmarkStart w:id="956" w:name="_Toc426287547"/>
       <w:r>
         <w:t>按性别查询简历</w:t>
       </w:r>
-      <w:bookmarkEnd w:id="950"/>
       <w:bookmarkEnd w:id="951"/>
       <w:bookmarkEnd w:id="952"/>
       <w:bookmarkEnd w:id="953"/>
       <w:bookmarkEnd w:id="954"/>
       <w:bookmarkEnd w:id="955"/>
+      <w:bookmarkEnd w:id="956"/>
     </w:p>
     <w:p>
       <w:pPr>
         <w:pStyle w:val="Heading3"/>
       </w:pPr>
-      <w:bookmarkStart w:id="956" w:name="_Toc425929582"/>
-      <w:bookmarkStart w:id="957" w:name="_Toc425947883"/>
-      <w:bookmarkStart w:id="958" w:name="_Toc425949394"/>
-      <w:bookmarkStart w:id="959" w:name="_Toc425971501"/>
-      <w:bookmarkStart w:id="960" w:name="_Toc426202150"/>
-      <w:bookmarkStart w:id="961" w:name="_Toc426287548"/>
+      <w:bookmarkStart w:id="957" w:name="_Toc425929582"/>
+      <w:bookmarkStart w:id="958" w:name="_Toc425947883"/>
+      <w:bookmarkStart w:id="959" w:name="_Toc425949394"/>
+      <w:bookmarkStart w:id="960" w:name="_Toc425971501"/>
+      <w:bookmarkStart w:id="961" w:name="_Toc426202150"/>
+      <w:bookmarkStart w:id="962" w:name="_Toc426287548"/>
       <w:r>
         <w:t>功能说明</w:t>
       </w:r>
-      <w:bookmarkEnd w:id="956"/>
       <w:bookmarkEnd w:id="957"/>
       <w:bookmarkEnd w:id="958"/>
       <w:bookmarkEnd w:id="959"/>
       <w:bookmarkEnd w:id="960"/>
       <w:bookmarkEnd w:id="961"/>
+      <w:bookmarkEnd w:id="962"/>
     </w:p>
     <w:p>
       <w:pPr>
         <w:pStyle w:val="Heading3"/>
       </w:pPr>
-      <w:bookmarkStart w:id="962" w:name="_Toc425929583"/>
-      <w:bookmarkStart w:id="963" w:name="_Toc425947884"/>
-      <w:bookmarkStart w:id="964" w:name="_Toc425949395"/>
-      <w:bookmarkStart w:id="965" w:name="_Toc425971502"/>
-      <w:bookmarkStart w:id="966" w:name="_Toc426202151"/>
-      <w:bookmarkStart w:id="967" w:name="_Toc426287549"/>
+      <w:bookmarkStart w:id="963" w:name="_Toc425929583"/>
+      <w:bookmarkStart w:id="964" w:name="_Toc425947884"/>
+      <w:bookmarkStart w:id="965" w:name="_Toc425949395"/>
+      <w:bookmarkStart w:id="966" w:name="_Toc425971502"/>
+      <w:bookmarkStart w:id="967" w:name="_Toc426202151"/>
+      <w:bookmarkStart w:id="968" w:name="_Toc426287549"/>
       <w:r>
         <w:t>接口说明</w:t>
       </w:r>
-      <w:bookmarkEnd w:id="962"/>
       <w:bookmarkEnd w:id="963"/>
       <w:bookmarkEnd w:id="964"/>
       <w:bookmarkEnd w:id="965"/>
       <w:bookmarkEnd w:id="966"/>
       <w:bookmarkEnd w:id="967"/>
+      <w:bookmarkEnd w:id="968"/>
     </w:p>
     <w:tbl>
       <w:tblPr>
@@ -38823,8 +39102,6 @@
               <w:jc w:val="center"/>
               <w:cnfStyle w:val="000000100000" w:firstRow="0" w:lastRow="0" w:firstColumn="0" w:lastColumn="0" w:oddVBand="0" w:evenVBand="0" w:oddHBand="1" w:evenHBand="0" w:firstRowFirstColumn="0" w:firstRowLastColumn="0" w:lastRowFirstColumn="0" w:lastRowLastColumn="0"/>
             </w:pPr>
-            <w:bookmarkStart w:id="968" w:name="_GoBack"/>
-            <w:bookmarkEnd w:id="968"/>
           </w:p>
         </w:tc>
       </w:tr>
@@ -57900,7 +58177,7 @@
         <w:noProof/>
         <w:lang w:val="zh-CN"/>
       </w:rPr>
-      <w:t>16</w:t>
+      <w:t>12</w:t>
     </w:r>
     <w:r>
       <w:fldChar w:fldCharType="end"/>
@@ -60691,7 +60968,7 @@
 </file>
 
 <file path=customXml/itemProps2.xml><?xml version="1.0" encoding="utf-8"?>
-<ds:datastoreItem xmlns:ds="http://schemas.openxmlformats.org/officeDocument/2006/customXml" ds:itemID="{96FCAF87-4BD4-F94F-B708-076DF27FD142}">
+<ds:datastoreItem xmlns:ds="http://schemas.openxmlformats.org/officeDocument/2006/customXml" ds:itemID="{979165B1-08EB-A043-B46A-827F55BC9154}">
   <ds:schemaRefs>
     <ds:schemaRef ds:uri="http://schemas.openxmlformats.org/officeDocument/2006/bibliography"/>
   </ds:schemaRefs>

</xml_diff>